<commit_message>
edit creations ajout events edit cahiercharges
</commit_message>
<xml_diff>
--- a/informations/Projet-Sophie.docx
+++ b/informations/Projet-Sophie.docx
@@ -4,8 +4,6 @@
   <w:background w:color="FFFFFF"/>
   <w:body>
     <w:p>
-      <w:bookmarkStart w:id="0" w:name="_GoBack"/>
-      <w:bookmarkEnd w:id="0"/>
       <w:r>
         <w:rPr>
           <w:noProof/>
@@ -1130,11 +1128,11 @@
       <w:pPr>
         <w:pStyle w:val="Titre2"/>
       </w:pPr>
-      <w:commentRangeStart w:id="1"/>
+      <w:commentRangeStart w:id="0"/>
       <w:r>
         <w:t>Quantité d'information</w:t>
       </w:r>
-      <w:commentRangeEnd w:id="1"/>
+      <w:commentRangeEnd w:id="0"/>
       <w:r>
         <w:rPr>
           <w:rStyle w:val="Marquedecommentaire"/>
@@ -1144,7 +1142,7 @@
           <w:i w:val="0"/>
           <w:iCs w:val="0"/>
         </w:rPr>
-        <w:commentReference w:id="1"/>
+        <w:commentReference w:id="0"/>
       </w:r>
     </w:p>
     <w:p>
@@ -1235,12 +1233,12 @@
         <w:pStyle w:val="Titre1"/>
         <w:pageBreakBefore/>
       </w:pPr>
-      <w:commentRangeStart w:id="2"/>
+      <w:commentRangeStart w:id="1"/>
       <w:r>
         <w:lastRenderedPageBreak/>
         <w:t>Rubriques – Arborescence</w:t>
       </w:r>
-      <w:commentRangeEnd w:id="2"/>
+      <w:commentRangeEnd w:id="1"/>
       <w:r>
         <w:rPr>
           <w:rStyle w:val="Marquedecommentaire"/>
@@ -1248,7 +1246,7 @@
           <w:b w:val="0"/>
           <w:bCs w:val="0"/>
         </w:rPr>
-        <w:commentReference w:id="2"/>
+        <w:commentReference w:id="1"/>
       </w:r>
     </w:p>
     <w:p>
@@ -1421,11 +1419,11 @@
         <w:lastRenderedPageBreak/>
         <w:t>Structure du contenu et</w:t>
       </w:r>
-      <w:commentRangeStart w:id="3"/>
+      <w:commentRangeStart w:id="2"/>
       <w:r>
         <w:t xml:space="preserve"> des rubriques</w:t>
       </w:r>
-      <w:commentRangeEnd w:id="3"/>
+      <w:commentRangeEnd w:id="2"/>
       <w:r>
         <w:rPr>
           <w:rStyle w:val="Marquedecommentaire"/>
@@ -1435,7 +1433,7 @@
           <w:i w:val="0"/>
           <w:iCs w:val="0"/>
         </w:rPr>
-        <w:commentReference w:id="3"/>
+        <w:commentReference w:id="2"/>
       </w:r>
     </w:p>
     <w:p>
@@ -3191,9 +3189,46 @@
       <w:pPr>
         <w:pStyle w:val="Titre2"/>
       </w:pPr>
+      <w:commentRangeStart w:id="3"/>
+      <w:r>
+        <w:t>Navigation dans le site</w:t>
+      </w:r>
+      <w:commentRangeEnd w:id="3"/>
+      <w:r>
+        <w:rPr>
+          <w:rStyle w:val="Marquedecommentaire"/>
+          <w:rFonts w:ascii="Times New Roman" w:eastAsia="SimSun" w:hAnsi="Times New Roman"/>
+          <w:b w:val="0"/>
+          <w:bCs w:val="0"/>
+          <w:i w:val="0"/>
+          <w:iCs w:val="0"/>
+        </w:rPr>
+        <w:commentReference w:id="3"/>
+      </w:r>
+    </w:p>
+    <w:p>
+      <w:pPr>
+        <w:pStyle w:val="description"/>
+      </w:pPr>
+      <w:r>
+        <w:t>Quels sont les éléments de navigation qui doivent être intégrés pour permettre au visiteur de s'y retrouver dans le site ?</w:t>
+      </w:r>
+    </w:p>
+    <w:p>
+      <w:pPr>
+        <w:pStyle w:val="description"/>
+      </w:pPr>
+      <w:r>
+        <w:t>Exemples : Fil d'Ariane, organisation en onglets, plan de site, menus principaux et secondaires</w:t>
+      </w:r>
+    </w:p>
+    <w:p>
+      <w:pPr>
+        <w:pStyle w:val="Titre2"/>
+      </w:pPr>
       <w:commentRangeStart w:id="4"/>
       <w:r>
-        <w:t>Navigation dans le site</w:t>
+        <w:t>Mise en page du site</w:t>
       </w:r>
       <w:commentRangeEnd w:id="4"/>
       <w:r>
@@ -3206,43 +3241,6 @@
           <w:iCs w:val="0"/>
         </w:rPr>
         <w:commentReference w:id="4"/>
-      </w:r>
-    </w:p>
-    <w:p>
-      <w:pPr>
-        <w:pStyle w:val="description"/>
-      </w:pPr>
-      <w:r>
-        <w:t>Quels sont les éléments de navigation qui doivent être intégrés pour permettre au visiteur de s'y retrouver dans le site ?</w:t>
-      </w:r>
-    </w:p>
-    <w:p>
-      <w:pPr>
-        <w:pStyle w:val="description"/>
-      </w:pPr>
-      <w:r>
-        <w:t>Exemples : Fil d'Ariane, organisation en onglets, plan de site, menus principaux et secondaires</w:t>
-      </w:r>
-    </w:p>
-    <w:p>
-      <w:pPr>
-        <w:pStyle w:val="Titre2"/>
-      </w:pPr>
-      <w:commentRangeStart w:id="5"/>
-      <w:r>
-        <w:t>Mise en page du site</w:t>
-      </w:r>
-      <w:commentRangeEnd w:id="5"/>
-      <w:r>
-        <w:rPr>
-          <w:rStyle w:val="Marquedecommentaire"/>
-          <w:rFonts w:ascii="Times New Roman" w:eastAsia="SimSun" w:hAnsi="Times New Roman"/>
-          <w:b w:val="0"/>
-          <w:bCs w:val="0"/>
-          <w:i w:val="0"/>
-          <w:iCs w:val="0"/>
-        </w:rPr>
-        <w:commentReference w:id="5"/>
       </w:r>
     </w:p>
     <w:p>
@@ -3725,10 +3723,203 @@
         <w:pStyle w:val="Titre1"/>
         <w:pageBreakBefore/>
       </w:pPr>
-      <w:commentRangeStart w:id="6"/>
+      <w:commentRangeStart w:id="5"/>
       <w:r>
         <w:lastRenderedPageBreak/>
         <w:t>Données techniques</w:t>
+      </w:r>
+      <w:commentRangeEnd w:id="5"/>
+      <w:r>
+        <w:rPr>
+          <w:rStyle w:val="Marquedecommentaire"/>
+          <w:rFonts w:ascii="Times New Roman" w:eastAsia="SimSun" w:hAnsi="Times New Roman"/>
+          <w:b w:val="0"/>
+          <w:bCs w:val="0"/>
+        </w:rPr>
+        <w:commentReference w:id="5"/>
+      </w:r>
+    </w:p>
+    <w:p>
+      <w:pPr>
+        <w:pStyle w:val="Titre2"/>
+      </w:pPr>
+      <w:r>
+        <w:t>Technologies utilisées pour la réalisation des modules</w:t>
+      </w:r>
+    </w:p>
+    <w:p>
+      <w:pPr>
+        <w:pStyle w:val="description"/>
+      </w:pPr>
+      <w:r>
+        <w:t>Décrire brièvement pour chaque module, quelles technologies vont être utilisées pour les développer.</w:t>
+      </w:r>
+    </w:p>
+    <w:p>
+      <w:pPr>
+        <w:pStyle w:val="description"/>
+      </w:pPr>
+      <w:r>
+        <w:t>Par exemple : codage de la fonctionnalité de A à Z, utilisation d'un plug-in ou d'une bibliothèque de fonctions, emploi d'un générateur de thème,...</w:t>
+      </w:r>
+    </w:p>
+    <w:p>
+      <w:pPr>
+        <w:pStyle w:val="Corpsdetexte"/>
+      </w:pPr>
+    </w:p>
+    <w:p>
+      <w:pPr>
+        <w:pStyle w:val="Titre2"/>
+      </w:pPr>
+      <w:r>
+        <w:t>Hébergement</w:t>
+      </w:r>
+    </w:p>
+    <w:p>
+      <w:pPr>
+        <w:pStyle w:val="description"/>
+      </w:pPr>
+      <w:r>
+        <w:t>NB : dans le cadre du site client,</w:t>
+      </w:r>
+      <w:r>
+        <w:t xml:space="preserve"> </w:t>
+      </w:r>
+      <w:r>
+        <w:t xml:space="preserve">vous </w:t>
+      </w:r>
+      <w:r>
+        <w:t>devrez</w:t>
+      </w:r>
+      <w:r>
+        <w:t xml:space="preserve"> conseiller le client pour lui proposer quel type d'hébergement, quel prix, quelles performances, quelle politique de sauvegarde/restauration,... </w:t>
+      </w:r>
+    </w:p>
+    <w:p>
+      <w:pPr>
+        <w:pStyle w:val="description"/>
+      </w:pPr>
+      <w:r>
+        <w:t>MAIS LE CLIENT DOIT PRENDRE CELA A SON NOM ET LE PAYER LUI-MEME</w:t>
+      </w:r>
+    </w:p>
+    <w:p>
+      <w:pPr>
+        <w:pStyle w:val="Corpsdetexte"/>
+      </w:pPr>
+    </w:p>
+    <w:p>
+      <w:pPr>
+        <w:pStyle w:val="Titre2"/>
+      </w:pPr>
+      <w:r>
+        <w:t>Référencement</w:t>
+      </w:r>
+    </w:p>
+    <w:p>
+      <w:pPr>
+        <w:pStyle w:val="description"/>
+      </w:pPr>
+      <w:r>
+        <w:t>Comment référencer ?</w:t>
+      </w:r>
+    </w:p>
+    <w:p>
+      <w:pPr>
+        <w:pStyle w:val="description"/>
+      </w:pPr>
+      <w:r>
+        <w:t>Quelles sont les mesures entreprises pour améliorer le référencement (mots-clés ou contenu spécifique, liens et rétroliens, sites partenaires, annuaires, campagne de promotion du site,...)</w:t>
+      </w:r>
+    </w:p>
+    <w:p>
+      <w:pPr>
+        <w:pStyle w:val="Corpsdetexte"/>
+      </w:pPr>
+    </w:p>
+    <w:p>
+      <w:pPr>
+        <w:pStyle w:val="Titre2"/>
+      </w:pPr>
+      <w:r>
+        <w:t>Serveurs</w:t>
+      </w:r>
+    </w:p>
+    <w:p>
+      <w:pPr>
+        <w:pStyle w:val="Corpsdetexte"/>
+        <w:numPr>
+          <w:ilvl w:val="0"/>
+          <w:numId w:val="6"/>
+        </w:numPr>
+      </w:pPr>
+      <w:r>
+        <w:t>Serveur dédié ou mutualisé ?</w:t>
+      </w:r>
+    </w:p>
+    <w:p>
+      <w:pPr>
+        <w:pStyle w:val="Corpsdetexte"/>
+        <w:numPr>
+          <w:ilvl w:val="0"/>
+          <w:numId w:val="6"/>
+        </w:numPr>
+      </w:pPr>
+      <w:r>
+        <w:t>Estimation du nombre d'utilisateurs simultanés</w:t>
+      </w:r>
+    </w:p>
+    <w:p>
+      <w:pPr>
+        <w:pStyle w:val="Corpsdetexte"/>
+        <w:numPr>
+          <w:ilvl w:val="0"/>
+          <w:numId w:val="6"/>
+        </w:numPr>
+      </w:pPr>
+      <w:r>
+        <w:t>Type de serveur, langages de programmation acceptés, volume de données pour les bases de données, performances en terme de vitesse de réaction</w:t>
+      </w:r>
+    </w:p>
+    <w:p>
+      <w:pPr>
+        <w:pStyle w:val="Corpsdetexte"/>
+        <w:numPr>
+          <w:ilvl w:val="0"/>
+          <w:numId w:val="6"/>
+        </w:numPr>
+      </w:pPr>
+      <w:r>
+        <w:t>Maintenance, mises à jour, backups, intervention en cas de panne</w:t>
+      </w:r>
+    </w:p>
+    <w:p>
+      <w:pPr>
+        <w:pStyle w:val="Corpsdetexte"/>
+        <w:numPr>
+          <w:ilvl w:val="0"/>
+          <w:numId w:val="6"/>
+        </w:numPr>
+      </w:pPr>
+      <w:r>
+        <w:t>Statistiques de visites du site</w:t>
+      </w:r>
+    </w:p>
+    <w:p>
+      <w:pPr>
+        <w:pStyle w:val="Corpsdetexte"/>
+      </w:pPr>
+    </w:p>
+    <w:p>
+      <w:pPr>
+        <w:pStyle w:val="Titre1"/>
+        <w:pageBreakBefore/>
+      </w:pPr>
+      <w:commentRangeStart w:id="6"/>
+      <w:r>
+        <w:lastRenderedPageBreak/>
+        <w:t>Gestion du projet</w:t>
       </w:r>
       <w:commentRangeEnd w:id="6"/>
       <w:r>
@@ -3746,7 +3937,7 @@
         <w:pStyle w:val="Titre2"/>
       </w:pPr>
       <w:r>
-        <w:t>Technologies utilisées pour la réalisation des modules</w:t>
+        <w:t>Inventaire des tâches</w:t>
       </w:r>
     </w:p>
     <w:p>
@@ -3754,7 +3945,23 @@
         <w:pStyle w:val="description"/>
       </w:pPr>
       <w:r>
-        <w:t>Décrire brièvement pour chaque module, quelles technologies vont être utilisées pour les développer.</w:t>
+        <w:t>Sur base du projet à réaliser décrit précédemment, faites un récapitulatif en listant l'ensemble des tâches à réaliser et quelles technologies pourraient être utilisées (HTML5, CSS3, PHP, MySQL, Javascript, jQuery, XML,...)</w:t>
+      </w:r>
+    </w:p>
+    <w:p>
+      <w:pPr>
+        <w:pStyle w:val="Corpsdetexte"/>
+      </w:pPr>
+      <w:r>
+        <w:t>HTML, CSS, PHP (PDO, POO), MySQL, Javascript, jQuery, Bootstrap</w:t>
+      </w:r>
+    </w:p>
+    <w:p>
+      <w:pPr>
+        <w:pStyle w:val="Titre2"/>
+      </w:pPr>
+      <w:r>
+        <w:t>Estimation du temps de développement</w:t>
       </w:r>
     </w:p>
     <w:p>
@@ -3762,7 +3969,7 @@
         <w:pStyle w:val="description"/>
       </w:pPr>
       <w:r>
-        <w:t>Par exemple : codage de la fonctionnalité de A à Z, utilisation d'un plug-in ou d'une bibliothèque de fonctions, emploi d'un générateur de thème,...</w:t>
+        <w:t>Pour chacune de ces tâches, estimez le temps nécessaire à sa réalisation</w:t>
       </w:r>
     </w:p>
     <w:p>
@@ -3775,7 +3982,12 @@
         <w:pStyle w:val="Titre2"/>
       </w:pPr>
       <w:r>
-        <w:t>Hébergement</w:t>
+        <w:t>Répartition des tâches dans l'</w:t>
+      </w:r>
+      <w:bookmarkStart w:id="7" w:name="_GoBack"/>
+      <w:bookmarkEnd w:id="7"/>
+      <w:r>
+        <w:t>équipe de développement</w:t>
       </w:r>
     </w:p>
     <w:p>
@@ -3783,218 +3995,286 @@
         <w:pStyle w:val="description"/>
       </w:pPr>
       <w:r>
-        <w:t>NB : dans le cadre du site client,</w:t>
-      </w:r>
-      <w:r>
-        <w:t xml:space="preserve"> </w:t>
-      </w:r>
-      <w:r>
-        <w:t xml:space="preserve">vous </w:t>
-      </w:r>
-      <w:r>
-        <w:t>devrez</w:t>
-      </w:r>
-      <w:r>
-        <w:t xml:space="preserve"> conseiller le client pour lui proposer quel type d'hébergement, quel prix, quelles performances, quelle politique de sauvegarde/restauration,... </w:t>
-      </w:r>
-    </w:p>
-    <w:p>
-      <w:pPr>
-        <w:pStyle w:val="description"/>
-      </w:pPr>
-      <w:r>
-        <w:t>MAIS LE CLIENT DOIT PRENDRE CELA A SON NOM ET LE PAYER LUI-MEME</w:t>
-      </w:r>
-    </w:p>
-    <w:p>
-      <w:pPr>
-        <w:pStyle w:val="Corpsdetexte"/>
-      </w:pPr>
-    </w:p>
-    <w:p>
-      <w:pPr>
-        <w:pStyle w:val="Titre2"/>
-      </w:pPr>
-      <w:r>
-        <w:t>Référencement</w:t>
-      </w:r>
-    </w:p>
-    <w:p>
-      <w:pPr>
-        <w:pStyle w:val="description"/>
-      </w:pPr>
-      <w:r>
-        <w:t>Comment référencer ?</w:t>
-      </w:r>
-    </w:p>
-    <w:p>
-      <w:pPr>
-        <w:pStyle w:val="description"/>
-      </w:pPr>
-      <w:r>
-        <w:t>Quelles sont les mesures entreprises pour améliorer le référencement (mots-clés ou contenu spécifique, liens et rétroliens, sites partenaires, annuaires, campagne de promotion du site,...)</w:t>
-      </w:r>
-    </w:p>
-    <w:p>
-      <w:pPr>
-        <w:pStyle w:val="Corpsdetexte"/>
-      </w:pPr>
-    </w:p>
-    <w:p>
-      <w:pPr>
-        <w:pStyle w:val="Titre2"/>
-      </w:pPr>
-      <w:r>
-        <w:t>Serveurs</w:t>
-      </w:r>
-    </w:p>
-    <w:p>
-      <w:pPr>
-        <w:pStyle w:val="Corpsdetexte"/>
-        <w:numPr>
-          <w:ilvl w:val="0"/>
-          <w:numId w:val="6"/>
-        </w:numPr>
-      </w:pPr>
-      <w:r>
-        <w:t>Serveur dédié ou mutualisé ?</w:t>
-      </w:r>
-    </w:p>
-    <w:p>
-      <w:pPr>
-        <w:pStyle w:val="Corpsdetexte"/>
-        <w:numPr>
-          <w:ilvl w:val="0"/>
-          <w:numId w:val="6"/>
-        </w:numPr>
-      </w:pPr>
-      <w:r>
-        <w:t>Estimation du nombre d'utilisateurs simultanés</w:t>
-      </w:r>
-    </w:p>
-    <w:p>
-      <w:pPr>
-        <w:pStyle w:val="Corpsdetexte"/>
-        <w:numPr>
-          <w:ilvl w:val="0"/>
-          <w:numId w:val="6"/>
-        </w:numPr>
-      </w:pPr>
-      <w:r>
-        <w:t>Type de serveur, langages de programmation acceptés, volume de données pour les bases de données, performances en terme de vitesse de réaction</w:t>
-      </w:r>
-    </w:p>
-    <w:p>
-      <w:pPr>
-        <w:pStyle w:val="Corpsdetexte"/>
-        <w:numPr>
-          <w:ilvl w:val="0"/>
-          <w:numId w:val="6"/>
-        </w:numPr>
-      </w:pPr>
-      <w:r>
-        <w:t>Maintenance, mises à jour, backups, intervention en cas de panne</w:t>
-      </w:r>
-    </w:p>
-    <w:p>
-      <w:pPr>
-        <w:pStyle w:val="Corpsdetexte"/>
-        <w:numPr>
-          <w:ilvl w:val="0"/>
-          <w:numId w:val="6"/>
-        </w:numPr>
-      </w:pPr>
-      <w:r>
-        <w:t>Statistiques de visites du site</w:t>
-      </w:r>
-    </w:p>
-    <w:p>
-      <w:pPr>
-        <w:pStyle w:val="Corpsdetexte"/>
-      </w:pPr>
-    </w:p>
-    <w:p>
-      <w:pPr>
-        <w:pStyle w:val="Titre1"/>
-        <w:pageBreakBefore/>
-      </w:pPr>
-      <w:commentRangeStart w:id="7"/>
-      <w:r>
-        <w:lastRenderedPageBreak/>
-        <w:t>Gestion du projet</w:t>
-      </w:r>
-      <w:commentRangeEnd w:id="7"/>
-      <w:r>
-        <w:rPr>
-          <w:rStyle w:val="Marquedecommentaire"/>
-          <w:rFonts w:ascii="Times New Roman" w:eastAsia="SimSun" w:hAnsi="Times New Roman"/>
-          <w:b w:val="0"/>
-          <w:bCs w:val="0"/>
-        </w:rPr>
-        <w:commentReference w:id="7"/>
-      </w:r>
-    </w:p>
-    <w:p>
-      <w:pPr>
-        <w:pStyle w:val="Titre2"/>
-      </w:pPr>
-      <w:r>
-        <w:t>Inventaire des tâches</w:t>
-      </w:r>
-    </w:p>
-    <w:p>
-      <w:pPr>
-        <w:pStyle w:val="description"/>
-      </w:pPr>
-      <w:r>
-        <w:t>Sur base du projet à réaliser décrit précédemment, faites un récapitulatif en listant l'ensemble des tâches à réaliser et quelles technologies pourraient être utilisées (HTML5, CSS3, PHP, MySQL, Javascript, jQuery, XML,...)</w:t>
-      </w:r>
-    </w:p>
-    <w:p>
-      <w:pPr>
-        <w:pStyle w:val="Corpsdetexte"/>
-      </w:pPr>
-      <w:r>
-        <w:t>HTML, CSS, PHP (PDO, POO), MySQL, Javascript, jQuery, Bootstrap</w:t>
-      </w:r>
-    </w:p>
-    <w:p>
-      <w:pPr>
-        <w:pStyle w:val="Titre2"/>
-      </w:pPr>
-      <w:r>
-        <w:t>Estimation du temps de développement</w:t>
-      </w:r>
-    </w:p>
-    <w:p>
-      <w:pPr>
-        <w:pStyle w:val="description"/>
-      </w:pPr>
-      <w:r>
-        <w:t>Pour chacune de ces tâches, estimez le temps nécessaire à sa réalisation</w:t>
-      </w:r>
-    </w:p>
-    <w:p>
-      <w:pPr>
-        <w:pStyle w:val="Corpsdetexte"/>
-      </w:pPr>
-    </w:p>
-    <w:p>
-      <w:pPr>
-        <w:pStyle w:val="Titre2"/>
-      </w:pPr>
-      <w:r>
-        <w:t>Répartition des tâches dans l'équipe de développement</w:t>
-      </w:r>
-    </w:p>
-    <w:p>
-      <w:pPr>
-        <w:pStyle w:val="description"/>
-      </w:pPr>
-      <w:r>
         <w:t>Vu l'ensemble des tâches à réaliser, répartissez le travail dans l'équipe. Pensez s'il y a des tâches à faire en parallèle ou à la suite des autres. Essayez d'éviter qu'un membre de l'équipe ne soit bloqué en attente que la tâche d'un autre ne soit terminée</w:t>
       </w:r>
     </w:p>
+    <w:tbl>
+      <w:tblPr>
+        <w:tblStyle w:val="Grilledutableau"/>
+        <w:tblW w:w="0" w:type="auto"/>
+        <w:tblLook w:val="04A0" w:firstRow="1" w:lastRow="0" w:firstColumn="1" w:lastColumn="0" w:noHBand="0" w:noVBand="1"/>
+      </w:tblPr>
+      <w:tblGrid>
+        <w:gridCol w:w="3259"/>
+        <w:gridCol w:w="3259"/>
+        <w:gridCol w:w="3260"/>
+      </w:tblGrid>
+      <w:tr>
+        <w:tc>
+          <w:tcPr>
+            <w:tcW w:w="3259" w:type="dxa"/>
+          </w:tcPr>
+          <w:p>
+            <w:pPr>
+              <w:pStyle w:val="Corpsdetexte"/>
+              <w:rPr>
+                <w:b/>
+              </w:rPr>
+            </w:pPr>
+            <w:r>
+              <w:rPr>
+                <w:b/>
+              </w:rPr>
+              <w:t>PUBLIC</w:t>
+            </w:r>
+          </w:p>
+        </w:tc>
+        <w:tc>
+          <w:tcPr>
+            <w:tcW w:w="3259" w:type="dxa"/>
+          </w:tcPr>
+          <w:p>
+            <w:pPr>
+              <w:pStyle w:val="Corpsdetexte"/>
+              <w:rPr>
+                <w:b/>
+              </w:rPr>
+            </w:pPr>
+          </w:p>
+        </w:tc>
+        <w:tc>
+          <w:tcPr>
+            <w:tcW w:w="3260" w:type="dxa"/>
+          </w:tcPr>
+          <w:p>
+            <w:pPr>
+              <w:pStyle w:val="Corpsdetexte"/>
+              <w:rPr>
+                <w:b/>
+              </w:rPr>
+            </w:pPr>
+            <w:r>
+              <w:rPr>
+                <w:b/>
+              </w:rPr>
+              <w:t>ADMIN</w:t>
+            </w:r>
+          </w:p>
+        </w:tc>
+      </w:tr>
+      <w:tr>
+        <w:tc>
+          <w:tcPr>
+            <w:tcW w:w="3259" w:type="dxa"/>
+          </w:tcPr>
+          <w:p>
+            <w:pPr>
+              <w:pStyle w:val="Corpsdetexte"/>
+            </w:pPr>
+            <w:r>
+              <w:t>Contact</w:t>
+            </w:r>
+            <w:r>
+              <w:br/>
+              <w:t>Accueil</w:t>
+            </w:r>
+            <w:r>
+              <w:br/>
+              <w:t>Menu</w:t>
+            </w:r>
+            <w:r>
+              <w:br/>
+              <w:t>Routeur public</w:t>
+            </w:r>
+          </w:p>
+        </w:tc>
+        <w:tc>
+          <w:tcPr>
+            <w:tcW w:w="3259" w:type="dxa"/>
+          </w:tcPr>
+          <w:p>
+            <w:pPr>
+              <w:pStyle w:val="Corpsdetexte"/>
+              <w:rPr>
+                <w:b/>
+              </w:rPr>
+            </w:pPr>
+            <w:r>
+              <w:rPr>
+                <w:b/>
+              </w:rPr>
+              <w:t>Sylvie</w:t>
+            </w:r>
+          </w:p>
+        </w:tc>
+        <w:tc>
+          <w:tcPr>
+            <w:tcW w:w="3260" w:type="dxa"/>
+          </w:tcPr>
+          <w:p>
+            <w:pPr>
+              <w:pStyle w:val="Corpsdetexte"/>
+            </w:pPr>
+            <w:r>
+              <w:t>Citations</w:t>
+            </w:r>
+          </w:p>
+        </w:tc>
+      </w:tr>
+      <w:tr>
+        <w:tc>
+          <w:tcPr>
+            <w:tcW w:w="3259" w:type="dxa"/>
+          </w:tcPr>
+          <w:p>
+            <w:pPr>
+              <w:pStyle w:val="Corpsdetexte"/>
+            </w:pPr>
+            <w:r>
+              <w:t>Routeur Admin</w:t>
+            </w:r>
+            <w:r>
+              <w:br/>
+              <w:t>Conseillère</w:t>
+            </w:r>
+          </w:p>
+        </w:tc>
+        <w:tc>
+          <w:tcPr>
+            <w:tcW w:w="3259" w:type="dxa"/>
+          </w:tcPr>
+          <w:p>
+            <w:pPr>
+              <w:pStyle w:val="Corpsdetexte"/>
+              <w:rPr>
+                <w:b/>
+              </w:rPr>
+            </w:pPr>
+            <w:r>
+              <w:rPr>
+                <w:b/>
+              </w:rPr>
+              <w:t>Hayat</w:t>
+            </w:r>
+          </w:p>
+        </w:tc>
+        <w:tc>
+          <w:tcPr>
+            <w:tcW w:w="3260" w:type="dxa"/>
+          </w:tcPr>
+          <w:p>
+            <w:pPr>
+              <w:pStyle w:val="Corpsdetexte"/>
+            </w:pPr>
+            <w:r>
+              <w:t>Galeries</w:t>
+            </w:r>
+          </w:p>
+        </w:tc>
+      </w:tr>
+      <w:tr>
+        <w:tc>
+          <w:tcPr>
+            <w:tcW w:w="3259" w:type="dxa"/>
+          </w:tcPr>
+          <w:p>
+            <w:pPr>
+              <w:pStyle w:val="Corpsdetexte"/>
+            </w:pPr>
+            <w:r>
+              <w:t>Créations</w:t>
+            </w:r>
+            <w:r>
+              <w:br/>
+              <w:t>Peintures</w:t>
+            </w:r>
+          </w:p>
+        </w:tc>
+        <w:tc>
+          <w:tcPr>
+            <w:tcW w:w="3259" w:type="dxa"/>
+          </w:tcPr>
+          <w:p>
+            <w:pPr>
+              <w:pStyle w:val="Corpsdetexte"/>
+              <w:rPr>
+                <w:b/>
+              </w:rPr>
+            </w:pPr>
+            <w:r>
+              <w:rPr>
+                <w:b/>
+              </w:rPr>
+              <w:t>Emily</w:t>
+            </w:r>
+          </w:p>
+        </w:tc>
+        <w:tc>
+          <w:tcPr>
+            <w:tcW w:w="3260" w:type="dxa"/>
+          </w:tcPr>
+          <w:p>
+            <w:pPr>
+              <w:pStyle w:val="Corpsdetexte"/>
+            </w:pPr>
+            <w:r>
+              <w:t>Evènements</w:t>
+            </w:r>
+          </w:p>
+        </w:tc>
+      </w:tr>
+      <w:tr>
+        <w:tc>
+          <w:tcPr>
+            <w:tcW w:w="3259" w:type="dxa"/>
+          </w:tcPr>
+          <w:p>
+            <w:pPr>
+              <w:pStyle w:val="Corpsdetexte"/>
+            </w:pPr>
+            <w:r>
+              <w:t>Index</w:t>
+            </w:r>
+            <w:r>
+              <w:br/>
+              <w:t>DB</w:t>
+            </w:r>
+          </w:p>
+        </w:tc>
+        <w:tc>
+          <w:tcPr>
+            <w:tcW w:w="3259" w:type="dxa"/>
+          </w:tcPr>
+          <w:p>
+            <w:pPr>
+              <w:pStyle w:val="Corpsdetexte"/>
+              <w:rPr>
+                <w:b/>
+              </w:rPr>
+            </w:pPr>
+            <w:r>
+              <w:rPr>
+                <w:b/>
+              </w:rPr>
+              <w:t>Mike</w:t>
+            </w:r>
+          </w:p>
+        </w:tc>
+        <w:tc>
+          <w:tcPr>
+            <w:tcW w:w="3260" w:type="dxa"/>
+          </w:tcPr>
+          <w:p>
+            <w:pPr>
+              <w:pStyle w:val="Corpsdetexte"/>
+            </w:pPr>
+            <w:r>
+              <w:t>Partenaires</w:t>
+            </w:r>
+          </w:p>
+        </w:tc>
+      </w:tr>
+    </w:tbl>
     <w:p>
       <w:pPr>
         <w:pStyle w:val="Corpsdetexte"/>
@@ -4473,7 +4753,7 @@
 
 <file path=word/comments.xml><?xml version="1.0" encoding="utf-8"?>
 <w:comments xmlns:wpc="http://schemas.microsoft.com/office/word/2010/wordprocessingCanvas" xmlns:mc="http://schemas.openxmlformats.org/markup-compatibility/2006" xmlns:o="urn:schemas-microsoft-com:office:office" xmlns:r="http://schemas.openxmlformats.org/officeDocument/2006/relationships" xmlns:m="http://schemas.openxmlformats.org/officeDocument/2006/math" xmlns:v="urn:schemas-microsoft-com:vml" xmlns:wp14="http://schemas.microsoft.com/office/word/2010/wordprocessingDrawing" xmlns:wp="http://schemas.openxmlformats.org/drawingml/2006/wordprocessingDrawing" xmlns:w10="urn:schemas-microsoft-com:office:word" xmlns:w="http://schemas.openxmlformats.org/wordprocessingml/2006/main" xmlns:w14="http://schemas.microsoft.com/office/word/2010/wordml" xmlns:wpg="http://schemas.microsoft.com/office/word/2010/wordprocessingGroup" xmlns:wpi="http://schemas.microsoft.com/office/word/2010/wordprocessingInk" xmlns:wne="http://schemas.microsoft.com/office/word/2006/wordml" xmlns:wps="http://schemas.microsoft.com/office/word/2010/wordprocessingShape" mc:Ignorable="w14 wp14">
-  <w:comment w:id="1" w:author="Bidouze Samih" w:date="2016-05-12T11:17:00Z" w:initials="B.S">
+  <w:comment w:id="0" w:author="Bidouze Samih" w:date="2016-05-12T11:17:00Z" w:initials="B.S">
     <w:p>
       <w:pPr>
         <w:pStyle w:val="Commentaire"/>
@@ -4489,7 +4769,7 @@
       </w:r>
     </w:p>
   </w:comment>
-  <w:comment w:id="2" w:author="Bidouze Samih" w:date="2016-05-12T11:18:00Z" w:initials="B.S">
+  <w:comment w:id="1" w:author="Bidouze Samih" w:date="2016-05-12T11:18:00Z" w:initials="B.S">
     <w:p>
       <w:pPr>
         <w:pStyle w:val="Commentaire"/>
@@ -4505,7 +4785,7 @@
       </w:r>
     </w:p>
   </w:comment>
-  <w:comment w:id="3" w:author="Bidouze Samih" w:date="2016-05-12T11:19:00Z" w:initials="B.S">
+  <w:comment w:id="2" w:author="Bidouze Samih" w:date="2016-05-12T11:19:00Z" w:initials="B.S">
     <w:p>
       <w:pPr>
         <w:pStyle w:val="Commentaire"/>
@@ -4521,7 +4801,7 @@
       </w:r>
     </w:p>
   </w:comment>
-  <w:comment w:id="4" w:author="Bidouze Samih" w:date="2016-05-12T11:22:00Z" w:initials="B.S">
+  <w:comment w:id="3" w:author="Bidouze Samih" w:date="2016-05-12T11:22:00Z" w:initials="B.S">
     <w:p>
       <w:pPr>
         <w:pStyle w:val="Commentaire"/>
@@ -4537,7 +4817,7 @@
       </w:r>
     </w:p>
   </w:comment>
-  <w:comment w:id="5" w:author="Bidouze Samih" w:date="2016-05-12T11:23:00Z" w:initials="B.S">
+  <w:comment w:id="4" w:author="Bidouze Samih" w:date="2016-05-12T11:23:00Z" w:initials="B.S">
     <w:p>
       <w:pPr>
         <w:pStyle w:val="Commentaire"/>
@@ -4556,7 +4836,7 @@
       </w:r>
     </w:p>
   </w:comment>
-  <w:comment w:id="6" w:author="Bidouze Samih" w:date="2016-05-12T11:39:00Z" w:initials="B.S">
+  <w:comment w:id="5" w:author="Bidouze Samih" w:date="2016-05-12T11:39:00Z" w:initials="B.S">
     <w:p>
       <w:pPr>
         <w:pStyle w:val="Commentaire"/>
@@ -4572,7 +4852,7 @@
       </w:r>
     </w:p>
   </w:comment>
-  <w:comment w:id="7" w:author="Bidouze Samih" w:date="2016-05-12T11:40:00Z" w:initials="B.S">
+  <w:comment w:id="6" w:author="Bidouze Samih" w:date="2016-05-12T11:40:00Z" w:initials="B.S">
     <w:p>
       <w:pPr>
         <w:pStyle w:val="Commentaire"/>
@@ -4635,7 +4915,7 @@
       <w:rPr>
         <w:noProof/>
       </w:rPr>
-      <w:t>9</w:t>
+      <w:t>10</w:t>
     </w:r>
     <w:r>
       <w:fldChar w:fldCharType="end"/>
@@ -4643,27 +4923,14 @@
     <w:r>
       <w:t xml:space="preserve"> sur </w:t>
     </w:r>
-    <w:r>
-      <w:fldChar w:fldCharType="begin"/>
-    </w:r>
-    <w:r>
-      <w:instrText xml:space="preserve"> NUMPAGES </w:instrText>
-    </w:r>
-    <w:r>
-      <w:fldChar w:fldCharType="separate"/>
-    </w:r>
-    <w:r>
-      <w:rPr>
-        <w:noProof/>
-      </w:rPr>
-      <w:t>11</w:t>
-    </w:r>
-    <w:r>
-      <w:rPr>
-        <w:noProof/>
-      </w:rPr>
-      <w:fldChar w:fldCharType="end"/>
-    </w:r>
+    <w:fldSimple w:instr=" NUMPAGES ">
+      <w:r>
+        <w:rPr>
+          <w:noProof/>
+        </w:rPr>
+        <w:t>11</w:t>
+      </w:r>
+    </w:fldSimple>
     <w:r>
       <w:tab/>
     </w:r>
@@ -4680,7 +4947,7 @@
       <w:rPr>
         <w:noProof/>
       </w:rPr>
-      <w:t>6. juin 2016</w:t>
+      <w:t>9. juin 2016</w:t>
     </w:r>
     <w:r>
       <w:fldChar w:fldCharType="end"/>
@@ -6372,6 +6639,29 @@
       <w:lang w:eastAsia="hi-IN" w:bidi="hi-IN"/>
     </w:rPr>
   </w:style>
+  <w:style w:type="table" w:styleId="Grilledutableau">
+    <w:name w:val="Table Grid"/>
+    <w:basedOn w:val="TableauNormal"/>
+    <w:uiPriority w:val="59"/>
+    <w:rsid w:val="00831B2E"/>
+    <w:tblPr>
+      <w:tblInd w:w="0" w:type="dxa"/>
+      <w:tblBorders>
+        <w:top w:val="single" w:sz="4" w:space="0" w:color="auto"/>
+        <w:left w:val="single" w:sz="4" w:space="0" w:color="auto"/>
+        <w:bottom w:val="single" w:sz="4" w:space="0" w:color="auto"/>
+        <w:right w:val="single" w:sz="4" w:space="0" w:color="auto"/>
+        <w:insideH w:val="single" w:sz="4" w:space="0" w:color="auto"/>
+        <w:insideV w:val="single" w:sz="4" w:space="0" w:color="auto"/>
+      </w:tblBorders>
+      <w:tblCellMar>
+        <w:top w:w="0" w:type="dxa"/>
+        <w:left w:w="108" w:type="dxa"/>
+        <w:bottom w:w="0" w:type="dxa"/>
+        <w:right w:w="108" w:type="dxa"/>
+      </w:tblCellMar>
+    </w:tblPr>
+  </w:style>
 </w:styles>
 </file>
 
@@ -6935,6 +7225,29 @@
       <w:lang w:eastAsia="hi-IN" w:bidi="hi-IN"/>
     </w:rPr>
   </w:style>
+  <w:style w:type="table" w:styleId="Grilledutableau">
+    <w:name w:val="Table Grid"/>
+    <w:basedOn w:val="TableauNormal"/>
+    <w:uiPriority w:val="59"/>
+    <w:rsid w:val="00831B2E"/>
+    <w:tblPr>
+      <w:tblInd w:w="0" w:type="dxa"/>
+      <w:tblBorders>
+        <w:top w:val="single" w:sz="4" w:space="0" w:color="auto"/>
+        <w:left w:val="single" w:sz="4" w:space="0" w:color="auto"/>
+        <w:bottom w:val="single" w:sz="4" w:space="0" w:color="auto"/>
+        <w:right w:val="single" w:sz="4" w:space="0" w:color="auto"/>
+        <w:insideH w:val="single" w:sz="4" w:space="0" w:color="auto"/>
+        <w:insideV w:val="single" w:sz="4" w:space="0" w:color="auto"/>
+      </w:tblBorders>
+      <w:tblCellMar>
+        <w:top w:w="0" w:type="dxa"/>
+        <w:left w:w="108" w:type="dxa"/>
+        <w:bottom w:w="0" w:type="dxa"/>
+        <w:right w:w="108" w:type="dxa"/>
+      </w:tblCellMar>
+    </w:tblPr>
+  </w:style>
 </w:styles>
 </file>
 
@@ -7228,7 +7541,7 @@
 </file>
 
 <file path=customXml/itemProps1.xml><?xml version="1.0" encoding="utf-8"?>
-<ds:datastoreItem xmlns:ds="http://schemas.openxmlformats.org/officeDocument/2006/customXml" ds:itemID="{BE913434-34EA-46CB-A3C8-1144A4FD78BF}">
+<ds:datastoreItem xmlns:ds="http://schemas.openxmlformats.org/officeDocument/2006/customXml" ds:itemID="{FC8CDDEE-8B60-4BF3-BE97-8679693D7E82}">
   <ds:schemaRefs>
     <ds:schemaRef ds:uri="http://schemas.openxmlformats.org/officeDocument/2006/bibliography"/>
   </ds:schemaRefs>

</xml_diff>

<commit_message>
misea jour cahier des charges
</commit_message>
<xml_diff>
--- a/informations/Projet-Sophie.docx
+++ b/informations/Projet-Sophie.docx
@@ -1237,6 +1237,153 @@
       </w:r>
     </w:p>
     <w:p/>
+    <w:p>
+      <w:pPr>
+        <w:rPr>
+          <w:color w:val="E36C0A" w:themeColor="accent6" w:themeShade="BF"/>
+        </w:rPr>
+      </w:pPr>
+      <w:r>
+        <w:rPr>
+          <w:color w:val="E36C0A" w:themeColor="accent6" w:themeShade="BF"/>
+        </w:rPr>
+        <w:t xml:space="preserve">La </w:t>
+      </w:r>
+      <w:proofErr w:type="spellStart"/>
+      <w:r>
+        <w:rPr>
+          <w:color w:val="E36C0A" w:themeColor="accent6" w:themeShade="BF"/>
+        </w:rPr>
+        <w:t>quantiter</w:t>
+      </w:r>
+      <w:proofErr w:type="spellEnd"/>
+      <w:r>
+        <w:rPr>
+          <w:color w:val="E36C0A" w:themeColor="accent6" w:themeShade="BF"/>
+        </w:rPr>
+        <w:t xml:space="preserve"> </w:t>
+      </w:r>
+      <w:proofErr w:type="spellStart"/>
+      <w:r>
+        <w:rPr>
+          <w:color w:val="E36C0A" w:themeColor="accent6" w:themeShade="BF"/>
+        </w:rPr>
+        <w:t xml:space="preserve">d </w:t>
+      </w:r>
+      <w:proofErr w:type="gramStart"/>
+      <w:r>
+        <w:rPr>
+          <w:color w:val="E36C0A" w:themeColor="accent6" w:themeShade="BF"/>
+        </w:rPr>
+        <w:t>information</w:t>
+      </w:r>
+      <w:proofErr w:type="spellEnd"/>
+      <w:proofErr w:type="gramEnd"/>
+      <w:r>
+        <w:rPr>
+          <w:color w:val="E36C0A" w:themeColor="accent6" w:themeShade="BF"/>
+        </w:rPr>
+        <w:t xml:space="preserve"> est </w:t>
+      </w:r>
+      <w:proofErr w:type="spellStart"/>
+      <w:r>
+        <w:rPr>
+          <w:color w:val="E36C0A" w:themeColor="accent6" w:themeShade="BF"/>
+        </w:rPr>
+        <w:t>exponensiel</w:t>
+      </w:r>
+      <w:proofErr w:type="spellEnd"/>
+      <w:r>
+        <w:rPr>
+          <w:color w:val="E36C0A" w:themeColor="accent6" w:themeShade="BF"/>
+        </w:rPr>
+        <w:t xml:space="preserve"> en rapport </w:t>
+      </w:r>
+      <w:proofErr w:type="spellStart"/>
+      <w:r>
+        <w:rPr>
+          <w:color w:val="E36C0A" w:themeColor="accent6" w:themeShade="BF"/>
+        </w:rPr>
+        <w:t>aavec</w:t>
+      </w:r>
+      <w:proofErr w:type="spellEnd"/>
+      <w:r>
+        <w:rPr>
+          <w:color w:val="E36C0A" w:themeColor="accent6" w:themeShade="BF"/>
+        </w:rPr>
+        <w:t xml:space="preserve"> sa </w:t>
+      </w:r>
+      <w:proofErr w:type="spellStart"/>
+      <w:r>
+        <w:rPr>
+          <w:color w:val="E36C0A" w:themeColor="accent6" w:themeShade="BF"/>
+        </w:rPr>
+        <w:t>quantiter</w:t>
+      </w:r>
+      <w:proofErr w:type="spellEnd"/>
+      <w:r>
+        <w:rPr>
+          <w:color w:val="E36C0A" w:themeColor="accent6" w:themeShade="BF"/>
+        </w:rPr>
+        <w:t xml:space="preserve"> et vitesse de </w:t>
+      </w:r>
+      <w:proofErr w:type="spellStart"/>
+      <w:r>
+        <w:rPr>
+          <w:color w:val="E36C0A" w:themeColor="accent6" w:themeShade="BF"/>
+        </w:rPr>
+        <w:t>produciton</w:t>
+      </w:r>
+      <w:proofErr w:type="spellEnd"/>
+      <w:r>
+        <w:rPr>
+          <w:color w:val="E36C0A" w:themeColor="accent6" w:themeShade="BF"/>
+        </w:rPr>
+        <w:t xml:space="preserve"> et d </w:t>
+      </w:r>
+      <w:proofErr w:type="spellStart"/>
+      <w:r>
+        <w:rPr>
+          <w:color w:val="E36C0A" w:themeColor="accent6" w:themeShade="BF"/>
+        </w:rPr>
+        <w:t>activiter</w:t>
+      </w:r>
+      <w:proofErr w:type="spellEnd"/>
+      <w:r>
+        <w:rPr>
+          <w:color w:val="E36C0A" w:themeColor="accent6" w:themeShade="BF"/>
+        </w:rPr>
+        <w:t xml:space="preserve"> en rapport avec les </w:t>
+      </w:r>
+      <w:proofErr w:type="spellStart"/>
+      <w:r>
+        <w:rPr>
+          <w:color w:val="E36C0A" w:themeColor="accent6" w:themeShade="BF"/>
+        </w:rPr>
+        <w:t>differente</w:t>
+      </w:r>
+      <w:proofErr w:type="spellEnd"/>
+      <w:r>
+        <w:rPr>
+          <w:color w:val="E36C0A" w:themeColor="accent6" w:themeShade="BF"/>
+        </w:rPr>
+        <w:t xml:space="preserve"> chose quel peut </w:t>
+      </w:r>
+      <w:proofErr w:type="spellStart"/>
+      <w:r>
+        <w:rPr>
+          <w:color w:val="E36C0A" w:themeColor="accent6" w:themeShade="BF"/>
+        </w:rPr>
+        <w:t>inserer</w:t>
+      </w:r>
+      <w:proofErr w:type="spellEnd"/>
+      <w:r>
+        <w:rPr>
+          <w:color w:val="E36C0A" w:themeColor="accent6" w:themeShade="BF"/>
+        </w:rPr>
+        <w:t xml:space="preserve"> dans l admin </w:t>
+      </w:r>
+    </w:p>
     <w:p/>
     <w:p/>
     <w:p/>
@@ -1344,8 +1491,6 @@
           </wp:inline>
         </w:drawing>
       </w:r>
-      <w:bookmarkStart w:id="2" w:name="_GoBack"/>
-      <w:bookmarkEnd w:id="2"/>
     </w:p>
     <w:p>
       <w:pPr>
@@ -1356,11 +1501,11 @@
         <w:lastRenderedPageBreak/>
         <w:t>Structure du contenu et</w:t>
       </w:r>
-      <w:commentRangeStart w:id="3"/>
+      <w:commentRangeStart w:id="2"/>
       <w:r>
         <w:t xml:space="preserve"> des rubriques</w:t>
       </w:r>
-      <w:commentRangeEnd w:id="3"/>
+      <w:commentRangeEnd w:id="2"/>
       <w:r>
         <w:rPr>
           <w:rStyle w:val="Marquedecommentaire"/>
@@ -1370,7 +1515,7 @@
           <w:i w:val="0"/>
           <w:iCs w:val="0"/>
         </w:rPr>
-        <w:commentReference w:id="3"/>
+        <w:commentReference w:id="2"/>
       </w:r>
     </w:p>
     <w:p>
@@ -3126,11 +3271,11 @@
       <w:pPr>
         <w:pStyle w:val="Titre2"/>
       </w:pPr>
-      <w:commentRangeStart w:id="4"/>
+      <w:commentRangeStart w:id="3"/>
       <w:r>
         <w:t>Navigation dans le site</w:t>
       </w:r>
-      <w:commentRangeEnd w:id="4"/>
+      <w:commentRangeEnd w:id="3"/>
       <w:r>
         <w:rPr>
           <w:rStyle w:val="Marquedecommentaire"/>
@@ -3140,7 +3285,7 @@
           <w:i w:val="0"/>
           <w:iCs w:val="0"/>
         </w:rPr>
-        <w:commentReference w:id="4"/>
+        <w:commentReference w:id="3"/>
       </w:r>
     </w:p>
     <w:p>
@@ -3161,13 +3306,68 @@
     </w:p>
     <w:p>
       <w:pPr>
+        <w:pStyle w:val="description"/>
+        <w:rPr>
+          <w:color w:val="E36C0A" w:themeColor="accent6" w:themeShade="BF"/>
+        </w:rPr>
+      </w:pPr>
+    </w:p>
+    <w:p>
+      <w:pPr>
+        <w:pStyle w:val="description"/>
+        <w:rPr>
+          <w:color w:val="E36C0A" w:themeColor="accent6" w:themeShade="BF"/>
+        </w:rPr>
+      </w:pPr>
+      <w:r>
+        <w:rPr>
+          <w:color w:val="E36C0A" w:themeColor="accent6" w:themeShade="BF"/>
+        </w:rPr>
+        <w:t xml:space="preserve">La navigation du site se fait </w:t>
+      </w:r>
+      <w:proofErr w:type="spellStart"/>
+      <w:r>
+        <w:rPr>
+          <w:color w:val="E36C0A" w:themeColor="accent6" w:themeShade="BF"/>
+        </w:rPr>
+        <w:t>grace</w:t>
+      </w:r>
+      <w:proofErr w:type="spellEnd"/>
+      <w:r>
+        <w:rPr>
+          <w:color w:val="E36C0A" w:themeColor="accent6" w:themeShade="BF"/>
+        </w:rPr>
+        <w:t xml:space="preserve"> </w:t>
+      </w:r>
+      <w:proofErr w:type="gramStart"/>
+      <w:r>
+        <w:rPr>
+          <w:color w:val="E36C0A" w:themeColor="accent6" w:themeShade="BF"/>
+        </w:rPr>
+        <w:t>a</w:t>
+      </w:r>
+      <w:proofErr w:type="gramEnd"/>
+      <w:r>
+        <w:rPr>
+          <w:color w:val="E36C0A" w:themeColor="accent6" w:themeShade="BF"/>
+        </w:rPr>
+        <w:t xml:space="preserve"> un menu horizontal se trouvant dans chacune des pages (organisation en onglets/pages)</w:t>
+      </w:r>
+    </w:p>
+    <w:p>
+      <w:pPr>
+        <w:pStyle w:val="description"/>
+      </w:pPr>
+    </w:p>
+    <w:p>
+      <w:pPr>
         <w:pStyle w:val="Titre2"/>
       </w:pPr>
-      <w:commentRangeStart w:id="5"/>
+      <w:commentRangeStart w:id="4"/>
       <w:r>
         <w:t>Mise en page du site</w:t>
       </w:r>
-      <w:commentRangeEnd w:id="5"/>
+      <w:commentRangeEnd w:id="4"/>
       <w:r>
         <w:rPr>
           <w:rStyle w:val="Marquedecommentaire"/>
@@ -3177,7 +3377,7 @@
           <w:i w:val="0"/>
           <w:iCs w:val="0"/>
         </w:rPr>
-        <w:commentReference w:id="5"/>
+        <w:commentReference w:id="4"/>
       </w:r>
     </w:p>
     <w:p>
@@ -3229,6 +3429,7 @@
                 <w:noProof/>
                 <w:lang w:eastAsia="fr-BE" w:bidi="ar-SA"/>
               </w:rPr>
+              <w:lastRenderedPageBreak/>
               <w:drawing>
                 <wp:inline distT="0" distB="0" distL="0" distR="0" wp14:anchorId="28BEE59C" wp14:editId="3E7B5B54">
                   <wp:extent cx="5400675" cy="3743325"/>
@@ -3294,7 +3495,6 @@
                 <w:noProof/>
                 <w:lang w:eastAsia="fr-BE" w:bidi="ar-SA"/>
               </w:rPr>
-              <w:lastRenderedPageBreak/>
               <w:drawing>
                 <wp:inline distT="0" distB="0" distL="0" distR="0" wp14:anchorId="1D6B6E33" wp14:editId="3D6F5559">
                   <wp:extent cx="5400675" cy="3914775"/>
@@ -3660,12 +3860,12 @@
         <w:pStyle w:val="Titre1"/>
         <w:pageBreakBefore/>
       </w:pPr>
-      <w:commentRangeStart w:id="6"/>
+      <w:commentRangeStart w:id="5"/>
       <w:r>
         <w:lastRenderedPageBreak/>
         <w:t>Données techniques</w:t>
       </w:r>
-      <w:commentRangeEnd w:id="6"/>
+      <w:commentRangeEnd w:id="5"/>
       <w:r>
         <w:rPr>
           <w:rStyle w:val="Marquedecommentaire"/>
@@ -3673,7 +3873,7 @@
           <w:b w:val="0"/>
           <w:bCs w:val="0"/>
         </w:rPr>
-        <w:commentReference w:id="6"/>
+        <w:commentReference w:id="5"/>
       </w:r>
     </w:p>
     <w:p>
@@ -3702,6 +3902,83 @@
     </w:p>
     <w:p>
       <w:pPr>
+        <w:pStyle w:val="description"/>
+      </w:pPr>
+    </w:p>
+    <w:p>
+      <w:pPr>
+        <w:pStyle w:val="description"/>
+        <w:rPr>
+          <w:color w:val="E36C0A" w:themeColor="accent6" w:themeShade="BF"/>
+        </w:rPr>
+      </w:pPr>
+      <w:r>
+        <w:rPr>
+          <w:color w:val="E36C0A" w:themeColor="accent6" w:themeShade="BF"/>
+        </w:rPr>
+        <w:t xml:space="preserve">Codage personnelle avec utilisation de </w:t>
+      </w:r>
+      <w:proofErr w:type="spellStart"/>
+      <w:r>
+        <w:rPr>
+          <w:color w:val="E36C0A" w:themeColor="accent6" w:themeShade="BF"/>
+        </w:rPr>
+        <w:t>modul</w:t>
+      </w:r>
+      <w:proofErr w:type="spellEnd"/>
+      <w:r>
+        <w:rPr>
+          <w:color w:val="E36C0A" w:themeColor="accent6" w:themeShade="BF"/>
+        </w:rPr>
+        <w:t xml:space="preserve"> </w:t>
+      </w:r>
+      <w:proofErr w:type="spellStart"/>
+      <w:r>
+        <w:rPr>
+          <w:color w:val="E36C0A" w:themeColor="accent6" w:themeShade="BF"/>
+        </w:rPr>
+        <w:t>boostraop</w:t>
+      </w:r>
+      <w:proofErr w:type="spellEnd"/>
+      <w:r>
+        <w:rPr>
+          <w:color w:val="E36C0A" w:themeColor="accent6" w:themeShade="BF"/>
+        </w:rPr>
+        <w:t xml:space="preserve"> (</w:t>
+      </w:r>
+      <w:proofErr w:type="spellStart"/>
+      <w:r>
+        <w:rPr>
+          <w:color w:val="E36C0A" w:themeColor="accent6" w:themeShade="BF"/>
+        </w:rPr>
+        <w:t>mondal</w:t>
+      </w:r>
+      <w:proofErr w:type="spellEnd"/>
+      <w:proofErr w:type="gramStart"/>
+      <w:r>
+        <w:rPr>
+          <w:color w:val="E36C0A" w:themeColor="accent6" w:themeShade="BF"/>
+        </w:rPr>
+        <w:t>,,</w:t>
+      </w:r>
+      <w:proofErr w:type="spellStart"/>
+      <w:r>
+        <w:rPr>
+          <w:color w:val="E36C0A" w:themeColor="accent6" w:themeShade="BF"/>
+        </w:rPr>
+        <w:t>galerie,carrouselle</w:t>
+      </w:r>
+      <w:proofErr w:type="spellEnd"/>
+      <w:proofErr w:type="gramEnd"/>
+      <w:r>
+        <w:rPr>
+          <w:color w:val="E36C0A" w:themeColor="accent6" w:themeShade="BF"/>
+        </w:rPr>
+        <w:t>)</w:t>
+      </w:r>
+    </w:p>
+    <w:p>
+      <w:pPr>
         <w:pStyle w:val="Corpsdetexte"/>
       </w:pPr>
     </w:p>
@@ -3739,6 +4016,98 @@
       </w:pPr>
       <w:r>
         <w:t>MAIS LE CLIENT DOIT PRENDRE CELA A SON NOM ET LE PAYER LUI-MEME</w:t>
+      </w:r>
+    </w:p>
+    <w:p>
+      <w:pPr>
+        <w:pStyle w:val="description"/>
+        <w:rPr>
+          <w:color w:val="E36C0A" w:themeColor="accent6" w:themeShade="BF"/>
+        </w:rPr>
+      </w:pPr>
+    </w:p>
+    <w:p>
+      <w:pPr>
+        <w:pStyle w:val="description"/>
+        <w:rPr>
+          <w:color w:val="E36C0A" w:themeColor="accent6" w:themeShade="BF"/>
+        </w:rPr>
+      </w:pPr>
+      <w:r>
+        <w:rPr>
+          <w:color w:val="E36C0A" w:themeColor="accent6" w:themeShade="BF"/>
+        </w:rPr>
+        <w:t xml:space="preserve">Nous allons proposer un </w:t>
+      </w:r>
+      <w:proofErr w:type="spellStart"/>
+      <w:r>
+        <w:rPr>
+          <w:color w:val="E36C0A" w:themeColor="accent6" w:themeShade="BF"/>
+        </w:rPr>
+        <w:t>hebergement</w:t>
+      </w:r>
+      <w:proofErr w:type="spellEnd"/>
+      <w:r>
+        <w:rPr>
+          <w:color w:val="E36C0A" w:themeColor="accent6" w:themeShade="BF"/>
+        </w:rPr>
+        <w:t xml:space="preserve"> adapter au moyen  de la </w:t>
+      </w:r>
+      <w:proofErr w:type="spellStart"/>
+      <w:r>
+        <w:rPr>
+          <w:color w:val="E36C0A" w:themeColor="accent6" w:themeShade="BF"/>
+        </w:rPr>
+        <w:t>clienteet</w:t>
+      </w:r>
+      <w:proofErr w:type="spellEnd"/>
+      <w:r>
+        <w:rPr>
+          <w:color w:val="E36C0A" w:themeColor="accent6" w:themeShade="BF"/>
+        </w:rPr>
+        <w:t xml:space="preserve"> </w:t>
+      </w:r>
+      <w:proofErr w:type="spellStart"/>
+      <w:r>
+        <w:rPr>
+          <w:color w:val="E36C0A" w:themeColor="accent6" w:themeShade="BF"/>
+        </w:rPr>
+        <w:t>a</w:t>
+      </w:r>
+      <w:proofErr w:type="spellEnd"/>
+      <w:r>
+        <w:rPr>
+          <w:color w:val="E36C0A" w:themeColor="accent6" w:themeShade="BF"/>
+        </w:rPr>
+        <w:t xml:space="preserve"> la taille du site en </w:t>
+      </w:r>
+      <w:proofErr w:type="spellStart"/>
+      <w:r>
+        <w:rPr>
+          <w:color w:val="E36C0A" w:themeColor="accent6" w:themeShade="BF"/>
+        </w:rPr>
+        <w:t>fesant</w:t>
+      </w:r>
+      <w:proofErr w:type="spellEnd"/>
+      <w:r>
+        <w:rPr>
+          <w:color w:val="E36C0A" w:themeColor="accent6" w:themeShade="BF"/>
+        </w:rPr>
+        <w:t xml:space="preserve"> des recherche et comparative des </w:t>
+      </w:r>
+      <w:proofErr w:type="spellStart"/>
+      <w:r>
+        <w:rPr>
+          <w:color w:val="E36C0A" w:themeColor="accent6" w:themeShade="BF"/>
+        </w:rPr>
+        <w:t>differente</w:t>
+      </w:r>
+      <w:proofErr w:type="spellEnd"/>
+      <w:r>
+        <w:rPr>
+          <w:color w:val="E36C0A" w:themeColor="accent6" w:themeShade="BF"/>
+        </w:rPr>
+        <w:t xml:space="preserve"> proposition</w:t>
       </w:r>
     </w:p>
     <w:p>
@@ -3861,12 +4230,12 @@
         <w:pStyle w:val="Titre1"/>
         <w:pageBreakBefore/>
       </w:pPr>
-      <w:commentRangeStart w:id="7"/>
+      <w:commentRangeStart w:id="6"/>
       <w:r>
         <w:lastRenderedPageBreak/>
         <w:t>Gestion du projet</w:t>
       </w:r>
-      <w:commentRangeEnd w:id="7"/>
+      <w:commentRangeEnd w:id="6"/>
       <w:r>
         <w:rPr>
           <w:rStyle w:val="Marquedecommentaire"/>
@@ -3874,7 +4243,7 @@
           <w:b w:val="0"/>
           <w:bCs w:val="0"/>
         </w:rPr>
-        <w:commentReference w:id="7"/>
+        <w:commentReference w:id="6"/>
       </w:r>
     </w:p>
     <w:p>
@@ -3943,6 +4312,95 @@
       </w:pPr>
       <w:r>
         <w:t>Pour chacune de ces tâches, estimez le temps nécessaire à sa réalisation</w:t>
+      </w:r>
+    </w:p>
+    <w:p>
+      <w:pPr>
+        <w:pStyle w:val="description"/>
+      </w:pPr>
+    </w:p>
+    <w:p>
+      <w:pPr>
+        <w:pStyle w:val="description"/>
+        <w:rPr>
+          <w:color w:val="E36C0A" w:themeColor="accent6" w:themeShade="BF"/>
+        </w:rPr>
+      </w:pPr>
+      <w:r>
+        <w:rPr>
+          <w:color w:val="E36C0A" w:themeColor="accent6" w:themeShade="BF"/>
+        </w:rPr>
+        <w:t xml:space="preserve">Temps de </w:t>
+      </w:r>
+      <w:proofErr w:type="spellStart"/>
+      <w:r>
+        <w:rPr>
+          <w:color w:val="E36C0A" w:themeColor="accent6" w:themeShade="BF"/>
+        </w:rPr>
+        <w:t>developpement</w:t>
+      </w:r>
+      <w:proofErr w:type="spellEnd"/>
+      <w:r>
+        <w:rPr>
+          <w:color w:val="E36C0A" w:themeColor="accent6" w:themeShade="BF"/>
+        </w:rPr>
+        <w:t xml:space="preserve"> pour la partie public est de 1 </w:t>
+      </w:r>
+      <w:proofErr w:type="gramStart"/>
+      <w:r>
+        <w:rPr>
+          <w:color w:val="E36C0A" w:themeColor="accent6" w:themeShade="BF"/>
+        </w:rPr>
+        <w:t>mois ,pour</w:t>
+      </w:r>
+      <w:proofErr w:type="gramEnd"/>
+      <w:r>
+        <w:rPr>
+          <w:color w:val="E36C0A" w:themeColor="accent6" w:themeShade="BF"/>
+        </w:rPr>
+        <w:t xml:space="preserve"> le coter administration </w:t>
+      </w:r>
+      <w:proofErr w:type="spellStart"/>
+      <w:r>
+        <w:rPr>
+          <w:color w:val="E36C0A" w:themeColor="accent6" w:themeShade="BF"/>
+        </w:rPr>
+        <w:t>l estimation</w:t>
+      </w:r>
+      <w:proofErr w:type="spellEnd"/>
+      <w:r>
+        <w:rPr>
+          <w:color w:val="E36C0A" w:themeColor="accent6" w:themeShade="BF"/>
+        </w:rPr>
+        <w:t xml:space="preserve"> se fait </w:t>
+      </w:r>
+      <w:proofErr w:type="spellStart"/>
+      <w:r>
+        <w:rPr>
+          <w:color w:val="E36C0A" w:themeColor="accent6" w:themeShade="BF"/>
+        </w:rPr>
+        <w:t>a</w:t>
+      </w:r>
+      <w:proofErr w:type="spellEnd"/>
+      <w:r>
+        <w:rPr>
+          <w:color w:val="E36C0A" w:themeColor="accent6" w:themeShade="BF"/>
+        </w:rPr>
+        <w:t xml:space="preserve"> la </w:t>
+      </w:r>
+      <w:proofErr w:type="spellStart"/>
+      <w:r>
+        <w:rPr>
+          <w:color w:val="E36C0A" w:themeColor="accent6" w:themeShade="BF"/>
+        </w:rPr>
+        <w:t>meme</w:t>
+      </w:r>
+      <w:proofErr w:type="spellEnd"/>
+      <w:r>
+        <w:rPr>
+          <w:color w:val="E36C0A" w:themeColor="accent6" w:themeShade="BF"/>
+        </w:rPr>
+        <w:t xml:space="preserve"> durer (1 mois )</w:t>
       </w:r>
     </w:p>
     <w:p>
@@ -4294,9 +4752,30 @@
     </w:p>
     <w:p>
       <w:pPr>
+        <w:pStyle w:val="Corpsdetexte"/>
+      </w:pPr>
+    </w:p>
+    <w:p>
+      <w:pPr>
+        <w:pStyle w:val="Corpsdetexte"/>
+      </w:pPr>
+    </w:p>
+    <w:p>
+      <w:pPr>
+        <w:pStyle w:val="Corpsdetexte"/>
+      </w:pPr>
+    </w:p>
+    <w:p>
+      <w:pPr>
+        <w:pStyle w:val="Corpsdetexte"/>
+      </w:pPr>
+    </w:p>
+    <w:p>
+      <w:pPr>
         <w:pStyle w:val="Titre2"/>
       </w:pPr>
       <w:r>
+        <w:lastRenderedPageBreak/>
         <w:t>Etat d'avancement des différentes tâches</w:t>
       </w:r>
     </w:p>
@@ -4310,11 +4789,316 @@
     </w:p>
     <w:p>
       <w:pPr>
+        <w:pStyle w:val="description"/>
+        <w:rPr>
+          <w:color w:val="E36C0A" w:themeColor="accent6" w:themeShade="BF"/>
+        </w:rPr>
+      </w:pPr>
+    </w:p>
+    <w:p>
+      <w:pPr>
+        <w:pStyle w:val="description"/>
+        <w:rPr>
+          <w:color w:val="E36C0A" w:themeColor="accent6" w:themeShade="BF"/>
+        </w:rPr>
+      </w:pPr>
+      <w:r>
+        <w:rPr>
+          <w:color w:val="E36C0A" w:themeColor="accent6" w:themeShade="BF"/>
+        </w:rPr>
+        <w:t>Au cours de la première semaine, nous avons eu notre premier contact avec la cliente lors duquel nous avons cerné ses attentes et envies.</w:t>
+      </w:r>
+    </w:p>
+    <w:p>
+      <w:pPr>
+        <w:pStyle w:val="description"/>
+        <w:rPr>
+          <w:color w:val="E36C0A" w:themeColor="accent6" w:themeShade="BF"/>
+        </w:rPr>
+      </w:pPr>
+      <w:r>
+        <w:rPr>
+          <w:color w:val="E36C0A" w:themeColor="accent6" w:themeShade="BF"/>
+        </w:rPr>
+        <w:t xml:space="preserve">Nous lui avons ensuite </w:t>
+      </w:r>
+      <w:proofErr w:type="spellStart"/>
+      <w:r>
+        <w:rPr>
+          <w:color w:val="E36C0A" w:themeColor="accent6" w:themeShade="BF"/>
+        </w:rPr>
+        <w:t>etabli</w:t>
+      </w:r>
+      <w:proofErr w:type="spellEnd"/>
+      <w:r>
+        <w:rPr>
+          <w:color w:val="E36C0A" w:themeColor="accent6" w:themeShade="BF"/>
+        </w:rPr>
+        <w:t xml:space="preserve"> et proposé différentes choses (</w:t>
+      </w:r>
+      <w:proofErr w:type="spellStart"/>
+      <w:r>
+        <w:rPr>
+          <w:color w:val="E36C0A" w:themeColor="accent6" w:themeShade="BF"/>
+        </w:rPr>
+        <w:t>cf</w:t>
+      </w:r>
+      <w:proofErr w:type="spellEnd"/>
+      <w:r>
+        <w:rPr>
+          <w:color w:val="E36C0A" w:themeColor="accent6" w:themeShade="BF"/>
+        </w:rPr>
+        <w:t xml:space="preserve"> mails échangés entre la cliente et nous) où nous avons encore approfondi le tout.</w:t>
+      </w:r>
+    </w:p>
+    <w:p>
+      <w:pPr>
+        <w:pStyle w:val="description"/>
+        <w:rPr>
+          <w:color w:val="E36C0A" w:themeColor="accent6" w:themeShade="BF"/>
+        </w:rPr>
+      </w:pPr>
+    </w:p>
+    <w:p>
+      <w:pPr>
+        <w:pStyle w:val="description"/>
+        <w:rPr>
+          <w:color w:val="E36C0A" w:themeColor="accent6" w:themeShade="BF"/>
+        </w:rPr>
+      </w:pPr>
+    </w:p>
+    <w:p>
+      <w:pPr>
+        <w:pStyle w:val="description"/>
+        <w:rPr>
+          <w:color w:val="E36C0A" w:themeColor="accent6" w:themeShade="BF"/>
+        </w:rPr>
+      </w:pPr>
+      <w:r>
+        <w:rPr>
+          <w:color w:val="E36C0A" w:themeColor="accent6" w:themeShade="BF"/>
+        </w:rPr>
+        <w:t>Le 1 mai 2016</w:t>
+      </w:r>
+    </w:p>
+    <w:p>
+      <w:pPr>
+        <w:pStyle w:val="description"/>
+        <w:rPr>
+          <w:color w:val="E36C0A" w:themeColor="accent6" w:themeShade="BF"/>
+        </w:rPr>
+      </w:pPr>
+      <w:r>
+        <w:rPr>
+          <w:color w:val="E36C0A" w:themeColor="accent6" w:themeShade="BF"/>
+        </w:rPr>
+        <w:t>Nous avons eu notre 2ème rdv avec la cliente. Nous avions préparé plusieurs croquis. Nous avions également préparé des outils de maquettes artisanales que la cliente pouvait utiliser elle-même afin de perfectionner notre maquette déjà établie.</w:t>
+      </w:r>
+    </w:p>
+    <w:p>
+      <w:pPr>
+        <w:pStyle w:val="description"/>
+        <w:rPr>
+          <w:color w:val="E36C0A" w:themeColor="accent6" w:themeShade="BF"/>
+        </w:rPr>
+      </w:pPr>
+      <w:r>
+        <w:rPr>
+          <w:color w:val="E36C0A" w:themeColor="accent6" w:themeShade="BF"/>
+        </w:rPr>
+        <w:t xml:space="preserve">Suite à ce rendez-vous, nous avons réalisé un croquis final, qui nous a permis d'établir la liste des modules, </w:t>
+      </w:r>
+      <w:proofErr w:type="spellStart"/>
+      <w:r>
+        <w:rPr>
+          <w:color w:val="E36C0A" w:themeColor="accent6" w:themeShade="BF"/>
+        </w:rPr>
+        <w:t>languages</w:t>
+      </w:r>
+      <w:proofErr w:type="spellEnd"/>
+      <w:r>
+        <w:rPr>
+          <w:color w:val="E36C0A" w:themeColor="accent6" w:themeShade="BF"/>
+        </w:rPr>
+        <w:t xml:space="preserve"> et </w:t>
+      </w:r>
+      <w:proofErr w:type="spellStart"/>
+      <w:r>
+        <w:rPr>
+          <w:color w:val="E36C0A" w:themeColor="accent6" w:themeShade="BF"/>
+        </w:rPr>
+        <w:t>fonctionalités</w:t>
+      </w:r>
+      <w:proofErr w:type="spellEnd"/>
+      <w:r>
+        <w:rPr>
+          <w:color w:val="E36C0A" w:themeColor="accent6" w:themeShade="BF"/>
+        </w:rPr>
+        <w:t xml:space="preserve"> à déployer.</w:t>
+      </w:r>
+    </w:p>
+    <w:p>
+      <w:pPr>
+        <w:pStyle w:val="description"/>
+        <w:rPr>
+          <w:color w:val="E36C0A" w:themeColor="accent6" w:themeShade="BF"/>
+        </w:rPr>
+      </w:pPr>
+      <w:r>
+        <w:rPr>
+          <w:color w:val="E36C0A" w:themeColor="accent6" w:themeShade="BF"/>
+        </w:rPr>
+        <w:t>Suite à cela, nous avons établi la charge de travail en fonction de chacun, de sorte que chaque coéquipier puisse aller plus loin dans la pratique de ses connaissances et qu'il puisse aller plus loin dans ses compétences.</w:t>
+      </w:r>
+    </w:p>
+    <w:p>
+      <w:pPr>
+        <w:pStyle w:val="description"/>
+        <w:rPr>
+          <w:color w:val="E36C0A" w:themeColor="accent6" w:themeShade="BF"/>
+        </w:rPr>
+      </w:pPr>
+    </w:p>
+    <w:p>
+      <w:pPr>
+        <w:pStyle w:val="description"/>
+        <w:rPr>
+          <w:color w:val="E36C0A" w:themeColor="accent6" w:themeShade="BF"/>
+        </w:rPr>
+      </w:pPr>
+    </w:p>
+    <w:p>
+      <w:pPr>
+        <w:pStyle w:val="description"/>
+        <w:rPr>
+          <w:color w:val="E36C0A" w:themeColor="accent6" w:themeShade="BF"/>
+        </w:rPr>
+      </w:pPr>
+    </w:p>
+    <w:p>
+      <w:pPr>
+        <w:pStyle w:val="description"/>
+        <w:rPr>
+          <w:color w:val="E36C0A" w:themeColor="accent6" w:themeShade="BF"/>
+        </w:rPr>
+      </w:pPr>
+      <w:r>
+        <w:rPr>
+          <w:color w:val="E36C0A" w:themeColor="accent6" w:themeShade="BF"/>
+        </w:rPr>
+        <w:t xml:space="preserve">27 juin </w:t>
+      </w:r>
+    </w:p>
+    <w:p>
+      <w:pPr>
+        <w:pStyle w:val="description"/>
+        <w:rPr>
+          <w:color w:val="E36C0A" w:themeColor="accent6" w:themeShade="BF"/>
+        </w:rPr>
+      </w:pPr>
+      <w:proofErr w:type="gramStart"/>
+      <w:r>
+        <w:rPr>
+          <w:color w:val="E36C0A" w:themeColor="accent6" w:themeShade="BF"/>
+        </w:rPr>
+        <w:t>la</w:t>
+      </w:r>
+      <w:proofErr w:type="gramEnd"/>
+      <w:r>
+        <w:rPr>
+          <w:color w:val="E36C0A" w:themeColor="accent6" w:themeShade="BF"/>
+        </w:rPr>
+        <w:t xml:space="preserve"> partie public est pratiquement fait et fini nous somme en partie </w:t>
+      </w:r>
+      <w:proofErr w:type="spellStart"/>
+      <w:r>
+        <w:rPr>
+          <w:color w:val="E36C0A" w:themeColor="accent6" w:themeShade="BF"/>
+        </w:rPr>
+        <w:t>paufinage</w:t>
+      </w:r>
+      <w:proofErr w:type="spellEnd"/>
+      <w:r>
+        <w:rPr>
+          <w:color w:val="E36C0A" w:themeColor="accent6" w:themeShade="BF"/>
+        </w:rPr>
+        <w:t xml:space="preserve"> et finition au niveau du code et </w:t>
+      </w:r>
+      <w:proofErr w:type="spellStart"/>
+      <w:r>
+        <w:rPr>
+          <w:color w:val="E36C0A" w:themeColor="accent6" w:themeShade="BF"/>
+        </w:rPr>
+        <w:t>fonctionnaliter</w:t>
+      </w:r>
+      <w:proofErr w:type="spellEnd"/>
+      <w:r>
+        <w:rPr>
+          <w:color w:val="E36C0A" w:themeColor="accent6" w:themeShade="BF"/>
+        </w:rPr>
+        <w:t xml:space="preserve"> .Il nous manque tout le </w:t>
+      </w:r>
+      <w:proofErr w:type="spellStart"/>
+      <w:r>
+        <w:rPr>
+          <w:color w:val="E36C0A" w:themeColor="accent6" w:themeShade="BF"/>
+        </w:rPr>
+        <w:t>css</w:t>
+      </w:r>
+      <w:proofErr w:type="spellEnd"/>
+      <w:r>
+        <w:rPr>
+          <w:color w:val="E36C0A" w:themeColor="accent6" w:themeShade="BF"/>
+        </w:rPr>
+        <w:t xml:space="preserve"> </w:t>
+      </w:r>
+      <w:proofErr w:type="spellStart"/>
+      <w:r>
+        <w:rPr>
+          <w:color w:val="E36C0A" w:themeColor="accent6" w:themeShade="BF"/>
+        </w:rPr>
+        <w:t>apres</w:t>
+      </w:r>
+      <w:proofErr w:type="spellEnd"/>
+      <w:r>
+        <w:rPr>
+          <w:color w:val="E36C0A" w:themeColor="accent6" w:themeShade="BF"/>
+        </w:rPr>
+        <w:t xml:space="preserve"> </w:t>
+      </w:r>
+    </w:p>
+    <w:p>
+      <w:pPr>
+        <w:pStyle w:val="description"/>
+      </w:pPr>
+    </w:p>
+    <w:p>
+      <w:pPr>
+        <w:pStyle w:val="description"/>
+      </w:pPr>
+    </w:p>
+    <w:p>
+      <w:pPr>
+        <w:pStyle w:val="description"/>
+      </w:pPr>
+    </w:p>
+    <w:p>
+      <w:pPr>
+        <w:pStyle w:val="description"/>
+      </w:pPr>
+    </w:p>
+    <w:p>
+      <w:pPr>
         <w:pStyle w:val="Corpsdetexte"/>
       </w:pPr>
     </w:p>
     <w:p>
       <w:pPr>
+        <w:pStyle w:val="Corpsdetexte"/>
+      </w:pPr>
+    </w:p>
+    <w:p>
+      <w:pPr>
         <w:pStyle w:val="Titre2"/>
       </w:pPr>
       <w:r>
@@ -4326,15 +5110,43 @@
         <w:pStyle w:val="description"/>
       </w:pPr>
       <w:r>
-        <w:t xml:space="preserve">Pensez aussi à la livraison au client du produit fini. Par exemple, les documents à fournir au client (mode d'emploi, code source, paramètres d'accès,...), une formation au client pour l'utilisation et la mise à jour du site, la mise en ligne, les </w:t>
-      </w:r>
-      <w:proofErr w:type="gramStart"/>
-      <w:r>
-        <w:t>modalités</w:t>
-      </w:r>
-      <w:proofErr w:type="gramEnd"/>
-      <w:r>
-        <w:t xml:space="preserve"> de service après-vente (corrections de bug, assistance utilisateur, garantie et maintenance, évolution du site,...)</w:t>
+        <w:t>Pensez aussi à la livraison au client du produit fini. Par exemple, les documents à fournir au client (mode d'emploi, code source, paramètres d'accès,...), une formation au client pour l'utilisation et la mise à jour du site, la mise en ligne, les modalités de service après-vente (corrections de bug, assistance utilisateur, garantie et maintenance, évolution du site,...)</w:t>
+      </w:r>
+    </w:p>
+    <w:p>
+      <w:pPr>
+        <w:pStyle w:val="description"/>
+        <w:rPr>
+          <w:color w:val="E36C0A" w:themeColor="accent6" w:themeShade="BF"/>
+        </w:rPr>
+      </w:pPr>
+    </w:p>
+    <w:p>
+      <w:pPr>
+        <w:pStyle w:val="description"/>
+        <w:rPr>
+          <w:color w:val="E36C0A" w:themeColor="accent6" w:themeShade="BF"/>
+        </w:rPr>
+      </w:pPr>
+      <w:r>
+        <w:rPr>
+          <w:color w:val="E36C0A" w:themeColor="accent6" w:themeShade="BF"/>
+        </w:rPr>
+        <w:t>En se</w:t>
+      </w:r>
+      <w:r>
+        <w:rPr>
+          <w:color w:val="E36C0A" w:themeColor="accent6" w:themeShade="BF"/>
+        </w:rPr>
+        <w:t>pte</w:t>
+      </w:r>
+      <w:bookmarkStart w:id="7" w:name="_GoBack"/>
+      <w:bookmarkEnd w:id="7"/>
+      <w:r>
+        <w:rPr>
+          <w:color w:val="E36C0A" w:themeColor="accent6" w:themeShade="BF"/>
+        </w:rPr>
+        <w:t>bre</w:t>
       </w:r>
     </w:p>
     <w:p>
@@ -4776,7 +5588,7 @@
       </w:r>
     </w:p>
   </w:comment>
-  <w:comment w:id="3" w:author="Bidouze Samih" w:date="2016-05-12T11:19:00Z" w:initials="B.S">
+  <w:comment w:id="2" w:author="Bidouze Samih" w:date="2016-05-12T11:19:00Z" w:initials="B.S">
     <w:p>
       <w:pPr>
         <w:pStyle w:val="Commentaire"/>
@@ -4792,7 +5604,7 @@
       </w:r>
     </w:p>
   </w:comment>
-  <w:comment w:id="4" w:author="Bidouze Samih" w:date="2016-05-12T11:22:00Z" w:initials="B.S">
+  <w:comment w:id="3" w:author="Bidouze Samih" w:date="2016-05-12T11:22:00Z" w:initials="B.S">
     <w:p>
       <w:pPr>
         <w:pStyle w:val="Commentaire"/>
@@ -4808,7 +5620,7 @@
       </w:r>
     </w:p>
   </w:comment>
-  <w:comment w:id="5" w:author="Bidouze Samih" w:date="2016-05-12T11:23:00Z" w:initials="B.S">
+  <w:comment w:id="4" w:author="Bidouze Samih" w:date="2016-05-12T11:23:00Z" w:initials="B.S">
     <w:p>
       <w:pPr>
         <w:pStyle w:val="Commentaire"/>
@@ -4827,7 +5639,7 @@
       </w:r>
     </w:p>
   </w:comment>
-  <w:comment w:id="6" w:author="Bidouze Samih" w:date="2016-05-12T11:39:00Z" w:initials="B.S">
+  <w:comment w:id="5" w:author="Bidouze Samih" w:date="2016-05-12T11:39:00Z" w:initials="B.S">
     <w:p>
       <w:pPr>
         <w:pStyle w:val="Commentaire"/>
@@ -4843,7 +5655,7 @@
       </w:r>
     </w:p>
   </w:comment>
-  <w:comment w:id="7" w:author="Bidouze Samih" w:date="2016-05-12T11:40:00Z" w:initials="B.S">
+  <w:comment w:id="6" w:author="Bidouze Samih" w:date="2016-05-12T11:40:00Z" w:initials="B.S">
     <w:p>
       <w:pPr>
         <w:pStyle w:val="Commentaire"/>
@@ -4906,7 +5718,7 @@
       <w:rPr>
         <w:noProof/>
       </w:rPr>
-      <w:t>4</w:t>
+      <w:t>12</w:t>
     </w:r>
     <w:r>
       <w:fldChar w:fldCharType="end"/>
@@ -4914,27 +5726,14 @@
     <w:r>
       <w:t xml:space="preserve"> sur </w:t>
     </w:r>
-    <w:r>
-      <w:fldChar w:fldCharType="begin"/>
-    </w:r>
-    <w:r>
-      <w:instrText xml:space="preserve"> NUMPAGES </w:instrText>
-    </w:r>
-    <w:r>
-      <w:fldChar w:fldCharType="separate"/>
-    </w:r>
-    <w:r>
-      <w:rPr>
-        <w:noProof/>
-      </w:rPr>
-      <w:t>11</w:t>
-    </w:r>
-    <w:r>
-      <w:rPr>
-        <w:noProof/>
-      </w:rPr>
-      <w:fldChar w:fldCharType="end"/>
-    </w:r>
+    <w:fldSimple w:instr=" NUMPAGES ">
+      <w:r>
+        <w:rPr>
+          <w:noProof/>
+        </w:rPr>
+        <w:t>13</w:t>
+      </w:r>
+    </w:fldSimple>
     <w:r>
       <w:tab/>
     </w:r>
@@ -4951,7 +5750,7 @@
       <w:rPr>
         <w:noProof/>
       </w:rPr>
-      <w:t>15. juin 2016</w:t>
+      <w:t>27. juin 2016</w:t>
     </w:r>
     <w:r>
       <w:fldChar w:fldCharType="end"/>
@@ -8470,6 +9269,13 @@
         </dgm:presLayoutVars>
       </dgm:prSet>
       <dgm:spPr/>
+      <dgm:t>
+        <a:bodyPr/>
+        <a:lstStyle/>
+        <a:p>
+          <a:endParaRPr lang="fr-BE"/>
+        </a:p>
+      </dgm:t>
     </dgm:pt>
     <dgm:pt modelId="{7935C5D7-B223-4B74-A87C-CAF31A94AF59}" type="pres">
       <dgm:prSet presAssocID="{B871C786-353D-47A0-A718-E6832550CEDC}" presName="hierRoot1" presStyleCnt="0">
@@ -8501,6 +9307,13 @@
     <dgm:pt modelId="{AD47B052-2AFF-4DE8-A744-8462287046BB}" type="pres">
       <dgm:prSet presAssocID="{B871C786-353D-47A0-A718-E6832550CEDC}" presName="rootConnector1" presStyleLbl="node1" presStyleIdx="0" presStyleCnt="0"/>
       <dgm:spPr/>
+      <dgm:t>
+        <a:bodyPr/>
+        <a:lstStyle/>
+        <a:p>
+          <a:endParaRPr lang="fr-BE"/>
+        </a:p>
+      </dgm:t>
     </dgm:pt>
     <dgm:pt modelId="{6B008910-256D-4632-B134-D244B9FE112C}" type="pres">
       <dgm:prSet presAssocID="{B871C786-353D-47A0-A718-E6832550CEDC}" presName="hierChild2" presStyleCnt="0"/>
@@ -8509,6 +9322,13 @@
     <dgm:pt modelId="{57E64AE0-3058-486A-83C5-F9907CFC26C2}" type="pres">
       <dgm:prSet presAssocID="{46C78710-2F6A-4A48-A6A7-B2E9B8954ADD}" presName="Name37" presStyleLbl="parChTrans1D2" presStyleIdx="0" presStyleCnt="5"/>
       <dgm:spPr/>
+      <dgm:t>
+        <a:bodyPr/>
+        <a:lstStyle/>
+        <a:p>
+          <a:endParaRPr lang="fr-BE"/>
+        </a:p>
+      </dgm:t>
     </dgm:pt>
     <dgm:pt modelId="{B5CD56E8-698D-4F21-957F-241C473D079C}" type="pres">
       <dgm:prSet presAssocID="{FE8F0C47-4C2B-492B-ABC1-B11E7F079D3C}" presName="hierRoot2" presStyleCnt="0">
@@ -8540,6 +9360,13 @@
     <dgm:pt modelId="{7E5B22F3-7F6D-44D4-AF25-468311277AFD}" type="pres">
       <dgm:prSet presAssocID="{FE8F0C47-4C2B-492B-ABC1-B11E7F079D3C}" presName="rootConnector" presStyleLbl="node2" presStyleIdx="0" presStyleCnt="3"/>
       <dgm:spPr/>
+      <dgm:t>
+        <a:bodyPr/>
+        <a:lstStyle/>
+        <a:p>
+          <a:endParaRPr lang="fr-BE"/>
+        </a:p>
+      </dgm:t>
     </dgm:pt>
     <dgm:pt modelId="{1C9CA7B9-B5C2-4F06-A3F7-C95998594AEB}" type="pres">
       <dgm:prSet presAssocID="{FE8F0C47-4C2B-492B-ABC1-B11E7F079D3C}" presName="hierChild4" presStyleCnt="0"/>
@@ -8548,6 +9375,13 @@
     <dgm:pt modelId="{6DE733C1-8DA7-40FF-9813-EB4FA55F7F82}" type="pres">
       <dgm:prSet presAssocID="{C0FF1963-77ED-4D1F-8B2F-74DAD9CB2328}" presName="Name37" presStyleLbl="parChTrans1D3" presStyleIdx="0" presStyleCnt="6"/>
       <dgm:spPr/>
+      <dgm:t>
+        <a:bodyPr/>
+        <a:lstStyle/>
+        <a:p>
+          <a:endParaRPr lang="fr-BE"/>
+        </a:p>
+      </dgm:t>
     </dgm:pt>
     <dgm:pt modelId="{BA8C699B-177B-48A9-84A5-6630E48C049B}" type="pres">
       <dgm:prSet presAssocID="{E111621E-E4C3-4B1D-8424-0C4A2D41D037}" presName="hierRoot2" presStyleCnt="0">
@@ -8579,6 +9413,13 @@
     <dgm:pt modelId="{546D5402-3857-45C5-9B04-C6BA0E32CE50}" type="pres">
       <dgm:prSet presAssocID="{E111621E-E4C3-4B1D-8424-0C4A2D41D037}" presName="rootConnector" presStyleLbl="node3" presStyleIdx="0" presStyleCnt="6"/>
       <dgm:spPr/>
+      <dgm:t>
+        <a:bodyPr/>
+        <a:lstStyle/>
+        <a:p>
+          <a:endParaRPr lang="fr-BE"/>
+        </a:p>
+      </dgm:t>
     </dgm:pt>
     <dgm:pt modelId="{AABC90E3-65B0-4AEC-B5EC-7F7136A276D2}" type="pres">
       <dgm:prSet presAssocID="{E111621E-E4C3-4B1D-8424-0C4A2D41D037}" presName="hierChild4" presStyleCnt="0"/>
@@ -8591,6 +9432,13 @@
     <dgm:pt modelId="{EA525ABB-18D8-4B0D-A3E7-E589735533FA}" type="pres">
       <dgm:prSet presAssocID="{1BA29EC9-B062-4D0B-9036-51CF642020B5}" presName="Name37" presStyleLbl="parChTrans1D3" presStyleIdx="1" presStyleCnt="6"/>
       <dgm:spPr/>
+      <dgm:t>
+        <a:bodyPr/>
+        <a:lstStyle/>
+        <a:p>
+          <a:endParaRPr lang="fr-BE"/>
+        </a:p>
+      </dgm:t>
     </dgm:pt>
     <dgm:pt modelId="{9D96B8D1-0ACB-47C8-B16B-7F38CF16A7D7}" type="pres">
       <dgm:prSet presAssocID="{8CEE5684-0FC0-47E9-B03E-039A02CE581C}" presName="hierRoot2" presStyleCnt="0">
@@ -8622,6 +9470,13 @@
     <dgm:pt modelId="{6FF0478C-B7E0-4D29-926C-116C4DB0BD86}" type="pres">
       <dgm:prSet presAssocID="{8CEE5684-0FC0-47E9-B03E-039A02CE581C}" presName="rootConnector" presStyleLbl="node3" presStyleIdx="1" presStyleCnt="6"/>
       <dgm:spPr/>
+      <dgm:t>
+        <a:bodyPr/>
+        <a:lstStyle/>
+        <a:p>
+          <a:endParaRPr lang="fr-BE"/>
+        </a:p>
+      </dgm:t>
     </dgm:pt>
     <dgm:pt modelId="{E9C668BD-9596-46B5-BDD0-EBAD22CB0EDB}" type="pres">
       <dgm:prSet presAssocID="{8CEE5684-0FC0-47E9-B03E-039A02CE581C}" presName="hierChild4" presStyleCnt="0"/>
@@ -8638,6 +9493,13 @@
     <dgm:pt modelId="{DE5BBA7F-788B-4AF0-9002-7A7728A882FC}" type="pres">
       <dgm:prSet presAssocID="{017DEDD7-FFC2-4780-AE06-2E7E12D7CF61}" presName="Name37" presStyleLbl="parChTrans1D2" presStyleIdx="1" presStyleCnt="5"/>
       <dgm:spPr/>
+      <dgm:t>
+        <a:bodyPr/>
+        <a:lstStyle/>
+        <a:p>
+          <a:endParaRPr lang="fr-BE"/>
+        </a:p>
+      </dgm:t>
     </dgm:pt>
     <dgm:pt modelId="{B05BA2F9-64DC-4FC0-BAD0-000C21E5A201}" type="pres">
       <dgm:prSet presAssocID="{119F73FA-820C-4AE1-84E0-0E8D34F94E3C}" presName="hierRoot2" presStyleCnt="0">
@@ -8669,6 +9531,13 @@
     <dgm:pt modelId="{FE2CD770-69AD-4CE5-ACAA-5674717ECABA}" type="pres">
       <dgm:prSet presAssocID="{119F73FA-820C-4AE1-84E0-0E8D34F94E3C}" presName="rootConnector" presStyleLbl="node2" presStyleIdx="1" presStyleCnt="3"/>
       <dgm:spPr/>
+      <dgm:t>
+        <a:bodyPr/>
+        <a:lstStyle/>
+        <a:p>
+          <a:endParaRPr lang="fr-BE"/>
+        </a:p>
+      </dgm:t>
     </dgm:pt>
     <dgm:pt modelId="{96D629C2-D2EF-4EC9-9947-745166BF4718}" type="pres">
       <dgm:prSet presAssocID="{119F73FA-820C-4AE1-84E0-0E8D34F94E3C}" presName="hierChild4" presStyleCnt="0"/>
@@ -8677,6 +9546,13 @@
     <dgm:pt modelId="{AF01E516-3A99-48FF-9ED5-C23DF9731C03}" type="pres">
       <dgm:prSet presAssocID="{683CE438-E325-484D-B4A7-C7FECE0B5C4A}" presName="Name37" presStyleLbl="parChTrans1D3" presStyleIdx="2" presStyleCnt="6"/>
       <dgm:spPr/>
+      <dgm:t>
+        <a:bodyPr/>
+        <a:lstStyle/>
+        <a:p>
+          <a:endParaRPr lang="fr-BE"/>
+        </a:p>
+      </dgm:t>
     </dgm:pt>
     <dgm:pt modelId="{F3DC87A8-FF96-4B7B-B0F0-53359A122C2E}" type="pres">
       <dgm:prSet presAssocID="{92EAA630-B22F-4BDB-9FF3-212D530DE475}" presName="hierRoot2" presStyleCnt="0">
@@ -8708,6 +9584,13 @@
     <dgm:pt modelId="{53C58923-FCBE-4F04-B9E5-512A6194CA2B}" type="pres">
       <dgm:prSet presAssocID="{92EAA630-B22F-4BDB-9FF3-212D530DE475}" presName="rootConnector" presStyleLbl="node3" presStyleIdx="2" presStyleCnt="6"/>
       <dgm:spPr/>
+      <dgm:t>
+        <a:bodyPr/>
+        <a:lstStyle/>
+        <a:p>
+          <a:endParaRPr lang="fr-BE"/>
+        </a:p>
+      </dgm:t>
     </dgm:pt>
     <dgm:pt modelId="{5DF56031-BBF0-41D7-8EF4-345A2064E96D}" type="pres">
       <dgm:prSet presAssocID="{92EAA630-B22F-4BDB-9FF3-212D530DE475}" presName="hierChild4" presStyleCnt="0"/>
@@ -8720,6 +9603,13 @@
     <dgm:pt modelId="{88C82968-3B57-4FF9-A007-B9F6339423D0}" type="pres">
       <dgm:prSet presAssocID="{454FEEC8-E150-4B81-8B3E-E5A7657827D5}" presName="Name37" presStyleLbl="parChTrans1D3" presStyleIdx="3" presStyleCnt="6"/>
       <dgm:spPr/>
+      <dgm:t>
+        <a:bodyPr/>
+        <a:lstStyle/>
+        <a:p>
+          <a:endParaRPr lang="fr-BE"/>
+        </a:p>
+      </dgm:t>
     </dgm:pt>
     <dgm:pt modelId="{F4A644B6-072E-4A53-85B6-4FA4A1B5ACE2}" type="pres">
       <dgm:prSet presAssocID="{E40E3FAB-9EA4-4CAE-BB15-826E5996C7F2}" presName="hierRoot2" presStyleCnt="0">
@@ -8751,6 +9641,13 @@
     <dgm:pt modelId="{05018375-7988-4B72-B25E-C0772AABC5D0}" type="pres">
       <dgm:prSet presAssocID="{E40E3FAB-9EA4-4CAE-BB15-826E5996C7F2}" presName="rootConnector" presStyleLbl="node3" presStyleIdx="3" presStyleCnt="6"/>
       <dgm:spPr/>
+      <dgm:t>
+        <a:bodyPr/>
+        <a:lstStyle/>
+        <a:p>
+          <a:endParaRPr lang="fr-BE"/>
+        </a:p>
+      </dgm:t>
     </dgm:pt>
     <dgm:pt modelId="{F2506006-BAEA-48C7-A88E-BEB08C7F7DE4}" type="pres">
       <dgm:prSet presAssocID="{E40E3FAB-9EA4-4CAE-BB15-826E5996C7F2}" presName="hierChild4" presStyleCnt="0"/>
@@ -8767,6 +9664,13 @@
     <dgm:pt modelId="{6AA6326D-0614-4CB4-B18C-8D625C41E331}" type="pres">
       <dgm:prSet presAssocID="{E309D2A8-24D0-4E93-BEF9-24D9D8399BB7}" presName="Name37" presStyleLbl="parChTrans1D2" presStyleIdx="2" presStyleCnt="5"/>
       <dgm:spPr/>
+      <dgm:t>
+        <a:bodyPr/>
+        <a:lstStyle/>
+        <a:p>
+          <a:endParaRPr lang="fr-BE"/>
+        </a:p>
+      </dgm:t>
     </dgm:pt>
     <dgm:pt modelId="{4DDBBF93-DB28-4A61-B113-0E045623BFB3}" type="pres">
       <dgm:prSet presAssocID="{4F95C66F-4412-4E51-98E8-0FEA75C8A190}" presName="hierRoot2" presStyleCnt="0">
@@ -8787,10 +9691,24 @@
         </dgm:presLayoutVars>
       </dgm:prSet>
       <dgm:spPr/>
+      <dgm:t>
+        <a:bodyPr/>
+        <a:lstStyle/>
+        <a:p>
+          <a:endParaRPr lang="fr-BE"/>
+        </a:p>
+      </dgm:t>
     </dgm:pt>
     <dgm:pt modelId="{69510409-A9F9-4117-8926-68DED7C5676D}" type="pres">
       <dgm:prSet presAssocID="{4F95C66F-4412-4E51-98E8-0FEA75C8A190}" presName="rootConnector" presStyleLbl="node2" presStyleIdx="2" presStyleCnt="3"/>
       <dgm:spPr/>
+      <dgm:t>
+        <a:bodyPr/>
+        <a:lstStyle/>
+        <a:p>
+          <a:endParaRPr lang="fr-BE"/>
+        </a:p>
+      </dgm:t>
     </dgm:pt>
     <dgm:pt modelId="{9F478AE0-42E3-430D-801C-FF7A79E8556A}" type="pres">
       <dgm:prSet presAssocID="{4F95C66F-4412-4E51-98E8-0FEA75C8A190}" presName="hierChild4" presStyleCnt="0"/>
@@ -8799,6 +9717,13 @@
     <dgm:pt modelId="{C49B0F65-5FDF-4D7B-A69C-7EAF2569B3AF}" type="pres">
       <dgm:prSet presAssocID="{8693CB8C-AE81-4EBB-9BA2-224D565DDF4E}" presName="Name37" presStyleLbl="parChTrans1D3" presStyleIdx="4" presStyleCnt="6"/>
       <dgm:spPr/>
+      <dgm:t>
+        <a:bodyPr/>
+        <a:lstStyle/>
+        <a:p>
+          <a:endParaRPr lang="fr-BE"/>
+        </a:p>
+      </dgm:t>
     </dgm:pt>
     <dgm:pt modelId="{30061DC2-D5BB-4A37-A745-D38DDE0BA941}" type="pres">
       <dgm:prSet presAssocID="{1704D163-4B11-4BC5-BA2E-49F2F463CEEF}" presName="hierRoot2" presStyleCnt="0">
@@ -8819,10 +9744,24 @@
         </dgm:presLayoutVars>
       </dgm:prSet>
       <dgm:spPr/>
+      <dgm:t>
+        <a:bodyPr/>
+        <a:lstStyle/>
+        <a:p>
+          <a:endParaRPr lang="fr-BE"/>
+        </a:p>
+      </dgm:t>
     </dgm:pt>
     <dgm:pt modelId="{13BDE5EC-1537-43F3-BD68-E8BC9D54020D}" type="pres">
       <dgm:prSet presAssocID="{1704D163-4B11-4BC5-BA2E-49F2F463CEEF}" presName="rootConnector" presStyleLbl="node3" presStyleIdx="4" presStyleCnt="6"/>
       <dgm:spPr/>
+      <dgm:t>
+        <a:bodyPr/>
+        <a:lstStyle/>
+        <a:p>
+          <a:endParaRPr lang="fr-BE"/>
+        </a:p>
+      </dgm:t>
     </dgm:pt>
     <dgm:pt modelId="{B586DA79-F044-4BFB-84A1-4B386AFE44EE}" type="pres">
       <dgm:prSet presAssocID="{1704D163-4B11-4BC5-BA2E-49F2F463CEEF}" presName="hierChild4" presStyleCnt="0"/>
@@ -8835,6 +9774,13 @@
     <dgm:pt modelId="{EA6641B7-5F02-4458-924F-ADE6DF55BBDB}" type="pres">
       <dgm:prSet presAssocID="{01FA6EB2-5AD5-4F41-B5DB-3DBC98C0D3A8}" presName="Name37" presStyleLbl="parChTrans1D3" presStyleIdx="5" presStyleCnt="6"/>
       <dgm:spPr/>
+      <dgm:t>
+        <a:bodyPr/>
+        <a:lstStyle/>
+        <a:p>
+          <a:endParaRPr lang="fr-BE"/>
+        </a:p>
+      </dgm:t>
     </dgm:pt>
     <dgm:pt modelId="{6AE55FE3-9775-40EC-B08D-EDDAB99A4D0F}" type="pres">
       <dgm:prSet presAssocID="{D827E948-09E0-45B3-BAD4-5C2DEA24D41A}" presName="hierRoot2" presStyleCnt="0">
@@ -8866,6 +9812,13 @@
     <dgm:pt modelId="{431967B0-1CA0-451D-A171-4B937F1818C5}" type="pres">
       <dgm:prSet presAssocID="{D827E948-09E0-45B3-BAD4-5C2DEA24D41A}" presName="rootConnector" presStyleLbl="node3" presStyleIdx="5" presStyleCnt="6"/>
       <dgm:spPr/>
+      <dgm:t>
+        <a:bodyPr/>
+        <a:lstStyle/>
+        <a:p>
+          <a:endParaRPr lang="fr-BE"/>
+        </a:p>
+      </dgm:t>
     </dgm:pt>
     <dgm:pt modelId="{21BFEDC3-7E89-47DF-AC3F-FADEC97E7A53}" type="pres">
       <dgm:prSet presAssocID="{D827E948-09E0-45B3-BAD4-5C2DEA24D41A}" presName="hierChild4" presStyleCnt="0"/>
@@ -8886,6 +9839,13 @@
     <dgm:pt modelId="{AB24A235-B99C-4AB8-9390-5BE267441546}" type="pres">
       <dgm:prSet presAssocID="{918F122C-4800-4872-8723-13081A95FD9F}" presName="Name111" presStyleLbl="parChTrans1D2" presStyleIdx="3" presStyleCnt="5"/>
       <dgm:spPr/>
+      <dgm:t>
+        <a:bodyPr/>
+        <a:lstStyle/>
+        <a:p>
+          <a:endParaRPr lang="fr-BE"/>
+        </a:p>
+      </dgm:t>
     </dgm:pt>
     <dgm:pt modelId="{C63783DC-B4DE-456D-BA98-69E2C807BAF3}" type="pres">
       <dgm:prSet presAssocID="{8B901F8B-240C-4654-A372-430429FC2B82}" presName="hierRoot3" presStyleCnt="0">
@@ -8921,6 +9881,13 @@
     <dgm:pt modelId="{82408B82-C91F-4B07-84C3-FC82CDB40050}" type="pres">
       <dgm:prSet presAssocID="{8B901F8B-240C-4654-A372-430429FC2B82}" presName="rootConnector3" presStyleLbl="asst1" presStyleIdx="0" presStyleCnt="2"/>
       <dgm:spPr/>
+      <dgm:t>
+        <a:bodyPr/>
+        <a:lstStyle/>
+        <a:p>
+          <a:endParaRPr lang="fr-BE"/>
+        </a:p>
+      </dgm:t>
     </dgm:pt>
     <dgm:pt modelId="{A1369CA4-BEA3-491C-8B2B-5462177FF43F}" type="pres">
       <dgm:prSet presAssocID="{8B901F8B-240C-4654-A372-430429FC2B82}" presName="hierChild6" presStyleCnt="0"/>
@@ -8933,6 +9900,13 @@
     <dgm:pt modelId="{E3C5B8B8-3765-4135-B34A-F9DA3C5960B1}" type="pres">
       <dgm:prSet presAssocID="{BA1DACDA-1805-4E0A-A8EF-D89D21A240CC}" presName="Name111" presStyleLbl="parChTrans1D2" presStyleIdx="4" presStyleCnt="5"/>
       <dgm:spPr/>
+      <dgm:t>
+        <a:bodyPr/>
+        <a:lstStyle/>
+        <a:p>
+          <a:endParaRPr lang="fr-BE"/>
+        </a:p>
+      </dgm:t>
     </dgm:pt>
     <dgm:pt modelId="{CEDDA8A7-CAD2-47F7-872A-62853BE30BCF}" type="pres">
       <dgm:prSet presAssocID="{3DCD4F2D-4783-4878-BD12-626E5EC77085}" presName="hierRoot3" presStyleCnt="0">
@@ -8964,6 +9938,13 @@
     <dgm:pt modelId="{06E9AF00-7A88-4DE7-8263-2F28755903D0}" type="pres">
       <dgm:prSet presAssocID="{3DCD4F2D-4783-4878-BD12-626E5EC77085}" presName="rootConnector3" presStyleLbl="asst1" presStyleIdx="1" presStyleCnt="2"/>
       <dgm:spPr/>
+      <dgm:t>
+        <a:bodyPr/>
+        <a:lstStyle/>
+        <a:p>
+          <a:endParaRPr lang="fr-BE"/>
+        </a:p>
+      </dgm:t>
     </dgm:pt>
     <dgm:pt modelId="{C69C9F7E-BF3C-42D6-9F22-002A2F838570}" type="pres">
       <dgm:prSet presAssocID="{3DCD4F2D-4783-4878-BD12-626E5EC77085}" presName="hierChild6" presStyleCnt="0"/>
@@ -8975,137 +9956,137 @@
     </dgm:pt>
   </dgm:ptLst>
   <dgm:cxnLst>
+    <dgm:cxn modelId="{07348DE9-FD0E-41A8-A36C-E15A30FDC1BC}" type="presOf" srcId="{E309D2A8-24D0-4E93-BEF9-24D9D8399BB7}" destId="{6AA6326D-0614-4CB4-B18C-8D625C41E331}" srcOrd="0" destOrd="0" presId="urn:microsoft.com/office/officeart/2005/8/layout/orgChart1"/>
+    <dgm:cxn modelId="{50DA4D38-788A-4B87-B20D-B25A70B4093F}" type="presOf" srcId="{E40E3FAB-9EA4-4CAE-BB15-826E5996C7F2}" destId="{05018375-7988-4B72-B25E-C0772AABC5D0}" srcOrd="1" destOrd="0" presId="urn:microsoft.com/office/officeart/2005/8/layout/orgChart1"/>
     <dgm:cxn modelId="{FFF14CD1-B43A-432F-AC42-0A0C33FE49F3}" srcId="{119F73FA-820C-4AE1-84E0-0E8D34F94E3C}" destId="{92EAA630-B22F-4BDB-9FF3-212D530DE475}" srcOrd="0" destOrd="0" parTransId="{683CE438-E325-484D-B4A7-C7FECE0B5C4A}" sibTransId="{FE9C979E-4F5A-4A3C-AF4D-6F9A5C150BF5}"/>
     <dgm:cxn modelId="{8876AAB2-BB1B-433B-8B84-EE19285C5A54}" srcId="{FE8F0C47-4C2B-492B-ABC1-B11E7F079D3C}" destId="{E111621E-E4C3-4B1D-8424-0C4A2D41D037}" srcOrd="0" destOrd="0" parTransId="{C0FF1963-77ED-4D1F-8B2F-74DAD9CB2328}" sibTransId="{D15EC717-E3DA-4458-9A1A-4AA130530B7A}"/>
-    <dgm:cxn modelId="{D86414DF-36BC-49D1-9EEF-C155071429B2}" type="presOf" srcId="{C0FF1963-77ED-4D1F-8B2F-74DAD9CB2328}" destId="{6DE733C1-8DA7-40FF-9813-EB4FA55F7F82}" srcOrd="0" destOrd="0" presId="urn:microsoft.com/office/officeart/2005/8/layout/orgChart1"/>
     <dgm:cxn modelId="{C4DC4E40-2F1D-43B4-A041-ADE3BDE6F3F3}" srcId="{B871C786-353D-47A0-A718-E6832550CEDC}" destId="{FE8F0C47-4C2B-492B-ABC1-B11E7F079D3C}" srcOrd="1" destOrd="0" parTransId="{46C78710-2F6A-4A48-A6A7-B2E9B8954ADD}" sibTransId="{BB913747-9312-48FD-8729-A4298B090DB0}"/>
-    <dgm:cxn modelId="{3C672E3A-A8E2-4C8B-AACA-33448F3864F5}" type="presOf" srcId="{E111621E-E4C3-4B1D-8424-0C4A2D41D037}" destId="{546D5402-3857-45C5-9B04-C6BA0E32CE50}" srcOrd="1" destOrd="0" presId="urn:microsoft.com/office/officeart/2005/8/layout/orgChart1"/>
-    <dgm:cxn modelId="{92DBCA79-1C4A-4B53-B435-5676EEC8A5C3}" type="presOf" srcId="{454FEEC8-E150-4B81-8B3E-E5A7657827D5}" destId="{88C82968-3B57-4FF9-A007-B9F6339423D0}" srcOrd="0" destOrd="0" presId="urn:microsoft.com/office/officeart/2005/8/layout/orgChart1"/>
-    <dgm:cxn modelId="{FE205C56-5820-482C-8B8F-03BFDEA2D5E1}" type="presOf" srcId="{D827E948-09E0-45B3-BAD4-5C2DEA24D41A}" destId="{ED73B78C-0AB2-4AA5-A8B2-FAAC860E5831}" srcOrd="0" destOrd="0" presId="urn:microsoft.com/office/officeart/2005/8/layout/orgChart1"/>
+    <dgm:cxn modelId="{B055AE2A-B04C-4435-A593-AE558943635D}" type="presOf" srcId="{B871C786-353D-47A0-A718-E6832550CEDC}" destId="{15E7B1C8-6EEC-4556-87D9-8551B9A6F06E}" srcOrd="0" destOrd="0" presId="urn:microsoft.com/office/officeart/2005/8/layout/orgChart1"/>
+    <dgm:cxn modelId="{2CDF4F0F-DDEE-4DD9-B696-B0669468B81C}" type="presOf" srcId="{8B901F8B-240C-4654-A372-430429FC2B82}" destId="{4C28B77B-5AA0-4BCF-A59B-73FEA41D56E5}" srcOrd="0" destOrd="0" presId="urn:microsoft.com/office/officeart/2005/8/layout/orgChart1"/>
     <dgm:cxn modelId="{EA770AC0-73CB-4F14-81AB-322B6EB27667}" srcId="{B871C786-353D-47A0-A718-E6832550CEDC}" destId="{8B901F8B-240C-4654-A372-430429FC2B82}" srcOrd="0" destOrd="0" parTransId="{918F122C-4800-4872-8723-13081A95FD9F}" sibTransId="{F49ABD96-B102-4091-BBC3-5A1B2B8FC84F}"/>
-    <dgm:cxn modelId="{4C904437-5F88-4691-BDC4-3D9D93431060}" type="presOf" srcId="{8CEE5684-0FC0-47E9-B03E-039A02CE581C}" destId="{4C707212-3D2C-4B14-9D90-842E1113EA55}" srcOrd="0" destOrd="0" presId="urn:microsoft.com/office/officeart/2005/8/layout/orgChart1"/>
-    <dgm:cxn modelId="{F4D04D5D-A48C-4377-9446-C984143032CC}" type="presOf" srcId="{BA1DACDA-1805-4E0A-A8EF-D89D21A240CC}" destId="{E3C5B8B8-3765-4135-B34A-F9DA3C5960B1}" srcOrd="0" destOrd="0" presId="urn:microsoft.com/office/officeart/2005/8/layout/orgChart1"/>
+    <dgm:cxn modelId="{77DAD0B8-E631-4397-96E1-BC9006601A77}" type="presOf" srcId="{1704D163-4B11-4BC5-BA2E-49F2F463CEEF}" destId="{FF219664-C75A-4096-B9C6-859C7BDF81B2}" srcOrd="0" destOrd="0" presId="urn:microsoft.com/office/officeart/2005/8/layout/orgChart1"/>
     <dgm:cxn modelId="{C67BB95D-D265-4BBD-8795-19B79B11BBC9}" srcId="{E85946BD-5568-4BFF-93A0-A5021018C476}" destId="{B871C786-353D-47A0-A718-E6832550CEDC}" srcOrd="0" destOrd="0" parTransId="{1DE07599-9EBA-4616-A8F2-6B80F5B62169}" sibTransId="{1E4661A6-89F1-4761-921D-00AF2F67F944}"/>
-    <dgm:cxn modelId="{0ECBF991-70FB-4AB9-84A8-A04F05AF1142}" type="presOf" srcId="{4F95C66F-4412-4E51-98E8-0FEA75C8A190}" destId="{4C230825-A4E8-424E-B733-5ED96EE88D87}" srcOrd="0" destOrd="0" presId="urn:microsoft.com/office/officeart/2005/8/layout/orgChart1"/>
-    <dgm:cxn modelId="{A3B6C520-94B4-48A3-BC6E-4EC175A6310A}" type="presOf" srcId="{683CE438-E325-484D-B4A7-C7FECE0B5C4A}" destId="{AF01E516-3A99-48FF-9ED5-C23DF9731C03}" srcOrd="0" destOrd="0" presId="urn:microsoft.com/office/officeart/2005/8/layout/orgChart1"/>
-    <dgm:cxn modelId="{E2C586B8-580E-48B1-970F-CE2F1F00508A}" type="presOf" srcId="{8693CB8C-AE81-4EBB-9BA2-224D565DDF4E}" destId="{C49B0F65-5FDF-4D7B-A69C-7EAF2569B3AF}" srcOrd="0" destOrd="0" presId="urn:microsoft.com/office/officeart/2005/8/layout/orgChart1"/>
-    <dgm:cxn modelId="{5D46D338-ADE4-45E3-8D3F-47782FCE0269}" type="presOf" srcId="{92EAA630-B22F-4BDB-9FF3-212D530DE475}" destId="{53C58923-FCBE-4F04-B9E5-512A6194CA2B}" srcOrd="1" destOrd="0" presId="urn:microsoft.com/office/officeart/2005/8/layout/orgChart1"/>
-    <dgm:cxn modelId="{CF694E86-1F7A-4C1F-9E81-6E7A6C45FABD}" type="presOf" srcId="{017DEDD7-FFC2-4780-AE06-2E7E12D7CF61}" destId="{DE5BBA7F-788B-4AF0-9002-7A7728A882FC}" srcOrd="0" destOrd="0" presId="urn:microsoft.com/office/officeart/2005/8/layout/orgChart1"/>
-    <dgm:cxn modelId="{24BA0831-25F3-4653-A2D1-60B61F289D2B}" type="presOf" srcId="{1704D163-4B11-4BC5-BA2E-49F2F463CEEF}" destId="{13BDE5EC-1537-43F3-BD68-E8BC9D54020D}" srcOrd="1" destOrd="0" presId="urn:microsoft.com/office/officeart/2005/8/layout/orgChart1"/>
-    <dgm:cxn modelId="{79A19F46-4857-4E5C-B837-E53F6113F99F}" type="presOf" srcId="{8B901F8B-240C-4654-A372-430429FC2B82}" destId="{4C28B77B-5AA0-4BCF-A59B-73FEA41D56E5}" srcOrd="0" destOrd="0" presId="urn:microsoft.com/office/officeart/2005/8/layout/orgChart1"/>
+    <dgm:cxn modelId="{38507627-BF04-4E7D-8014-05DC4CBA3108}" type="presOf" srcId="{918F122C-4800-4872-8723-13081A95FD9F}" destId="{AB24A235-B99C-4AB8-9390-5BE267441546}" srcOrd="0" destOrd="0" presId="urn:microsoft.com/office/officeart/2005/8/layout/orgChart1"/>
+    <dgm:cxn modelId="{01C7787A-17AD-4746-B039-EBE42DB06FC0}" type="presOf" srcId="{BA1DACDA-1805-4E0A-A8EF-D89D21A240CC}" destId="{E3C5B8B8-3765-4135-B34A-F9DA3C5960B1}" srcOrd="0" destOrd="0" presId="urn:microsoft.com/office/officeart/2005/8/layout/orgChart1"/>
+    <dgm:cxn modelId="{48DA297D-CAFD-4A19-8A5C-BCC8F8471933}" type="presOf" srcId="{46C78710-2F6A-4A48-A6A7-B2E9B8954ADD}" destId="{57E64AE0-3058-486A-83C5-F9907CFC26C2}" srcOrd="0" destOrd="0" presId="urn:microsoft.com/office/officeart/2005/8/layout/orgChart1"/>
+    <dgm:cxn modelId="{97BE2061-F7E9-4850-9ACA-DA8E9B873845}" type="presOf" srcId="{C0FF1963-77ED-4D1F-8B2F-74DAD9CB2328}" destId="{6DE733C1-8DA7-40FF-9813-EB4FA55F7F82}" srcOrd="0" destOrd="0" presId="urn:microsoft.com/office/officeart/2005/8/layout/orgChart1"/>
+    <dgm:cxn modelId="{342D2282-D8AD-4782-9B27-FBC0372BF592}" type="presOf" srcId="{119F73FA-820C-4AE1-84E0-0E8D34F94E3C}" destId="{FE2CD770-69AD-4CE5-ACAA-5674717ECABA}" srcOrd="1" destOrd="0" presId="urn:microsoft.com/office/officeart/2005/8/layout/orgChart1"/>
+    <dgm:cxn modelId="{BBA75C1D-3E9B-41DA-82F5-B8ABAD39E8A2}" type="presOf" srcId="{683CE438-E325-484D-B4A7-C7FECE0B5C4A}" destId="{AF01E516-3A99-48FF-9ED5-C23DF9731C03}" srcOrd="0" destOrd="0" presId="urn:microsoft.com/office/officeart/2005/8/layout/orgChart1"/>
+    <dgm:cxn modelId="{E5CFB2DB-529F-491F-B5AE-094BBB90450D}" type="presOf" srcId="{E40E3FAB-9EA4-4CAE-BB15-826E5996C7F2}" destId="{192F476F-FE85-4948-A188-4711943ACFEB}" srcOrd="0" destOrd="0" presId="urn:microsoft.com/office/officeart/2005/8/layout/orgChart1"/>
     <dgm:cxn modelId="{191C98F5-4140-43D6-967E-AA62AC1AEF41}" srcId="{4F95C66F-4412-4E51-98E8-0FEA75C8A190}" destId="{D827E948-09E0-45B3-BAD4-5C2DEA24D41A}" srcOrd="1" destOrd="0" parTransId="{01FA6EB2-5AD5-4F41-B5DB-3DBC98C0D3A8}" sibTransId="{22E7AB42-94DE-47C8-AF85-0E5ABCB53DEC}"/>
-    <dgm:cxn modelId="{46E6DA4C-F091-494A-996D-CFD6B1EF04AA}" type="presOf" srcId="{E85946BD-5568-4BFF-93A0-A5021018C476}" destId="{2EA3FA61-CE30-4BF6-BC93-D6DE791D44E6}" srcOrd="0" destOrd="0" presId="urn:microsoft.com/office/officeart/2005/8/layout/orgChart1"/>
-    <dgm:cxn modelId="{86DEBA86-AB84-41A7-8714-22010B7B1D30}" type="presOf" srcId="{1BA29EC9-B062-4D0B-9036-51CF642020B5}" destId="{EA525ABB-18D8-4B0D-A3E7-E589735533FA}" srcOrd="0" destOrd="0" presId="urn:microsoft.com/office/officeart/2005/8/layout/orgChart1"/>
-    <dgm:cxn modelId="{B234E056-3EA2-4467-BA4C-4C733BDA2168}" type="presOf" srcId="{E309D2A8-24D0-4E93-BEF9-24D9D8399BB7}" destId="{6AA6326D-0614-4CB4-B18C-8D625C41E331}" srcOrd="0" destOrd="0" presId="urn:microsoft.com/office/officeart/2005/8/layout/orgChart1"/>
-    <dgm:cxn modelId="{2D19F5C3-B9ED-4692-80F1-A50D45ED7A13}" type="presOf" srcId="{119F73FA-820C-4AE1-84E0-0E8D34F94E3C}" destId="{B1D2BD96-A517-48DA-94C8-B203C69E8676}" srcOrd="0" destOrd="0" presId="urn:microsoft.com/office/officeart/2005/8/layout/orgChart1"/>
-    <dgm:cxn modelId="{0D48A99D-0CED-47F3-8F45-79A16247C37C}" type="presOf" srcId="{FE8F0C47-4C2B-492B-ABC1-B11E7F079D3C}" destId="{B7B9A603-C75C-4567-A630-E16DCA957FC8}" srcOrd="0" destOrd="0" presId="urn:microsoft.com/office/officeart/2005/8/layout/orgChart1"/>
-    <dgm:cxn modelId="{0C66021A-B10B-4A85-B64D-C594D836AC39}" type="presOf" srcId="{4F95C66F-4412-4E51-98E8-0FEA75C8A190}" destId="{69510409-A9F9-4117-8926-68DED7C5676D}" srcOrd="1" destOrd="0" presId="urn:microsoft.com/office/officeart/2005/8/layout/orgChart1"/>
-    <dgm:cxn modelId="{02731ABA-8FA9-4024-81C9-1F7138CAAC2C}" type="presOf" srcId="{3DCD4F2D-4783-4878-BD12-626E5EC77085}" destId="{4EBC424D-0A10-4CD6-8E81-495FF68A0F87}" srcOrd="0" destOrd="0" presId="urn:microsoft.com/office/officeart/2005/8/layout/orgChart1"/>
+    <dgm:cxn modelId="{D805012F-FE55-4507-9816-19C712141579}" type="presOf" srcId="{92EAA630-B22F-4BDB-9FF3-212D530DE475}" destId="{53C58923-FCBE-4F04-B9E5-512A6194CA2B}" srcOrd="1" destOrd="0" presId="urn:microsoft.com/office/officeart/2005/8/layout/orgChart1"/>
+    <dgm:cxn modelId="{23BAB67A-17E9-49D7-A28B-0BF99ECF9E32}" type="presOf" srcId="{017DEDD7-FFC2-4780-AE06-2E7E12D7CF61}" destId="{DE5BBA7F-788B-4AF0-9002-7A7728A882FC}" srcOrd="0" destOrd="0" presId="urn:microsoft.com/office/officeart/2005/8/layout/orgChart1"/>
+    <dgm:cxn modelId="{C0E2B3A0-1C5F-4D9C-A27D-70E2C0DDD4D5}" type="presOf" srcId="{92EAA630-B22F-4BDB-9FF3-212D530DE475}" destId="{84761898-4841-4002-86BA-8BE12C1DFB75}" srcOrd="0" destOrd="0" presId="urn:microsoft.com/office/officeart/2005/8/layout/orgChart1"/>
+    <dgm:cxn modelId="{C7E5B7E4-5A64-4A10-906E-28340FDAECE0}" type="presOf" srcId="{454FEEC8-E150-4B81-8B3E-E5A7657827D5}" destId="{88C82968-3B57-4FF9-A007-B9F6339423D0}" srcOrd="0" destOrd="0" presId="urn:microsoft.com/office/officeart/2005/8/layout/orgChart1"/>
+    <dgm:cxn modelId="{239C06F8-B469-43AA-9EC3-96C8F59DD2A0}" type="presOf" srcId="{E111621E-E4C3-4B1D-8424-0C4A2D41D037}" destId="{546D5402-3857-45C5-9B04-C6BA0E32CE50}" srcOrd="1" destOrd="0" presId="urn:microsoft.com/office/officeart/2005/8/layout/orgChart1"/>
+    <dgm:cxn modelId="{F65F7908-151E-4711-B3A5-D3819D43111F}" type="presOf" srcId="{8693CB8C-AE81-4EBB-9BA2-224D565DDF4E}" destId="{C49B0F65-5FDF-4D7B-A69C-7EAF2569B3AF}" srcOrd="0" destOrd="0" presId="urn:microsoft.com/office/officeart/2005/8/layout/orgChart1"/>
+    <dgm:cxn modelId="{50613779-8D5A-46CE-82DF-6A8B2F18F091}" type="presOf" srcId="{B871C786-353D-47A0-A718-E6832550CEDC}" destId="{AD47B052-2AFF-4DE8-A744-8462287046BB}" srcOrd="1" destOrd="0" presId="urn:microsoft.com/office/officeart/2005/8/layout/orgChart1"/>
+    <dgm:cxn modelId="{8E91155A-DB92-411D-ADFF-345D1947E2FB}" type="presOf" srcId="{E85946BD-5568-4BFF-93A0-A5021018C476}" destId="{2EA3FA61-CE30-4BF6-BC93-D6DE791D44E6}" srcOrd="0" destOrd="0" presId="urn:microsoft.com/office/officeart/2005/8/layout/orgChart1"/>
+    <dgm:cxn modelId="{7BC3BAF6-B296-46F9-994C-891A0295D034}" type="presOf" srcId="{FE8F0C47-4C2B-492B-ABC1-B11E7F079D3C}" destId="{B7B9A603-C75C-4567-A630-E16DCA957FC8}" srcOrd="0" destOrd="0" presId="urn:microsoft.com/office/officeart/2005/8/layout/orgChart1"/>
     <dgm:cxn modelId="{50C9670F-6962-4DF3-A743-F627C42771BD}" srcId="{B871C786-353D-47A0-A718-E6832550CEDC}" destId="{4F95C66F-4412-4E51-98E8-0FEA75C8A190}" srcOrd="3" destOrd="0" parTransId="{E309D2A8-24D0-4E93-BEF9-24D9D8399BB7}" sibTransId="{A027F801-3AA5-4B19-8A46-334F0E45C992}"/>
     <dgm:cxn modelId="{EFDEC953-71B0-4177-8E72-CFA6139B3FFC}" srcId="{B871C786-353D-47A0-A718-E6832550CEDC}" destId="{3DCD4F2D-4783-4878-BD12-626E5EC77085}" srcOrd="4" destOrd="0" parTransId="{BA1DACDA-1805-4E0A-A8EF-D89D21A240CC}" sibTransId="{7C2353FC-16BC-49E3-9B55-CB16B7F58FCD}"/>
-    <dgm:cxn modelId="{6D27E499-67D8-4A20-82D1-14318089151C}" type="presOf" srcId="{E111621E-E4C3-4B1D-8424-0C4A2D41D037}" destId="{599FB949-5BE5-4E40-B194-4EFD19AD9C2B}" srcOrd="0" destOrd="0" presId="urn:microsoft.com/office/officeart/2005/8/layout/orgChart1"/>
-    <dgm:cxn modelId="{3B7B74C8-B8C3-4B18-9236-DA3D5491C1B9}" type="presOf" srcId="{B871C786-353D-47A0-A718-E6832550CEDC}" destId="{AD47B052-2AFF-4DE8-A744-8462287046BB}" srcOrd="1" destOrd="0" presId="urn:microsoft.com/office/officeart/2005/8/layout/orgChart1"/>
-    <dgm:cxn modelId="{DAF86CA9-C431-4134-B72D-F8CB133E23FF}" type="presOf" srcId="{1704D163-4B11-4BC5-BA2E-49F2F463CEEF}" destId="{FF219664-C75A-4096-B9C6-859C7BDF81B2}" srcOrd="0" destOrd="0" presId="urn:microsoft.com/office/officeart/2005/8/layout/orgChart1"/>
-    <dgm:cxn modelId="{687224EA-4FD5-4F85-AFAC-0ED0386259E3}" type="presOf" srcId="{E40E3FAB-9EA4-4CAE-BB15-826E5996C7F2}" destId="{192F476F-FE85-4948-A188-4711943ACFEB}" srcOrd="0" destOrd="0" presId="urn:microsoft.com/office/officeart/2005/8/layout/orgChart1"/>
+    <dgm:cxn modelId="{EE5D3264-1522-4673-8918-0BCC23A61123}" type="presOf" srcId="{3DCD4F2D-4783-4878-BD12-626E5EC77085}" destId="{06E9AF00-7A88-4DE7-8263-2F28755903D0}" srcOrd="1" destOrd="0" presId="urn:microsoft.com/office/officeart/2005/8/layout/orgChart1"/>
+    <dgm:cxn modelId="{F0474B80-7386-4401-86EC-B3DFDAEC053D}" type="presOf" srcId="{E111621E-E4C3-4B1D-8424-0C4A2D41D037}" destId="{599FB949-5BE5-4E40-B194-4EFD19AD9C2B}" srcOrd="0" destOrd="0" presId="urn:microsoft.com/office/officeart/2005/8/layout/orgChart1"/>
+    <dgm:cxn modelId="{CAEF5E28-18BE-4930-8DFB-49C6EE6C9575}" type="presOf" srcId="{8CEE5684-0FC0-47E9-B03E-039A02CE581C}" destId="{4C707212-3D2C-4B14-9D90-842E1113EA55}" srcOrd="0" destOrd="0" presId="urn:microsoft.com/office/officeart/2005/8/layout/orgChart1"/>
     <dgm:cxn modelId="{31AB9C7F-8A53-4023-B96B-7C5FA0E75810}" srcId="{FE8F0C47-4C2B-492B-ABC1-B11E7F079D3C}" destId="{8CEE5684-0FC0-47E9-B03E-039A02CE581C}" srcOrd="1" destOrd="0" parTransId="{1BA29EC9-B062-4D0B-9036-51CF642020B5}" sibTransId="{F69AE9E9-9521-4D03-AF45-722E0F771BAC}"/>
-    <dgm:cxn modelId="{1E8F3F30-876E-4F0B-A7B3-6C364D76C548}" type="presOf" srcId="{E40E3FAB-9EA4-4CAE-BB15-826E5996C7F2}" destId="{05018375-7988-4B72-B25E-C0772AABC5D0}" srcOrd="1" destOrd="0" presId="urn:microsoft.com/office/officeart/2005/8/layout/orgChart1"/>
-    <dgm:cxn modelId="{23BA0CBF-90CD-4644-812A-2FEB9C0EA3F9}" type="presOf" srcId="{119F73FA-820C-4AE1-84E0-0E8D34F94E3C}" destId="{FE2CD770-69AD-4CE5-ACAA-5674717ECABA}" srcOrd="1" destOrd="0" presId="urn:microsoft.com/office/officeart/2005/8/layout/orgChart1"/>
-    <dgm:cxn modelId="{43E2A87B-471B-4BDE-8607-7A7B7C315E4D}" type="presOf" srcId="{3DCD4F2D-4783-4878-BD12-626E5EC77085}" destId="{06E9AF00-7A88-4DE7-8263-2F28755903D0}" srcOrd="1" destOrd="0" presId="urn:microsoft.com/office/officeart/2005/8/layout/orgChart1"/>
-    <dgm:cxn modelId="{8641E82C-783B-4223-AF95-BB172ADD4294}" type="presOf" srcId="{D827E948-09E0-45B3-BAD4-5C2DEA24D41A}" destId="{431967B0-1CA0-451D-A171-4B937F1818C5}" srcOrd="1" destOrd="0" presId="urn:microsoft.com/office/officeart/2005/8/layout/orgChart1"/>
-    <dgm:cxn modelId="{2D0F8AA6-B8D4-4E87-A502-9DE0C5D193A9}" type="presOf" srcId="{8B901F8B-240C-4654-A372-430429FC2B82}" destId="{82408B82-C91F-4B07-84C3-FC82CDB40050}" srcOrd="1" destOrd="0" presId="urn:microsoft.com/office/officeart/2005/8/layout/orgChart1"/>
-    <dgm:cxn modelId="{FA2DC5F1-2C87-493E-A6FB-A46EFECEAB10}" type="presOf" srcId="{8CEE5684-0FC0-47E9-B03E-039A02CE581C}" destId="{6FF0478C-B7E0-4D29-926C-116C4DB0BD86}" srcOrd="1" destOrd="0" presId="urn:microsoft.com/office/officeart/2005/8/layout/orgChart1"/>
-    <dgm:cxn modelId="{A0778E0A-F97D-40D1-8125-BDD892A45EDD}" type="presOf" srcId="{FE8F0C47-4C2B-492B-ABC1-B11E7F079D3C}" destId="{7E5B22F3-7F6D-44D4-AF25-468311277AFD}" srcOrd="1" destOrd="0" presId="urn:microsoft.com/office/officeart/2005/8/layout/orgChart1"/>
-    <dgm:cxn modelId="{A805A4AE-40F3-4E66-B970-ED4D4D03DAB2}" type="presOf" srcId="{01FA6EB2-5AD5-4F41-B5DB-3DBC98C0D3A8}" destId="{EA6641B7-5F02-4458-924F-ADE6DF55BBDB}" srcOrd="0" destOrd="0" presId="urn:microsoft.com/office/officeart/2005/8/layout/orgChart1"/>
-    <dgm:cxn modelId="{896AA5BC-B6FC-4CBC-9687-250E5A4971FB}" type="presOf" srcId="{918F122C-4800-4872-8723-13081A95FD9F}" destId="{AB24A235-B99C-4AB8-9390-5BE267441546}" srcOrd="0" destOrd="0" presId="urn:microsoft.com/office/officeart/2005/8/layout/orgChart1"/>
+    <dgm:cxn modelId="{742C9650-A00B-4E31-AE4F-7B845926C35A}" type="presOf" srcId="{119F73FA-820C-4AE1-84E0-0E8D34F94E3C}" destId="{B1D2BD96-A517-48DA-94C8-B203C69E8676}" srcOrd="0" destOrd="0" presId="urn:microsoft.com/office/officeart/2005/8/layout/orgChart1"/>
+    <dgm:cxn modelId="{71551C04-383E-4AD9-BC1F-7B18D7D1FCDD}" type="presOf" srcId="{8CEE5684-0FC0-47E9-B03E-039A02CE581C}" destId="{6FF0478C-B7E0-4D29-926C-116C4DB0BD86}" srcOrd="1" destOrd="0" presId="urn:microsoft.com/office/officeart/2005/8/layout/orgChart1"/>
+    <dgm:cxn modelId="{ACA3858D-6EEB-45C2-AA04-BBAD065385FA}" type="presOf" srcId="{FE8F0C47-4C2B-492B-ABC1-B11E7F079D3C}" destId="{7E5B22F3-7F6D-44D4-AF25-468311277AFD}" srcOrd="1" destOrd="0" presId="urn:microsoft.com/office/officeart/2005/8/layout/orgChart1"/>
+    <dgm:cxn modelId="{FB55F35C-41B1-4C75-B448-EC4043F60EF0}" type="presOf" srcId="{1704D163-4B11-4BC5-BA2E-49F2F463CEEF}" destId="{13BDE5EC-1537-43F3-BD68-E8BC9D54020D}" srcOrd="1" destOrd="0" presId="urn:microsoft.com/office/officeart/2005/8/layout/orgChart1"/>
+    <dgm:cxn modelId="{9C7FF44E-4A2E-4056-9B8D-9CA548630E55}" type="presOf" srcId="{8B901F8B-240C-4654-A372-430429FC2B82}" destId="{82408B82-C91F-4B07-84C3-FC82CDB40050}" srcOrd="1" destOrd="0" presId="urn:microsoft.com/office/officeart/2005/8/layout/orgChart1"/>
+    <dgm:cxn modelId="{6655BE74-9B15-44CF-81C6-15FC624068D2}" type="presOf" srcId="{1BA29EC9-B062-4D0B-9036-51CF642020B5}" destId="{EA525ABB-18D8-4B0D-A3E7-E589735533FA}" srcOrd="0" destOrd="0" presId="urn:microsoft.com/office/officeart/2005/8/layout/orgChart1"/>
+    <dgm:cxn modelId="{95EB24EB-B5A0-4D38-97CC-64787D735738}" type="presOf" srcId="{4F95C66F-4412-4E51-98E8-0FEA75C8A190}" destId="{4C230825-A4E8-424E-B733-5ED96EE88D87}" srcOrd="0" destOrd="0" presId="urn:microsoft.com/office/officeart/2005/8/layout/orgChart1"/>
     <dgm:cxn modelId="{9F914295-D122-41AF-A41F-F07F8F363A58}" srcId="{B871C786-353D-47A0-A718-E6832550CEDC}" destId="{119F73FA-820C-4AE1-84E0-0E8D34F94E3C}" srcOrd="2" destOrd="0" parTransId="{017DEDD7-FFC2-4780-AE06-2E7E12D7CF61}" sibTransId="{D5550FB9-D894-4193-8E30-8FA9586B8A11}"/>
-    <dgm:cxn modelId="{535DB24B-A0B2-4C1F-A8D8-47D5EFB17589}" type="presOf" srcId="{46C78710-2F6A-4A48-A6A7-B2E9B8954ADD}" destId="{57E64AE0-3058-486A-83C5-F9907CFC26C2}" srcOrd="0" destOrd="0" presId="urn:microsoft.com/office/officeart/2005/8/layout/orgChart1"/>
-    <dgm:cxn modelId="{8D7B1A15-9C5E-4428-A6D1-4CFDEBED9E6A}" type="presOf" srcId="{B871C786-353D-47A0-A718-E6832550CEDC}" destId="{15E7B1C8-6EEC-4556-87D9-8551B9A6F06E}" srcOrd="0" destOrd="0" presId="urn:microsoft.com/office/officeart/2005/8/layout/orgChart1"/>
+    <dgm:cxn modelId="{140DB3DF-8D22-4B23-A9E7-8FF3ADFA3A48}" type="presOf" srcId="{3DCD4F2D-4783-4878-BD12-626E5EC77085}" destId="{4EBC424D-0A10-4CD6-8E81-495FF68A0F87}" srcOrd="0" destOrd="0" presId="urn:microsoft.com/office/officeart/2005/8/layout/orgChart1"/>
     <dgm:cxn modelId="{9AB46B00-807F-4240-9137-AF72D4AC3CE4}" srcId="{4F95C66F-4412-4E51-98E8-0FEA75C8A190}" destId="{1704D163-4B11-4BC5-BA2E-49F2F463CEEF}" srcOrd="0" destOrd="0" parTransId="{8693CB8C-AE81-4EBB-9BA2-224D565DDF4E}" sibTransId="{BFBEB526-F759-4B13-8686-E189268F49E1}"/>
+    <dgm:cxn modelId="{041A6BF9-FDC3-4158-BD1C-17D83E1E219E}" type="presOf" srcId="{D827E948-09E0-45B3-BAD4-5C2DEA24D41A}" destId="{431967B0-1CA0-451D-A171-4B937F1818C5}" srcOrd="1" destOrd="0" presId="urn:microsoft.com/office/officeart/2005/8/layout/orgChart1"/>
     <dgm:cxn modelId="{9F408550-F962-49F9-AA09-EAD5BE9E735E}" srcId="{119F73FA-820C-4AE1-84E0-0E8D34F94E3C}" destId="{E40E3FAB-9EA4-4CAE-BB15-826E5996C7F2}" srcOrd="1" destOrd="0" parTransId="{454FEEC8-E150-4B81-8B3E-E5A7657827D5}" sibTransId="{3DA529EF-39DC-4EF8-A197-732F02788DE8}"/>
-    <dgm:cxn modelId="{37652B27-4F33-4525-916D-619C4F695435}" type="presOf" srcId="{92EAA630-B22F-4BDB-9FF3-212D530DE475}" destId="{84761898-4841-4002-86BA-8BE12C1DFB75}" srcOrd="0" destOrd="0" presId="urn:microsoft.com/office/officeart/2005/8/layout/orgChart1"/>
-    <dgm:cxn modelId="{D17B1A6A-7844-4D2C-985F-63E2F1896DDC}" type="presParOf" srcId="{2EA3FA61-CE30-4BF6-BC93-D6DE791D44E6}" destId="{7935C5D7-B223-4B74-A87C-CAF31A94AF59}" srcOrd="0" destOrd="0" presId="urn:microsoft.com/office/officeart/2005/8/layout/orgChart1"/>
-    <dgm:cxn modelId="{AEA5B567-59B1-45BA-8F17-1BCD87840EFF}" type="presParOf" srcId="{7935C5D7-B223-4B74-A87C-CAF31A94AF59}" destId="{13816159-095D-443B-9105-60023DF411E5}" srcOrd="0" destOrd="0" presId="urn:microsoft.com/office/officeart/2005/8/layout/orgChart1"/>
-    <dgm:cxn modelId="{195B2B27-50DC-4EC7-9009-3ABC1C3FAC7C}" type="presParOf" srcId="{13816159-095D-443B-9105-60023DF411E5}" destId="{15E7B1C8-6EEC-4556-87D9-8551B9A6F06E}" srcOrd="0" destOrd="0" presId="urn:microsoft.com/office/officeart/2005/8/layout/orgChart1"/>
-    <dgm:cxn modelId="{44CEA3A8-923B-45A3-8455-9C6509FA3D4F}" type="presParOf" srcId="{13816159-095D-443B-9105-60023DF411E5}" destId="{AD47B052-2AFF-4DE8-A744-8462287046BB}" srcOrd="1" destOrd="0" presId="urn:microsoft.com/office/officeart/2005/8/layout/orgChart1"/>
-    <dgm:cxn modelId="{83DB118A-5F27-4526-81CA-82B74122B47E}" type="presParOf" srcId="{7935C5D7-B223-4B74-A87C-CAF31A94AF59}" destId="{6B008910-256D-4632-B134-D244B9FE112C}" srcOrd="1" destOrd="0" presId="urn:microsoft.com/office/officeart/2005/8/layout/orgChart1"/>
-    <dgm:cxn modelId="{3AEF1648-6A51-4046-8354-43ABD961FB71}" type="presParOf" srcId="{6B008910-256D-4632-B134-D244B9FE112C}" destId="{57E64AE0-3058-486A-83C5-F9907CFC26C2}" srcOrd="0" destOrd="0" presId="urn:microsoft.com/office/officeart/2005/8/layout/orgChart1"/>
-    <dgm:cxn modelId="{F7F91A96-C8A0-47D5-82D1-C19C188EE57B}" type="presParOf" srcId="{6B008910-256D-4632-B134-D244B9FE112C}" destId="{B5CD56E8-698D-4F21-957F-241C473D079C}" srcOrd="1" destOrd="0" presId="urn:microsoft.com/office/officeart/2005/8/layout/orgChart1"/>
-    <dgm:cxn modelId="{12E745E5-9597-40EA-9DD8-D721548CB8CB}" type="presParOf" srcId="{B5CD56E8-698D-4F21-957F-241C473D079C}" destId="{B095E491-9214-47B3-840C-AC972E184D2F}" srcOrd="0" destOrd="0" presId="urn:microsoft.com/office/officeart/2005/8/layout/orgChart1"/>
-    <dgm:cxn modelId="{D28A64C0-F5FA-4157-AA12-FFC4A6F01C6D}" type="presParOf" srcId="{B095E491-9214-47B3-840C-AC972E184D2F}" destId="{B7B9A603-C75C-4567-A630-E16DCA957FC8}" srcOrd="0" destOrd="0" presId="urn:microsoft.com/office/officeart/2005/8/layout/orgChart1"/>
-    <dgm:cxn modelId="{034DEA60-FB1C-48EB-9F22-5F777A2203AC}" type="presParOf" srcId="{B095E491-9214-47B3-840C-AC972E184D2F}" destId="{7E5B22F3-7F6D-44D4-AF25-468311277AFD}" srcOrd="1" destOrd="0" presId="urn:microsoft.com/office/officeart/2005/8/layout/orgChart1"/>
-    <dgm:cxn modelId="{D7C9AB76-4CF6-43B2-8012-B458857F8027}" type="presParOf" srcId="{B5CD56E8-698D-4F21-957F-241C473D079C}" destId="{1C9CA7B9-B5C2-4F06-A3F7-C95998594AEB}" srcOrd="1" destOrd="0" presId="urn:microsoft.com/office/officeart/2005/8/layout/orgChart1"/>
-    <dgm:cxn modelId="{3525E158-ED02-45A6-BBAB-BE865D5F89F9}" type="presParOf" srcId="{1C9CA7B9-B5C2-4F06-A3F7-C95998594AEB}" destId="{6DE733C1-8DA7-40FF-9813-EB4FA55F7F82}" srcOrd="0" destOrd="0" presId="urn:microsoft.com/office/officeart/2005/8/layout/orgChart1"/>
-    <dgm:cxn modelId="{2E1B9482-2D8B-43CD-8295-22746C2CCAD5}" type="presParOf" srcId="{1C9CA7B9-B5C2-4F06-A3F7-C95998594AEB}" destId="{BA8C699B-177B-48A9-84A5-6630E48C049B}" srcOrd="1" destOrd="0" presId="urn:microsoft.com/office/officeart/2005/8/layout/orgChart1"/>
-    <dgm:cxn modelId="{96549DA5-D871-47A3-B6B8-0EDD02B309A2}" type="presParOf" srcId="{BA8C699B-177B-48A9-84A5-6630E48C049B}" destId="{6BE45DEE-5DE0-42BB-BB30-1B802774A547}" srcOrd="0" destOrd="0" presId="urn:microsoft.com/office/officeart/2005/8/layout/orgChart1"/>
-    <dgm:cxn modelId="{D177E046-C430-472C-BF95-832CB2A715FD}" type="presParOf" srcId="{6BE45DEE-5DE0-42BB-BB30-1B802774A547}" destId="{599FB949-5BE5-4E40-B194-4EFD19AD9C2B}" srcOrd="0" destOrd="0" presId="urn:microsoft.com/office/officeart/2005/8/layout/orgChart1"/>
-    <dgm:cxn modelId="{0B45251A-32B1-4351-940E-8632F74F1ACF}" type="presParOf" srcId="{6BE45DEE-5DE0-42BB-BB30-1B802774A547}" destId="{546D5402-3857-45C5-9B04-C6BA0E32CE50}" srcOrd="1" destOrd="0" presId="urn:microsoft.com/office/officeart/2005/8/layout/orgChart1"/>
-    <dgm:cxn modelId="{77D33115-6DB9-4E0B-B40C-2BB43A08C06E}" type="presParOf" srcId="{BA8C699B-177B-48A9-84A5-6630E48C049B}" destId="{AABC90E3-65B0-4AEC-B5EC-7F7136A276D2}" srcOrd="1" destOrd="0" presId="urn:microsoft.com/office/officeart/2005/8/layout/orgChart1"/>
-    <dgm:cxn modelId="{65F42877-2B2B-4610-8798-E5D8C19CF47D}" type="presParOf" srcId="{BA8C699B-177B-48A9-84A5-6630E48C049B}" destId="{EBDF06EA-9D1E-47FD-BDE8-70740297A769}" srcOrd="2" destOrd="0" presId="urn:microsoft.com/office/officeart/2005/8/layout/orgChart1"/>
-    <dgm:cxn modelId="{1509485D-B24F-4C0B-8BEF-F81DE1C433B3}" type="presParOf" srcId="{1C9CA7B9-B5C2-4F06-A3F7-C95998594AEB}" destId="{EA525ABB-18D8-4B0D-A3E7-E589735533FA}" srcOrd="2" destOrd="0" presId="urn:microsoft.com/office/officeart/2005/8/layout/orgChart1"/>
-    <dgm:cxn modelId="{06CA9C5B-2176-49FC-A729-D939FE5F6D91}" type="presParOf" srcId="{1C9CA7B9-B5C2-4F06-A3F7-C95998594AEB}" destId="{9D96B8D1-0ACB-47C8-B16B-7F38CF16A7D7}" srcOrd="3" destOrd="0" presId="urn:microsoft.com/office/officeart/2005/8/layout/orgChart1"/>
-    <dgm:cxn modelId="{90B99DC0-0AA6-4C29-A8B7-41024C847117}" type="presParOf" srcId="{9D96B8D1-0ACB-47C8-B16B-7F38CF16A7D7}" destId="{A82C9C89-51C6-4AC3-A497-61CFDD9EEBC1}" srcOrd="0" destOrd="0" presId="urn:microsoft.com/office/officeart/2005/8/layout/orgChart1"/>
-    <dgm:cxn modelId="{93FD26DB-3C8D-4D78-B73C-A087B7899AAF}" type="presParOf" srcId="{A82C9C89-51C6-4AC3-A497-61CFDD9EEBC1}" destId="{4C707212-3D2C-4B14-9D90-842E1113EA55}" srcOrd="0" destOrd="0" presId="urn:microsoft.com/office/officeart/2005/8/layout/orgChart1"/>
-    <dgm:cxn modelId="{3F9191B2-C04B-4475-87FC-17A97190CAB4}" type="presParOf" srcId="{A82C9C89-51C6-4AC3-A497-61CFDD9EEBC1}" destId="{6FF0478C-B7E0-4D29-926C-116C4DB0BD86}" srcOrd="1" destOrd="0" presId="urn:microsoft.com/office/officeart/2005/8/layout/orgChart1"/>
-    <dgm:cxn modelId="{73AF1BF1-80E8-4F15-ABAF-3E4B204532C4}" type="presParOf" srcId="{9D96B8D1-0ACB-47C8-B16B-7F38CF16A7D7}" destId="{E9C668BD-9596-46B5-BDD0-EBAD22CB0EDB}" srcOrd="1" destOrd="0" presId="urn:microsoft.com/office/officeart/2005/8/layout/orgChart1"/>
-    <dgm:cxn modelId="{2B6CD73F-F5B4-465F-8B4A-EDB13A38A13F}" type="presParOf" srcId="{9D96B8D1-0ACB-47C8-B16B-7F38CF16A7D7}" destId="{DB25AF11-6422-4972-BBF9-81E1C2944883}" srcOrd="2" destOrd="0" presId="urn:microsoft.com/office/officeart/2005/8/layout/orgChart1"/>
-    <dgm:cxn modelId="{482D2BC7-F879-462F-ABF9-23F40A24568D}" type="presParOf" srcId="{B5CD56E8-698D-4F21-957F-241C473D079C}" destId="{C454E807-9FA3-4D69-B297-A252B823F7E4}" srcOrd="2" destOrd="0" presId="urn:microsoft.com/office/officeart/2005/8/layout/orgChart1"/>
-    <dgm:cxn modelId="{9198F332-B02B-41BB-BFDE-EC2B4A6B4A5C}" type="presParOf" srcId="{6B008910-256D-4632-B134-D244B9FE112C}" destId="{DE5BBA7F-788B-4AF0-9002-7A7728A882FC}" srcOrd="2" destOrd="0" presId="urn:microsoft.com/office/officeart/2005/8/layout/orgChart1"/>
-    <dgm:cxn modelId="{7AA0E038-2E7A-4ED1-AEF6-63ADD648E6A2}" type="presParOf" srcId="{6B008910-256D-4632-B134-D244B9FE112C}" destId="{B05BA2F9-64DC-4FC0-BAD0-000C21E5A201}" srcOrd="3" destOrd="0" presId="urn:microsoft.com/office/officeart/2005/8/layout/orgChart1"/>
-    <dgm:cxn modelId="{1DBA8334-5D98-44FA-9D33-7F54C0508C80}" type="presParOf" srcId="{B05BA2F9-64DC-4FC0-BAD0-000C21E5A201}" destId="{FD6DA1B0-51C7-4B56-BCF4-F1832F875ADC}" srcOrd="0" destOrd="0" presId="urn:microsoft.com/office/officeart/2005/8/layout/orgChart1"/>
-    <dgm:cxn modelId="{868060EB-952F-4B81-A2AE-F616101503FD}" type="presParOf" srcId="{FD6DA1B0-51C7-4B56-BCF4-F1832F875ADC}" destId="{B1D2BD96-A517-48DA-94C8-B203C69E8676}" srcOrd="0" destOrd="0" presId="urn:microsoft.com/office/officeart/2005/8/layout/orgChart1"/>
-    <dgm:cxn modelId="{1A68D3F5-F3FC-48AE-9E8F-A87A5D3F97FD}" type="presParOf" srcId="{FD6DA1B0-51C7-4B56-BCF4-F1832F875ADC}" destId="{FE2CD770-69AD-4CE5-ACAA-5674717ECABA}" srcOrd="1" destOrd="0" presId="urn:microsoft.com/office/officeart/2005/8/layout/orgChart1"/>
-    <dgm:cxn modelId="{EDF80E9C-2B81-412B-AC18-00C1111E0279}" type="presParOf" srcId="{B05BA2F9-64DC-4FC0-BAD0-000C21E5A201}" destId="{96D629C2-D2EF-4EC9-9947-745166BF4718}" srcOrd="1" destOrd="0" presId="urn:microsoft.com/office/officeart/2005/8/layout/orgChart1"/>
-    <dgm:cxn modelId="{2F5A697B-500B-4108-9E0E-978FFD4FC297}" type="presParOf" srcId="{96D629C2-D2EF-4EC9-9947-745166BF4718}" destId="{AF01E516-3A99-48FF-9ED5-C23DF9731C03}" srcOrd="0" destOrd="0" presId="urn:microsoft.com/office/officeart/2005/8/layout/orgChart1"/>
-    <dgm:cxn modelId="{15522CFF-5B85-4704-B3A4-D7A04C883228}" type="presParOf" srcId="{96D629C2-D2EF-4EC9-9947-745166BF4718}" destId="{F3DC87A8-FF96-4B7B-B0F0-53359A122C2E}" srcOrd="1" destOrd="0" presId="urn:microsoft.com/office/officeart/2005/8/layout/orgChart1"/>
-    <dgm:cxn modelId="{15F41D6D-0942-480B-9608-9FA967C363CA}" type="presParOf" srcId="{F3DC87A8-FF96-4B7B-B0F0-53359A122C2E}" destId="{1CA06679-C069-4155-A7FE-4D293570F423}" srcOrd="0" destOrd="0" presId="urn:microsoft.com/office/officeart/2005/8/layout/orgChart1"/>
-    <dgm:cxn modelId="{9FBB6A62-E9D4-4B7B-92DE-4111FD3BE16D}" type="presParOf" srcId="{1CA06679-C069-4155-A7FE-4D293570F423}" destId="{84761898-4841-4002-86BA-8BE12C1DFB75}" srcOrd="0" destOrd="0" presId="urn:microsoft.com/office/officeart/2005/8/layout/orgChart1"/>
-    <dgm:cxn modelId="{8E98D0E3-E520-49C1-A74E-2EC612CB581B}" type="presParOf" srcId="{1CA06679-C069-4155-A7FE-4D293570F423}" destId="{53C58923-FCBE-4F04-B9E5-512A6194CA2B}" srcOrd="1" destOrd="0" presId="urn:microsoft.com/office/officeart/2005/8/layout/orgChart1"/>
-    <dgm:cxn modelId="{B6D02C6C-676E-48CC-A4A3-122CB04B024A}" type="presParOf" srcId="{F3DC87A8-FF96-4B7B-B0F0-53359A122C2E}" destId="{5DF56031-BBF0-41D7-8EF4-345A2064E96D}" srcOrd="1" destOrd="0" presId="urn:microsoft.com/office/officeart/2005/8/layout/orgChart1"/>
-    <dgm:cxn modelId="{3D1E7C6B-E006-45DC-96FA-929B21BCAD0A}" type="presParOf" srcId="{F3DC87A8-FF96-4B7B-B0F0-53359A122C2E}" destId="{7E042369-2EBE-4878-8D44-267D3777B1DE}" srcOrd="2" destOrd="0" presId="urn:microsoft.com/office/officeart/2005/8/layout/orgChart1"/>
-    <dgm:cxn modelId="{EAA81B43-9322-46F2-A264-2087214CCC9E}" type="presParOf" srcId="{96D629C2-D2EF-4EC9-9947-745166BF4718}" destId="{88C82968-3B57-4FF9-A007-B9F6339423D0}" srcOrd="2" destOrd="0" presId="urn:microsoft.com/office/officeart/2005/8/layout/orgChart1"/>
-    <dgm:cxn modelId="{B87A654C-2ABA-4A74-9D17-6FCD113C39E3}" type="presParOf" srcId="{96D629C2-D2EF-4EC9-9947-745166BF4718}" destId="{F4A644B6-072E-4A53-85B6-4FA4A1B5ACE2}" srcOrd="3" destOrd="0" presId="urn:microsoft.com/office/officeart/2005/8/layout/orgChart1"/>
-    <dgm:cxn modelId="{7EDA2383-B773-4FD6-A9F5-1568C7A9902B}" type="presParOf" srcId="{F4A644B6-072E-4A53-85B6-4FA4A1B5ACE2}" destId="{27DF59DD-5A72-439B-817B-F3B492068C07}" srcOrd="0" destOrd="0" presId="urn:microsoft.com/office/officeart/2005/8/layout/orgChart1"/>
-    <dgm:cxn modelId="{C6CF7BD9-19CB-4FF8-B689-C9B87C900CFE}" type="presParOf" srcId="{27DF59DD-5A72-439B-817B-F3B492068C07}" destId="{192F476F-FE85-4948-A188-4711943ACFEB}" srcOrd="0" destOrd="0" presId="urn:microsoft.com/office/officeart/2005/8/layout/orgChart1"/>
-    <dgm:cxn modelId="{26529C02-3C39-4718-B1A5-9EE29AFFE9DF}" type="presParOf" srcId="{27DF59DD-5A72-439B-817B-F3B492068C07}" destId="{05018375-7988-4B72-B25E-C0772AABC5D0}" srcOrd="1" destOrd="0" presId="urn:microsoft.com/office/officeart/2005/8/layout/orgChart1"/>
-    <dgm:cxn modelId="{AAA8A536-3C3B-45E0-A5EC-6ACECA96D68E}" type="presParOf" srcId="{F4A644B6-072E-4A53-85B6-4FA4A1B5ACE2}" destId="{F2506006-BAEA-48C7-A88E-BEB08C7F7DE4}" srcOrd="1" destOrd="0" presId="urn:microsoft.com/office/officeart/2005/8/layout/orgChart1"/>
-    <dgm:cxn modelId="{02D7BED6-E5DE-41E2-8467-717C6C1BBF75}" type="presParOf" srcId="{F4A644B6-072E-4A53-85B6-4FA4A1B5ACE2}" destId="{243FA886-45E3-48B4-8A8B-BD7DD8863C41}" srcOrd="2" destOrd="0" presId="urn:microsoft.com/office/officeart/2005/8/layout/orgChart1"/>
-    <dgm:cxn modelId="{B30A69C9-0B34-4F14-B66F-D532C6C51BCD}" type="presParOf" srcId="{B05BA2F9-64DC-4FC0-BAD0-000C21E5A201}" destId="{F22919E8-1889-4BDA-BA26-681CB192A19E}" srcOrd="2" destOrd="0" presId="urn:microsoft.com/office/officeart/2005/8/layout/orgChart1"/>
-    <dgm:cxn modelId="{5648DCAA-82BC-45C8-A81E-753414C36BDB}" type="presParOf" srcId="{6B008910-256D-4632-B134-D244B9FE112C}" destId="{6AA6326D-0614-4CB4-B18C-8D625C41E331}" srcOrd="4" destOrd="0" presId="urn:microsoft.com/office/officeart/2005/8/layout/orgChart1"/>
-    <dgm:cxn modelId="{F20FE72C-4673-42A0-AD15-A74FF6CF46CF}" type="presParOf" srcId="{6B008910-256D-4632-B134-D244B9FE112C}" destId="{4DDBBF93-DB28-4A61-B113-0E045623BFB3}" srcOrd="5" destOrd="0" presId="urn:microsoft.com/office/officeart/2005/8/layout/orgChart1"/>
-    <dgm:cxn modelId="{9E4FC8B8-A1B0-4384-89E1-E041949FADD3}" type="presParOf" srcId="{4DDBBF93-DB28-4A61-B113-0E045623BFB3}" destId="{1B07D390-57B3-4BDD-A812-0949E7A554CC}" srcOrd="0" destOrd="0" presId="urn:microsoft.com/office/officeart/2005/8/layout/orgChart1"/>
-    <dgm:cxn modelId="{34528C38-6E29-4378-9273-C3E5CEB72D23}" type="presParOf" srcId="{1B07D390-57B3-4BDD-A812-0949E7A554CC}" destId="{4C230825-A4E8-424E-B733-5ED96EE88D87}" srcOrd="0" destOrd="0" presId="urn:microsoft.com/office/officeart/2005/8/layout/orgChart1"/>
-    <dgm:cxn modelId="{4FF55691-06A7-4BAB-B05E-72CF00FFDAE3}" type="presParOf" srcId="{1B07D390-57B3-4BDD-A812-0949E7A554CC}" destId="{69510409-A9F9-4117-8926-68DED7C5676D}" srcOrd="1" destOrd="0" presId="urn:microsoft.com/office/officeart/2005/8/layout/orgChart1"/>
-    <dgm:cxn modelId="{7AFA52C4-B916-4D88-AFB6-02F899415024}" type="presParOf" srcId="{4DDBBF93-DB28-4A61-B113-0E045623BFB3}" destId="{9F478AE0-42E3-430D-801C-FF7A79E8556A}" srcOrd="1" destOrd="0" presId="urn:microsoft.com/office/officeart/2005/8/layout/orgChart1"/>
-    <dgm:cxn modelId="{9152D47A-9CDF-4630-8AE7-802028F59815}" type="presParOf" srcId="{9F478AE0-42E3-430D-801C-FF7A79E8556A}" destId="{C49B0F65-5FDF-4D7B-A69C-7EAF2569B3AF}" srcOrd="0" destOrd="0" presId="urn:microsoft.com/office/officeart/2005/8/layout/orgChart1"/>
-    <dgm:cxn modelId="{9B51CE67-6CE5-4154-8092-C8878336EC41}" type="presParOf" srcId="{9F478AE0-42E3-430D-801C-FF7A79E8556A}" destId="{30061DC2-D5BB-4A37-A745-D38DDE0BA941}" srcOrd="1" destOrd="0" presId="urn:microsoft.com/office/officeart/2005/8/layout/orgChart1"/>
-    <dgm:cxn modelId="{9D1C82B0-C625-4EED-9925-AC3311E50DBD}" type="presParOf" srcId="{30061DC2-D5BB-4A37-A745-D38DDE0BA941}" destId="{A7EF30FD-4247-4DA3-B551-3E78BBA4F392}" srcOrd="0" destOrd="0" presId="urn:microsoft.com/office/officeart/2005/8/layout/orgChart1"/>
-    <dgm:cxn modelId="{25920612-E954-4911-9011-7E6473D411B9}" type="presParOf" srcId="{A7EF30FD-4247-4DA3-B551-3E78BBA4F392}" destId="{FF219664-C75A-4096-B9C6-859C7BDF81B2}" srcOrd="0" destOrd="0" presId="urn:microsoft.com/office/officeart/2005/8/layout/orgChart1"/>
-    <dgm:cxn modelId="{21483054-047E-44AE-B027-602EE44CF235}" type="presParOf" srcId="{A7EF30FD-4247-4DA3-B551-3E78BBA4F392}" destId="{13BDE5EC-1537-43F3-BD68-E8BC9D54020D}" srcOrd="1" destOrd="0" presId="urn:microsoft.com/office/officeart/2005/8/layout/orgChart1"/>
-    <dgm:cxn modelId="{FD6852B6-BDE7-4BE3-8C54-772603D55335}" type="presParOf" srcId="{30061DC2-D5BB-4A37-A745-D38DDE0BA941}" destId="{B586DA79-F044-4BFB-84A1-4B386AFE44EE}" srcOrd="1" destOrd="0" presId="urn:microsoft.com/office/officeart/2005/8/layout/orgChart1"/>
-    <dgm:cxn modelId="{5CAB34FB-019B-49A8-99B3-F383F5544241}" type="presParOf" srcId="{30061DC2-D5BB-4A37-A745-D38DDE0BA941}" destId="{8E4C852E-AEF6-4E85-ADB5-AAED11539815}" srcOrd="2" destOrd="0" presId="urn:microsoft.com/office/officeart/2005/8/layout/orgChart1"/>
-    <dgm:cxn modelId="{6DF90C7B-8CB3-472F-B8D9-6BE2AA8465AB}" type="presParOf" srcId="{9F478AE0-42E3-430D-801C-FF7A79E8556A}" destId="{EA6641B7-5F02-4458-924F-ADE6DF55BBDB}" srcOrd="2" destOrd="0" presId="urn:microsoft.com/office/officeart/2005/8/layout/orgChart1"/>
-    <dgm:cxn modelId="{C7106A42-1F3C-403D-8588-C584B85215B9}" type="presParOf" srcId="{9F478AE0-42E3-430D-801C-FF7A79E8556A}" destId="{6AE55FE3-9775-40EC-B08D-EDDAB99A4D0F}" srcOrd="3" destOrd="0" presId="urn:microsoft.com/office/officeart/2005/8/layout/orgChart1"/>
-    <dgm:cxn modelId="{27D5DB2D-25F3-4D2F-B346-92DE80115E92}" type="presParOf" srcId="{6AE55FE3-9775-40EC-B08D-EDDAB99A4D0F}" destId="{F700F906-B989-4262-8989-8348C17CBBFB}" srcOrd="0" destOrd="0" presId="urn:microsoft.com/office/officeart/2005/8/layout/orgChart1"/>
-    <dgm:cxn modelId="{C3DE061A-8598-4553-85E8-13F18EA23FDC}" type="presParOf" srcId="{F700F906-B989-4262-8989-8348C17CBBFB}" destId="{ED73B78C-0AB2-4AA5-A8B2-FAAC860E5831}" srcOrd="0" destOrd="0" presId="urn:microsoft.com/office/officeart/2005/8/layout/orgChart1"/>
-    <dgm:cxn modelId="{50C72C03-2E88-4B77-A235-EC78055BC198}" type="presParOf" srcId="{F700F906-B989-4262-8989-8348C17CBBFB}" destId="{431967B0-1CA0-451D-A171-4B937F1818C5}" srcOrd="1" destOrd="0" presId="urn:microsoft.com/office/officeart/2005/8/layout/orgChart1"/>
-    <dgm:cxn modelId="{693A6AB3-56C3-496A-946A-C0CF8F7CF076}" type="presParOf" srcId="{6AE55FE3-9775-40EC-B08D-EDDAB99A4D0F}" destId="{21BFEDC3-7E89-47DF-AC3F-FADEC97E7A53}" srcOrd="1" destOrd="0" presId="urn:microsoft.com/office/officeart/2005/8/layout/orgChart1"/>
-    <dgm:cxn modelId="{5DF77FBD-91D4-42DD-AAF3-F14296310037}" type="presParOf" srcId="{6AE55FE3-9775-40EC-B08D-EDDAB99A4D0F}" destId="{15BF93AC-257B-4BD3-9C44-1213D35B8AB8}" srcOrd="2" destOrd="0" presId="urn:microsoft.com/office/officeart/2005/8/layout/orgChart1"/>
-    <dgm:cxn modelId="{04FB85D7-F048-42CB-81E2-FF8CC8A62532}" type="presParOf" srcId="{4DDBBF93-DB28-4A61-B113-0E045623BFB3}" destId="{C1360599-E9C0-4244-846F-28F9320F96EE}" srcOrd="2" destOrd="0" presId="urn:microsoft.com/office/officeart/2005/8/layout/orgChart1"/>
-    <dgm:cxn modelId="{478E534F-DFAB-4C71-9ED9-F54ADA12800F}" type="presParOf" srcId="{7935C5D7-B223-4B74-A87C-CAF31A94AF59}" destId="{1D3E8CEC-302B-410A-B667-1FACF2A718A0}" srcOrd="2" destOrd="0" presId="urn:microsoft.com/office/officeart/2005/8/layout/orgChart1"/>
-    <dgm:cxn modelId="{09218D09-2219-4409-9798-F039D1287A58}" type="presParOf" srcId="{1D3E8CEC-302B-410A-B667-1FACF2A718A0}" destId="{AB24A235-B99C-4AB8-9390-5BE267441546}" srcOrd="0" destOrd="0" presId="urn:microsoft.com/office/officeart/2005/8/layout/orgChart1"/>
-    <dgm:cxn modelId="{F7367F7F-77CA-4363-9322-8AD4666F55FE}" type="presParOf" srcId="{1D3E8CEC-302B-410A-B667-1FACF2A718A0}" destId="{C63783DC-B4DE-456D-BA98-69E2C807BAF3}" srcOrd="1" destOrd="0" presId="urn:microsoft.com/office/officeart/2005/8/layout/orgChart1"/>
-    <dgm:cxn modelId="{CC7E125B-B4AD-4966-8B1E-ADDF96FA8899}" type="presParOf" srcId="{C63783DC-B4DE-456D-BA98-69E2C807BAF3}" destId="{521B1C69-BE2C-431B-9B3C-AD59F15FE911}" srcOrd="0" destOrd="0" presId="urn:microsoft.com/office/officeart/2005/8/layout/orgChart1"/>
-    <dgm:cxn modelId="{F8B3323D-FD87-42E0-AF62-864A917409E8}" type="presParOf" srcId="{521B1C69-BE2C-431B-9B3C-AD59F15FE911}" destId="{4C28B77B-5AA0-4BCF-A59B-73FEA41D56E5}" srcOrd="0" destOrd="0" presId="urn:microsoft.com/office/officeart/2005/8/layout/orgChart1"/>
-    <dgm:cxn modelId="{33360DB4-ED20-4EB5-A119-D968C0EA6973}" type="presParOf" srcId="{521B1C69-BE2C-431B-9B3C-AD59F15FE911}" destId="{82408B82-C91F-4B07-84C3-FC82CDB40050}" srcOrd="1" destOrd="0" presId="urn:microsoft.com/office/officeart/2005/8/layout/orgChart1"/>
-    <dgm:cxn modelId="{A43375DC-0CFE-46B2-9091-5FD23DCA1427}" type="presParOf" srcId="{C63783DC-B4DE-456D-BA98-69E2C807BAF3}" destId="{A1369CA4-BEA3-491C-8B2B-5462177FF43F}" srcOrd="1" destOrd="0" presId="urn:microsoft.com/office/officeart/2005/8/layout/orgChart1"/>
-    <dgm:cxn modelId="{581D12CD-43F1-43D0-8EB6-892DA39CA016}" type="presParOf" srcId="{C63783DC-B4DE-456D-BA98-69E2C807BAF3}" destId="{B7B084BC-6653-487F-B2EB-2808D8F681E3}" srcOrd="2" destOrd="0" presId="urn:microsoft.com/office/officeart/2005/8/layout/orgChart1"/>
-    <dgm:cxn modelId="{AAF63333-DF49-4241-9E37-B179A8851F82}" type="presParOf" srcId="{1D3E8CEC-302B-410A-B667-1FACF2A718A0}" destId="{E3C5B8B8-3765-4135-B34A-F9DA3C5960B1}" srcOrd="2" destOrd="0" presId="urn:microsoft.com/office/officeart/2005/8/layout/orgChart1"/>
-    <dgm:cxn modelId="{8B52CC17-3A63-43D3-98FA-B5DFBDB5290F}" type="presParOf" srcId="{1D3E8CEC-302B-410A-B667-1FACF2A718A0}" destId="{CEDDA8A7-CAD2-47F7-872A-62853BE30BCF}" srcOrd="3" destOrd="0" presId="urn:microsoft.com/office/officeart/2005/8/layout/orgChart1"/>
-    <dgm:cxn modelId="{E873644A-0125-4472-B3F5-A0E9E23AE024}" type="presParOf" srcId="{CEDDA8A7-CAD2-47F7-872A-62853BE30BCF}" destId="{A4F448F5-1507-48A2-A88B-3D175B15EC82}" srcOrd="0" destOrd="0" presId="urn:microsoft.com/office/officeart/2005/8/layout/orgChart1"/>
-    <dgm:cxn modelId="{B7C98604-E962-4331-B203-8FD0E89A42F9}" type="presParOf" srcId="{A4F448F5-1507-48A2-A88B-3D175B15EC82}" destId="{4EBC424D-0A10-4CD6-8E81-495FF68A0F87}" srcOrd="0" destOrd="0" presId="urn:microsoft.com/office/officeart/2005/8/layout/orgChart1"/>
-    <dgm:cxn modelId="{C4E5DFEA-2F32-4367-8DF9-1B08C018E5C0}" type="presParOf" srcId="{A4F448F5-1507-48A2-A88B-3D175B15EC82}" destId="{06E9AF00-7A88-4DE7-8263-2F28755903D0}" srcOrd="1" destOrd="0" presId="urn:microsoft.com/office/officeart/2005/8/layout/orgChart1"/>
-    <dgm:cxn modelId="{24B11286-690E-442E-9B1E-622257264B3E}" type="presParOf" srcId="{CEDDA8A7-CAD2-47F7-872A-62853BE30BCF}" destId="{C69C9F7E-BF3C-42D6-9F22-002A2F838570}" srcOrd="1" destOrd="0" presId="urn:microsoft.com/office/officeart/2005/8/layout/orgChart1"/>
-    <dgm:cxn modelId="{D7A3DFB3-F719-4989-9DAE-1ECEEEA31364}" type="presParOf" srcId="{CEDDA8A7-CAD2-47F7-872A-62853BE30BCF}" destId="{CC8C4318-0578-4DAF-B402-7561F2BF19E1}" srcOrd="2" destOrd="0" presId="urn:microsoft.com/office/officeart/2005/8/layout/orgChart1"/>
+    <dgm:cxn modelId="{9840696F-AFF9-496A-B7DB-5BF4493B1AEF}" type="presOf" srcId="{01FA6EB2-5AD5-4F41-B5DB-3DBC98C0D3A8}" destId="{EA6641B7-5F02-4458-924F-ADE6DF55BBDB}" srcOrd="0" destOrd="0" presId="urn:microsoft.com/office/officeart/2005/8/layout/orgChart1"/>
+    <dgm:cxn modelId="{7801D759-058A-4355-86FB-E32922BE227C}" type="presOf" srcId="{4F95C66F-4412-4E51-98E8-0FEA75C8A190}" destId="{69510409-A9F9-4117-8926-68DED7C5676D}" srcOrd="1" destOrd="0" presId="urn:microsoft.com/office/officeart/2005/8/layout/orgChart1"/>
+    <dgm:cxn modelId="{18D18372-1F82-4474-ACDA-FD97967A5550}" type="presOf" srcId="{D827E948-09E0-45B3-BAD4-5C2DEA24D41A}" destId="{ED73B78C-0AB2-4AA5-A8B2-FAAC860E5831}" srcOrd="0" destOrd="0" presId="urn:microsoft.com/office/officeart/2005/8/layout/orgChart1"/>
+    <dgm:cxn modelId="{C4B6B0F8-388C-4071-84C4-7687C92C0B53}" type="presParOf" srcId="{2EA3FA61-CE30-4BF6-BC93-D6DE791D44E6}" destId="{7935C5D7-B223-4B74-A87C-CAF31A94AF59}" srcOrd="0" destOrd="0" presId="urn:microsoft.com/office/officeart/2005/8/layout/orgChart1"/>
+    <dgm:cxn modelId="{C9B4735F-8E05-4E90-B8B5-D567DB7A3579}" type="presParOf" srcId="{7935C5D7-B223-4B74-A87C-CAF31A94AF59}" destId="{13816159-095D-443B-9105-60023DF411E5}" srcOrd="0" destOrd="0" presId="urn:microsoft.com/office/officeart/2005/8/layout/orgChart1"/>
+    <dgm:cxn modelId="{F2692769-4A87-4462-8F0A-98BD34145E65}" type="presParOf" srcId="{13816159-095D-443B-9105-60023DF411E5}" destId="{15E7B1C8-6EEC-4556-87D9-8551B9A6F06E}" srcOrd="0" destOrd="0" presId="urn:microsoft.com/office/officeart/2005/8/layout/orgChart1"/>
+    <dgm:cxn modelId="{07E31B7C-2DF6-437A-A334-3EB2687C855F}" type="presParOf" srcId="{13816159-095D-443B-9105-60023DF411E5}" destId="{AD47B052-2AFF-4DE8-A744-8462287046BB}" srcOrd="1" destOrd="0" presId="urn:microsoft.com/office/officeart/2005/8/layout/orgChart1"/>
+    <dgm:cxn modelId="{7FB9B8DF-92BF-4D83-BEA1-934221103B08}" type="presParOf" srcId="{7935C5D7-B223-4B74-A87C-CAF31A94AF59}" destId="{6B008910-256D-4632-B134-D244B9FE112C}" srcOrd="1" destOrd="0" presId="urn:microsoft.com/office/officeart/2005/8/layout/orgChart1"/>
+    <dgm:cxn modelId="{FFEA4B91-AE6C-481E-BEDB-8FDE7793A315}" type="presParOf" srcId="{6B008910-256D-4632-B134-D244B9FE112C}" destId="{57E64AE0-3058-486A-83C5-F9907CFC26C2}" srcOrd="0" destOrd="0" presId="urn:microsoft.com/office/officeart/2005/8/layout/orgChart1"/>
+    <dgm:cxn modelId="{80409676-486E-4376-90B9-C9D8188854B0}" type="presParOf" srcId="{6B008910-256D-4632-B134-D244B9FE112C}" destId="{B5CD56E8-698D-4F21-957F-241C473D079C}" srcOrd="1" destOrd="0" presId="urn:microsoft.com/office/officeart/2005/8/layout/orgChart1"/>
+    <dgm:cxn modelId="{370F3DB6-2A2A-4F33-B738-F5D91CF52A16}" type="presParOf" srcId="{B5CD56E8-698D-4F21-957F-241C473D079C}" destId="{B095E491-9214-47B3-840C-AC972E184D2F}" srcOrd="0" destOrd="0" presId="urn:microsoft.com/office/officeart/2005/8/layout/orgChart1"/>
+    <dgm:cxn modelId="{5228360F-7435-4B76-AE5E-D7C08CB4F68B}" type="presParOf" srcId="{B095E491-9214-47B3-840C-AC972E184D2F}" destId="{B7B9A603-C75C-4567-A630-E16DCA957FC8}" srcOrd="0" destOrd="0" presId="urn:microsoft.com/office/officeart/2005/8/layout/orgChart1"/>
+    <dgm:cxn modelId="{BA379BB3-5BB8-409F-897E-B9FE0C38165D}" type="presParOf" srcId="{B095E491-9214-47B3-840C-AC972E184D2F}" destId="{7E5B22F3-7F6D-44D4-AF25-468311277AFD}" srcOrd="1" destOrd="0" presId="urn:microsoft.com/office/officeart/2005/8/layout/orgChart1"/>
+    <dgm:cxn modelId="{4C2CA75A-3B60-4B36-A796-50C934C0C0D6}" type="presParOf" srcId="{B5CD56E8-698D-4F21-957F-241C473D079C}" destId="{1C9CA7B9-B5C2-4F06-A3F7-C95998594AEB}" srcOrd="1" destOrd="0" presId="urn:microsoft.com/office/officeart/2005/8/layout/orgChart1"/>
+    <dgm:cxn modelId="{EC04203F-EC27-45F7-A5BD-712B20DF82E4}" type="presParOf" srcId="{1C9CA7B9-B5C2-4F06-A3F7-C95998594AEB}" destId="{6DE733C1-8DA7-40FF-9813-EB4FA55F7F82}" srcOrd="0" destOrd="0" presId="urn:microsoft.com/office/officeart/2005/8/layout/orgChart1"/>
+    <dgm:cxn modelId="{06CA1E45-6FA7-41D5-8CD9-242B4509A88C}" type="presParOf" srcId="{1C9CA7B9-B5C2-4F06-A3F7-C95998594AEB}" destId="{BA8C699B-177B-48A9-84A5-6630E48C049B}" srcOrd="1" destOrd="0" presId="urn:microsoft.com/office/officeart/2005/8/layout/orgChart1"/>
+    <dgm:cxn modelId="{3DAEE806-0A5B-4799-8127-1572498CE154}" type="presParOf" srcId="{BA8C699B-177B-48A9-84A5-6630E48C049B}" destId="{6BE45DEE-5DE0-42BB-BB30-1B802774A547}" srcOrd="0" destOrd="0" presId="urn:microsoft.com/office/officeart/2005/8/layout/orgChart1"/>
+    <dgm:cxn modelId="{601B1387-F0D8-453F-A80B-C19ADF086656}" type="presParOf" srcId="{6BE45DEE-5DE0-42BB-BB30-1B802774A547}" destId="{599FB949-5BE5-4E40-B194-4EFD19AD9C2B}" srcOrd="0" destOrd="0" presId="urn:microsoft.com/office/officeart/2005/8/layout/orgChart1"/>
+    <dgm:cxn modelId="{0BC38402-10F1-42EE-BC0A-3BE4445967FC}" type="presParOf" srcId="{6BE45DEE-5DE0-42BB-BB30-1B802774A547}" destId="{546D5402-3857-45C5-9B04-C6BA0E32CE50}" srcOrd="1" destOrd="0" presId="urn:microsoft.com/office/officeart/2005/8/layout/orgChart1"/>
+    <dgm:cxn modelId="{BFF071E6-B67F-41DE-B6E6-439BD02F4CDA}" type="presParOf" srcId="{BA8C699B-177B-48A9-84A5-6630E48C049B}" destId="{AABC90E3-65B0-4AEC-B5EC-7F7136A276D2}" srcOrd="1" destOrd="0" presId="urn:microsoft.com/office/officeart/2005/8/layout/orgChart1"/>
+    <dgm:cxn modelId="{5B07C3BF-56A6-4705-B2FA-21354A57030D}" type="presParOf" srcId="{BA8C699B-177B-48A9-84A5-6630E48C049B}" destId="{EBDF06EA-9D1E-47FD-BDE8-70740297A769}" srcOrd="2" destOrd="0" presId="urn:microsoft.com/office/officeart/2005/8/layout/orgChart1"/>
+    <dgm:cxn modelId="{EE60EA49-EC1D-4478-BEB0-8B044DB91534}" type="presParOf" srcId="{1C9CA7B9-B5C2-4F06-A3F7-C95998594AEB}" destId="{EA525ABB-18D8-4B0D-A3E7-E589735533FA}" srcOrd="2" destOrd="0" presId="urn:microsoft.com/office/officeart/2005/8/layout/orgChart1"/>
+    <dgm:cxn modelId="{8ADB4C66-1196-4611-84C3-62834BC78424}" type="presParOf" srcId="{1C9CA7B9-B5C2-4F06-A3F7-C95998594AEB}" destId="{9D96B8D1-0ACB-47C8-B16B-7F38CF16A7D7}" srcOrd="3" destOrd="0" presId="urn:microsoft.com/office/officeart/2005/8/layout/orgChart1"/>
+    <dgm:cxn modelId="{5AE12B7F-B4B3-4E84-BF7D-524CB16572A4}" type="presParOf" srcId="{9D96B8D1-0ACB-47C8-B16B-7F38CF16A7D7}" destId="{A82C9C89-51C6-4AC3-A497-61CFDD9EEBC1}" srcOrd="0" destOrd="0" presId="urn:microsoft.com/office/officeart/2005/8/layout/orgChart1"/>
+    <dgm:cxn modelId="{2CBA3EC5-6968-46FA-9C11-8DA5831D25E9}" type="presParOf" srcId="{A82C9C89-51C6-4AC3-A497-61CFDD9EEBC1}" destId="{4C707212-3D2C-4B14-9D90-842E1113EA55}" srcOrd="0" destOrd="0" presId="urn:microsoft.com/office/officeart/2005/8/layout/orgChart1"/>
+    <dgm:cxn modelId="{8A2A0BF7-6778-4C2D-B0B0-0FD811F8E135}" type="presParOf" srcId="{A82C9C89-51C6-4AC3-A497-61CFDD9EEBC1}" destId="{6FF0478C-B7E0-4D29-926C-116C4DB0BD86}" srcOrd="1" destOrd="0" presId="urn:microsoft.com/office/officeart/2005/8/layout/orgChart1"/>
+    <dgm:cxn modelId="{3E792C4D-50D0-431B-9855-D1C463B25BA1}" type="presParOf" srcId="{9D96B8D1-0ACB-47C8-B16B-7F38CF16A7D7}" destId="{E9C668BD-9596-46B5-BDD0-EBAD22CB0EDB}" srcOrd="1" destOrd="0" presId="urn:microsoft.com/office/officeart/2005/8/layout/orgChart1"/>
+    <dgm:cxn modelId="{C8BC706B-081B-47F2-B463-18437EA87023}" type="presParOf" srcId="{9D96B8D1-0ACB-47C8-B16B-7F38CF16A7D7}" destId="{DB25AF11-6422-4972-BBF9-81E1C2944883}" srcOrd="2" destOrd="0" presId="urn:microsoft.com/office/officeart/2005/8/layout/orgChart1"/>
+    <dgm:cxn modelId="{668081B5-4EC1-4703-8D76-BA4DE157C25A}" type="presParOf" srcId="{B5CD56E8-698D-4F21-957F-241C473D079C}" destId="{C454E807-9FA3-4D69-B297-A252B823F7E4}" srcOrd="2" destOrd="0" presId="urn:microsoft.com/office/officeart/2005/8/layout/orgChart1"/>
+    <dgm:cxn modelId="{496630BB-A740-4187-9F95-73C1D5575C43}" type="presParOf" srcId="{6B008910-256D-4632-B134-D244B9FE112C}" destId="{DE5BBA7F-788B-4AF0-9002-7A7728A882FC}" srcOrd="2" destOrd="0" presId="urn:microsoft.com/office/officeart/2005/8/layout/orgChart1"/>
+    <dgm:cxn modelId="{2EF040D3-FDC4-4C80-8EE0-D16CB44E346C}" type="presParOf" srcId="{6B008910-256D-4632-B134-D244B9FE112C}" destId="{B05BA2F9-64DC-4FC0-BAD0-000C21E5A201}" srcOrd="3" destOrd="0" presId="urn:microsoft.com/office/officeart/2005/8/layout/orgChart1"/>
+    <dgm:cxn modelId="{54AD59CE-7923-45DF-960E-8870E6432F29}" type="presParOf" srcId="{B05BA2F9-64DC-4FC0-BAD0-000C21E5A201}" destId="{FD6DA1B0-51C7-4B56-BCF4-F1832F875ADC}" srcOrd="0" destOrd="0" presId="urn:microsoft.com/office/officeart/2005/8/layout/orgChart1"/>
+    <dgm:cxn modelId="{B81CD183-4814-4719-841C-1EF07D0DDB2A}" type="presParOf" srcId="{FD6DA1B0-51C7-4B56-BCF4-F1832F875ADC}" destId="{B1D2BD96-A517-48DA-94C8-B203C69E8676}" srcOrd="0" destOrd="0" presId="urn:microsoft.com/office/officeart/2005/8/layout/orgChart1"/>
+    <dgm:cxn modelId="{0B3CC25A-9540-42B4-970C-9CA0B01E9A77}" type="presParOf" srcId="{FD6DA1B0-51C7-4B56-BCF4-F1832F875ADC}" destId="{FE2CD770-69AD-4CE5-ACAA-5674717ECABA}" srcOrd="1" destOrd="0" presId="urn:microsoft.com/office/officeart/2005/8/layout/orgChart1"/>
+    <dgm:cxn modelId="{0F57EC2A-2F70-4871-AA1C-0A2E250513FE}" type="presParOf" srcId="{B05BA2F9-64DC-4FC0-BAD0-000C21E5A201}" destId="{96D629C2-D2EF-4EC9-9947-745166BF4718}" srcOrd="1" destOrd="0" presId="urn:microsoft.com/office/officeart/2005/8/layout/orgChart1"/>
+    <dgm:cxn modelId="{678EDABB-DF53-40AE-9671-DD97DC1AA01E}" type="presParOf" srcId="{96D629C2-D2EF-4EC9-9947-745166BF4718}" destId="{AF01E516-3A99-48FF-9ED5-C23DF9731C03}" srcOrd="0" destOrd="0" presId="urn:microsoft.com/office/officeart/2005/8/layout/orgChart1"/>
+    <dgm:cxn modelId="{552E1350-F74F-45D2-87E3-40A345AC88B0}" type="presParOf" srcId="{96D629C2-D2EF-4EC9-9947-745166BF4718}" destId="{F3DC87A8-FF96-4B7B-B0F0-53359A122C2E}" srcOrd="1" destOrd="0" presId="urn:microsoft.com/office/officeart/2005/8/layout/orgChart1"/>
+    <dgm:cxn modelId="{03B3CBAC-9A5D-4F58-9F4B-97CCCDB2B1B6}" type="presParOf" srcId="{F3DC87A8-FF96-4B7B-B0F0-53359A122C2E}" destId="{1CA06679-C069-4155-A7FE-4D293570F423}" srcOrd="0" destOrd="0" presId="urn:microsoft.com/office/officeart/2005/8/layout/orgChart1"/>
+    <dgm:cxn modelId="{A0A034ED-B6AF-43F8-A06A-94023B636991}" type="presParOf" srcId="{1CA06679-C069-4155-A7FE-4D293570F423}" destId="{84761898-4841-4002-86BA-8BE12C1DFB75}" srcOrd="0" destOrd="0" presId="urn:microsoft.com/office/officeart/2005/8/layout/orgChart1"/>
+    <dgm:cxn modelId="{32B766D0-DA08-4313-BCD7-1101FB58D39E}" type="presParOf" srcId="{1CA06679-C069-4155-A7FE-4D293570F423}" destId="{53C58923-FCBE-4F04-B9E5-512A6194CA2B}" srcOrd="1" destOrd="0" presId="urn:microsoft.com/office/officeart/2005/8/layout/orgChart1"/>
+    <dgm:cxn modelId="{08BDEC14-C0C9-4B32-8FE7-C31425D607EC}" type="presParOf" srcId="{F3DC87A8-FF96-4B7B-B0F0-53359A122C2E}" destId="{5DF56031-BBF0-41D7-8EF4-345A2064E96D}" srcOrd="1" destOrd="0" presId="urn:microsoft.com/office/officeart/2005/8/layout/orgChart1"/>
+    <dgm:cxn modelId="{35596557-B104-42B9-8503-06F4C2AA76F7}" type="presParOf" srcId="{F3DC87A8-FF96-4B7B-B0F0-53359A122C2E}" destId="{7E042369-2EBE-4878-8D44-267D3777B1DE}" srcOrd="2" destOrd="0" presId="urn:microsoft.com/office/officeart/2005/8/layout/orgChart1"/>
+    <dgm:cxn modelId="{3F4FD05B-A025-494C-87C4-A7E84439C1DD}" type="presParOf" srcId="{96D629C2-D2EF-4EC9-9947-745166BF4718}" destId="{88C82968-3B57-4FF9-A007-B9F6339423D0}" srcOrd="2" destOrd="0" presId="urn:microsoft.com/office/officeart/2005/8/layout/orgChart1"/>
+    <dgm:cxn modelId="{1711C743-AA32-4699-A1C4-B063AEAEC36F}" type="presParOf" srcId="{96D629C2-D2EF-4EC9-9947-745166BF4718}" destId="{F4A644B6-072E-4A53-85B6-4FA4A1B5ACE2}" srcOrd="3" destOrd="0" presId="urn:microsoft.com/office/officeart/2005/8/layout/orgChart1"/>
+    <dgm:cxn modelId="{F9E851AA-5F98-4F33-8FD9-187216A38A4F}" type="presParOf" srcId="{F4A644B6-072E-4A53-85B6-4FA4A1B5ACE2}" destId="{27DF59DD-5A72-439B-817B-F3B492068C07}" srcOrd="0" destOrd="0" presId="urn:microsoft.com/office/officeart/2005/8/layout/orgChart1"/>
+    <dgm:cxn modelId="{FF21FF96-C2FF-488E-BE1F-93FC7770960B}" type="presParOf" srcId="{27DF59DD-5A72-439B-817B-F3B492068C07}" destId="{192F476F-FE85-4948-A188-4711943ACFEB}" srcOrd="0" destOrd="0" presId="urn:microsoft.com/office/officeart/2005/8/layout/orgChart1"/>
+    <dgm:cxn modelId="{83F37C19-E6D1-4D39-8EF7-68191523EC94}" type="presParOf" srcId="{27DF59DD-5A72-439B-817B-F3B492068C07}" destId="{05018375-7988-4B72-B25E-C0772AABC5D0}" srcOrd="1" destOrd="0" presId="urn:microsoft.com/office/officeart/2005/8/layout/orgChart1"/>
+    <dgm:cxn modelId="{0EAE5862-28C4-422A-9671-715E51D9CE78}" type="presParOf" srcId="{F4A644B6-072E-4A53-85B6-4FA4A1B5ACE2}" destId="{F2506006-BAEA-48C7-A88E-BEB08C7F7DE4}" srcOrd="1" destOrd="0" presId="urn:microsoft.com/office/officeart/2005/8/layout/orgChart1"/>
+    <dgm:cxn modelId="{C37BB263-7644-4737-8F3B-1159D807218F}" type="presParOf" srcId="{F4A644B6-072E-4A53-85B6-4FA4A1B5ACE2}" destId="{243FA886-45E3-48B4-8A8B-BD7DD8863C41}" srcOrd="2" destOrd="0" presId="urn:microsoft.com/office/officeart/2005/8/layout/orgChart1"/>
+    <dgm:cxn modelId="{3377A6E3-F290-4079-8D2F-DC485C5D193A}" type="presParOf" srcId="{B05BA2F9-64DC-4FC0-BAD0-000C21E5A201}" destId="{F22919E8-1889-4BDA-BA26-681CB192A19E}" srcOrd="2" destOrd="0" presId="urn:microsoft.com/office/officeart/2005/8/layout/orgChart1"/>
+    <dgm:cxn modelId="{F372014F-EC65-465C-A6D2-0D7CAFB0EB2E}" type="presParOf" srcId="{6B008910-256D-4632-B134-D244B9FE112C}" destId="{6AA6326D-0614-4CB4-B18C-8D625C41E331}" srcOrd="4" destOrd="0" presId="urn:microsoft.com/office/officeart/2005/8/layout/orgChart1"/>
+    <dgm:cxn modelId="{E6E67C8E-D436-468D-AA2A-40096B820CBE}" type="presParOf" srcId="{6B008910-256D-4632-B134-D244B9FE112C}" destId="{4DDBBF93-DB28-4A61-B113-0E045623BFB3}" srcOrd="5" destOrd="0" presId="urn:microsoft.com/office/officeart/2005/8/layout/orgChart1"/>
+    <dgm:cxn modelId="{1D72B37B-657C-4367-B600-36C1360ECB4E}" type="presParOf" srcId="{4DDBBF93-DB28-4A61-B113-0E045623BFB3}" destId="{1B07D390-57B3-4BDD-A812-0949E7A554CC}" srcOrd="0" destOrd="0" presId="urn:microsoft.com/office/officeart/2005/8/layout/orgChart1"/>
+    <dgm:cxn modelId="{67FC3099-64DC-4D5C-A457-7AB785772DA9}" type="presParOf" srcId="{1B07D390-57B3-4BDD-A812-0949E7A554CC}" destId="{4C230825-A4E8-424E-B733-5ED96EE88D87}" srcOrd="0" destOrd="0" presId="urn:microsoft.com/office/officeart/2005/8/layout/orgChart1"/>
+    <dgm:cxn modelId="{EC1E393E-8A4A-4EA5-9B9E-1F33810639C2}" type="presParOf" srcId="{1B07D390-57B3-4BDD-A812-0949E7A554CC}" destId="{69510409-A9F9-4117-8926-68DED7C5676D}" srcOrd="1" destOrd="0" presId="urn:microsoft.com/office/officeart/2005/8/layout/orgChart1"/>
+    <dgm:cxn modelId="{8781A249-697E-43C3-86A5-286FBDA41A44}" type="presParOf" srcId="{4DDBBF93-DB28-4A61-B113-0E045623BFB3}" destId="{9F478AE0-42E3-430D-801C-FF7A79E8556A}" srcOrd="1" destOrd="0" presId="urn:microsoft.com/office/officeart/2005/8/layout/orgChart1"/>
+    <dgm:cxn modelId="{C5A9DF87-E38B-46A1-83BF-F44D94BFB77D}" type="presParOf" srcId="{9F478AE0-42E3-430D-801C-FF7A79E8556A}" destId="{C49B0F65-5FDF-4D7B-A69C-7EAF2569B3AF}" srcOrd="0" destOrd="0" presId="urn:microsoft.com/office/officeart/2005/8/layout/orgChart1"/>
+    <dgm:cxn modelId="{E43ADF87-C2DC-462D-A926-8361A410023F}" type="presParOf" srcId="{9F478AE0-42E3-430D-801C-FF7A79E8556A}" destId="{30061DC2-D5BB-4A37-A745-D38DDE0BA941}" srcOrd="1" destOrd="0" presId="urn:microsoft.com/office/officeart/2005/8/layout/orgChart1"/>
+    <dgm:cxn modelId="{C883DB9B-8D2B-46CB-99C5-F632FAB4F4EA}" type="presParOf" srcId="{30061DC2-D5BB-4A37-A745-D38DDE0BA941}" destId="{A7EF30FD-4247-4DA3-B551-3E78BBA4F392}" srcOrd="0" destOrd="0" presId="urn:microsoft.com/office/officeart/2005/8/layout/orgChart1"/>
+    <dgm:cxn modelId="{7558D1CE-9CF2-4F21-B0F5-B93B5E8538C7}" type="presParOf" srcId="{A7EF30FD-4247-4DA3-B551-3E78BBA4F392}" destId="{FF219664-C75A-4096-B9C6-859C7BDF81B2}" srcOrd="0" destOrd="0" presId="urn:microsoft.com/office/officeart/2005/8/layout/orgChart1"/>
+    <dgm:cxn modelId="{16C48290-F2CE-4399-9923-0FF9F4F0E871}" type="presParOf" srcId="{A7EF30FD-4247-4DA3-B551-3E78BBA4F392}" destId="{13BDE5EC-1537-43F3-BD68-E8BC9D54020D}" srcOrd="1" destOrd="0" presId="urn:microsoft.com/office/officeart/2005/8/layout/orgChart1"/>
+    <dgm:cxn modelId="{59293B8F-5ED0-4C61-92FC-AEBDEB65A250}" type="presParOf" srcId="{30061DC2-D5BB-4A37-A745-D38DDE0BA941}" destId="{B586DA79-F044-4BFB-84A1-4B386AFE44EE}" srcOrd="1" destOrd="0" presId="urn:microsoft.com/office/officeart/2005/8/layout/orgChart1"/>
+    <dgm:cxn modelId="{474F1FD5-97C8-4E1E-B408-8717502193C6}" type="presParOf" srcId="{30061DC2-D5BB-4A37-A745-D38DDE0BA941}" destId="{8E4C852E-AEF6-4E85-ADB5-AAED11539815}" srcOrd="2" destOrd="0" presId="urn:microsoft.com/office/officeart/2005/8/layout/orgChart1"/>
+    <dgm:cxn modelId="{EECE0A84-6FBE-4ECA-A674-A29B722CBEB1}" type="presParOf" srcId="{9F478AE0-42E3-430D-801C-FF7A79E8556A}" destId="{EA6641B7-5F02-4458-924F-ADE6DF55BBDB}" srcOrd="2" destOrd="0" presId="urn:microsoft.com/office/officeart/2005/8/layout/orgChart1"/>
+    <dgm:cxn modelId="{5AC83EE3-1565-4DAE-8465-5B362795B340}" type="presParOf" srcId="{9F478AE0-42E3-430D-801C-FF7A79E8556A}" destId="{6AE55FE3-9775-40EC-B08D-EDDAB99A4D0F}" srcOrd="3" destOrd="0" presId="urn:microsoft.com/office/officeart/2005/8/layout/orgChart1"/>
+    <dgm:cxn modelId="{C7D67C2A-1AED-4CA1-8B7B-94238B25F427}" type="presParOf" srcId="{6AE55FE3-9775-40EC-B08D-EDDAB99A4D0F}" destId="{F700F906-B989-4262-8989-8348C17CBBFB}" srcOrd="0" destOrd="0" presId="urn:microsoft.com/office/officeart/2005/8/layout/orgChart1"/>
+    <dgm:cxn modelId="{19F41688-1616-4D09-8D75-0790E2B1ED76}" type="presParOf" srcId="{F700F906-B989-4262-8989-8348C17CBBFB}" destId="{ED73B78C-0AB2-4AA5-A8B2-FAAC860E5831}" srcOrd="0" destOrd="0" presId="urn:microsoft.com/office/officeart/2005/8/layout/orgChart1"/>
+    <dgm:cxn modelId="{932FC7B7-2CD2-4BBB-8E9E-0F741DFA21E3}" type="presParOf" srcId="{F700F906-B989-4262-8989-8348C17CBBFB}" destId="{431967B0-1CA0-451D-A171-4B937F1818C5}" srcOrd="1" destOrd="0" presId="urn:microsoft.com/office/officeart/2005/8/layout/orgChart1"/>
+    <dgm:cxn modelId="{BCBD1B56-76AA-47B8-9697-A2EAC7D72179}" type="presParOf" srcId="{6AE55FE3-9775-40EC-B08D-EDDAB99A4D0F}" destId="{21BFEDC3-7E89-47DF-AC3F-FADEC97E7A53}" srcOrd="1" destOrd="0" presId="urn:microsoft.com/office/officeart/2005/8/layout/orgChart1"/>
+    <dgm:cxn modelId="{D22E2824-BB89-4D8C-8505-23AE6D1007B1}" type="presParOf" srcId="{6AE55FE3-9775-40EC-B08D-EDDAB99A4D0F}" destId="{15BF93AC-257B-4BD3-9C44-1213D35B8AB8}" srcOrd="2" destOrd="0" presId="urn:microsoft.com/office/officeart/2005/8/layout/orgChart1"/>
+    <dgm:cxn modelId="{C6C95723-2590-4052-805F-83FC22AE1EC1}" type="presParOf" srcId="{4DDBBF93-DB28-4A61-B113-0E045623BFB3}" destId="{C1360599-E9C0-4244-846F-28F9320F96EE}" srcOrd="2" destOrd="0" presId="urn:microsoft.com/office/officeart/2005/8/layout/orgChart1"/>
+    <dgm:cxn modelId="{E5976D96-C5CD-4167-8192-E0E563AF44DF}" type="presParOf" srcId="{7935C5D7-B223-4B74-A87C-CAF31A94AF59}" destId="{1D3E8CEC-302B-410A-B667-1FACF2A718A0}" srcOrd="2" destOrd="0" presId="urn:microsoft.com/office/officeart/2005/8/layout/orgChart1"/>
+    <dgm:cxn modelId="{351953E7-02CD-4DA5-9C55-24EF8D3367D9}" type="presParOf" srcId="{1D3E8CEC-302B-410A-B667-1FACF2A718A0}" destId="{AB24A235-B99C-4AB8-9390-5BE267441546}" srcOrd="0" destOrd="0" presId="urn:microsoft.com/office/officeart/2005/8/layout/orgChart1"/>
+    <dgm:cxn modelId="{1F9B8D55-D2AE-43DB-86B1-61C483AC8491}" type="presParOf" srcId="{1D3E8CEC-302B-410A-B667-1FACF2A718A0}" destId="{C63783DC-B4DE-456D-BA98-69E2C807BAF3}" srcOrd="1" destOrd="0" presId="urn:microsoft.com/office/officeart/2005/8/layout/orgChart1"/>
+    <dgm:cxn modelId="{3E82FCC5-1485-4A5D-A0B1-9461CCB57B1D}" type="presParOf" srcId="{C63783DC-B4DE-456D-BA98-69E2C807BAF3}" destId="{521B1C69-BE2C-431B-9B3C-AD59F15FE911}" srcOrd="0" destOrd="0" presId="urn:microsoft.com/office/officeart/2005/8/layout/orgChart1"/>
+    <dgm:cxn modelId="{E075953B-54C1-43CA-ADE7-42706EE0E550}" type="presParOf" srcId="{521B1C69-BE2C-431B-9B3C-AD59F15FE911}" destId="{4C28B77B-5AA0-4BCF-A59B-73FEA41D56E5}" srcOrd="0" destOrd="0" presId="urn:microsoft.com/office/officeart/2005/8/layout/orgChart1"/>
+    <dgm:cxn modelId="{C6D97DC8-086E-405A-8C33-6D6108BA1A84}" type="presParOf" srcId="{521B1C69-BE2C-431B-9B3C-AD59F15FE911}" destId="{82408B82-C91F-4B07-84C3-FC82CDB40050}" srcOrd="1" destOrd="0" presId="urn:microsoft.com/office/officeart/2005/8/layout/orgChart1"/>
+    <dgm:cxn modelId="{96C04D8D-2A31-41BC-86E4-E22D9B3E4E9C}" type="presParOf" srcId="{C63783DC-B4DE-456D-BA98-69E2C807BAF3}" destId="{A1369CA4-BEA3-491C-8B2B-5462177FF43F}" srcOrd="1" destOrd="0" presId="urn:microsoft.com/office/officeart/2005/8/layout/orgChart1"/>
+    <dgm:cxn modelId="{CE178039-5B65-4265-9FD7-695EB1A2E3A7}" type="presParOf" srcId="{C63783DC-B4DE-456D-BA98-69E2C807BAF3}" destId="{B7B084BC-6653-487F-B2EB-2808D8F681E3}" srcOrd="2" destOrd="0" presId="urn:microsoft.com/office/officeart/2005/8/layout/orgChart1"/>
+    <dgm:cxn modelId="{34EA648B-C853-4ED3-955B-FDD936CDEB7E}" type="presParOf" srcId="{1D3E8CEC-302B-410A-B667-1FACF2A718A0}" destId="{E3C5B8B8-3765-4135-B34A-F9DA3C5960B1}" srcOrd="2" destOrd="0" presId="urn:microsoft.com/office/officeart/2005/8/layout/orgChart1"/>
+    <dgm:cxn modelId="{6C33398B-0D5A-46A0-AF83-04C8DF4DBE7A}" type="presParOf" srcId="{1D3E8CEC-302B-410A-B667-1FACF2A718A0}" destId="{CEDDA8A7-CAD2-47F7-872A-62853BE30BCF}" srcOrd="3" destOrd="0" presId="urn:microsoft.com/office/officeart/2005/8/layout/orgChart1"/>
+    <dgm:cxn modelId="{8A8394CC-2C4D-4187-BCD5-5FF297F054FF}" type="presParOf" srcId="{CEDDA8A7-CAD2-47F7-872A-62853BE30BCF}" destId="{A4F448F5-1507-48A2-A88B-3D175B15EC82}" srcOrd="0" destOrd="0" presId="urn:microsoft.com/office/officeart/2005/8/layout/orgChart1"/>
+    <dgm:cxn modelId="{C8B0C904-A7BD-460A-ACC0-E30356284565}" type="presParOf" srcId="{A4F448F5-1507-48A2-A88B-3D175B15EC82}" destId="{4EBC424D-0A10-4CD6-8E81-495FF68A0F87}" srcOrd="0" destOrd="0" presId="urn:microsoft.com/office/officeart/2005/8/layout/orgChart1"/>
+    <dgm:cxn modelId="{A9ED9019-84E4-4911-A1D3-08411D3B568D}" type="presParOf" srcId="{A4F448F5-1507-48A2-A88B-3D175B15EC82}" destId="{06E9AF00-7A88-4DE7-8263-2F28755903D0}" srcOrd="1" destOrd="0" presId="urn:microsoft.com/office/officeart/2005/8/layout/orgChart1"/>
+    <dgm:cxn modelId="{76A090FD-85C8-450A-8492-560BFB3CDD19}" type="presParOf" srcId="{CEDDA8A7-CAD2-47F7-872A-62853BE30BCF}" destId="{C69C9F7E-BF3C-42D6-9F22-002A2F838570}" srcOrd="1" destOrd="0" presId="urn:microsoft.com/office/officeart/2005/8/layout/orgChart1"/>
+    <dgm:cxn modelId="{659106DC-E879-458B-829C-FE7630F265CD}" type="presParOf" srcId="{CEDDA8A7-CAD2-47F7-872A-62853BE30BCF}" destId="{CC8C4318-0578-4DAF-B402-7561F2BF19E1}" srcOrd="2" destOrd="0" presId="urn:microsoft.com/office/officeart/2005/8/layout/orgChart1"/>
   </dgm:cxnLst>
   <dgm:bg/>
   <dgm:whole/>
@@ -13220,7 +14201,7 @@
 </file>
 
 <file path=customXml/itemProps1.xml><?xml version="1.0" encoding="utf-8"?>
-<ds:datastoreItem xmlns:ds="http://schemas.openxmlformats.org/officeDocument/2006/customXml" ds:itemID="{72FA6424-E686-45E5-A9EA-B95ADFF121E7}">
+<ds:datastoreItem xmlns:ds="http://schemas.openxmlformats.org/officeDocument/2006/customXml" ds:itemID="{E73BA068-8355-4FC3-81A0-D9A5A53DF428}">
   <ds:schemaRefs>
     <ds:schemaRef ds:uri="http://schemas.openxmlformats.org/officeDocument/2006/bibliography"/>
   </ds:schemaRefs>

</xml_diff>